<commit_message>
revisando cap 2 e acrescentando GitHub nas ferramentas utilizadas
</commit_message>
<xml_diff>
--- a/VF_PFC.docx
+++ b/VF_PFC.docx
@@ -1930,8 +1930,6 @@
         </w:rPr>
         <w:fldChar w:fldCharType="separate"/>
       </w:r>
-      <w:bookmarkStart w:id="0" w:name="_GoBack"/>
-      <w:bookmarkEnd w:id="0"/>
       <w:r>
         <w:rPr>
           <w:rFonts w:ascii="Arial" w:hAnsi="Arial" w:cs="Arial"/>
@@ -2590,7 +2588,7 @@
           <w:sz w:val="24"/>
           <w:szCs w:val="24"/>
         </w:rPr>
-        <w:t>2.1.1 RIO DATAMINE [1]</w:t>
+        <w:t>2.1.1 RIO DATAMINE</w:t>
       </w:r>
       <w:r>
         <w:rPr>
@@ -2938,7 +2936,7 @@
           <w:sz w:val="24"/>
           <w:szCs w:val="24"/>
         </w:rPr>
-        <w:t>2.1.2 IOS [2]</w:t>
+        <w:t>2.1.2 IOS</w:t>
       </w:r>
       <w:r>
         <w:rPr>
@@ -3112,7 +3110,7 @@
           <w:sz w:val="24"/>
           <w:szCs w:val="24"/>
         </w:rPr>
-        <w:t>2.1.4 PYTHON [3]</w:t>
+        <w:t>2.1.4 PYTHON</w:t>
       </w:r>
       <w:r>
         <w:rPr>
@@ -3199,7 +3197,7 @@
           <w:sz w:val="24"/>
           <w:szCs w:val="24"/>
         </w:rPr>
-        <w:t>2.1.5 DJANGO [4]</w:t>
+        <w:t>2.1.5 DJANGO</w:t>
       </w:r>
       <w:r>
         <w:rPr>
@@ -3286,7 +3284,7 @@
           <w:sz w:val="24"/>
           <w:szCs w:val="24"/>
         </w:rPr>
-        <w:t>2.1.6 MYSQL [5]</w:t>
+        <w:t>2.1.6 MYSQL</w:t>
       </w:r>
       <w:r>
         <w:rPr>
@@ -3373,7 +3371,7 @@
           <w:sz w:val="24"/>
           <w:szCs w:val="24"/>
         </w:rPr>
-        <w:t>2.1.7 SOUTH [6]</w:t>
+        <w:t>2.1.7 SOUTH</w:t>
       </w:r>
       <w:r>
         <w:rPr>
@@ -3619,6 +3617,91 @@
           <w:tab w:val="right" w:leader="dot" w:pos="9060"/>
         </w:tabs>
         <w:rPr>
+          <w:rFonts w:ascii="Arial" w:hAnsi="Arial" w:cs="Arial"/>
+          <w:noProof/>
+          <w:sz w:val="24"/>
+          <w:szCs w:val="24"/>
+        </w:rPr>
+      </w:pPr>
+      <w:r>
+        <w:rPr>
+          <w:rFonts w:ascii="Arial" w:hAnsi="Arial" w:cs="Arial"/>
+          <w:noProof/>
+          <w:sz w:val="24"/>
+          <w:szCs w:val="24"/>
+        </w:rPr>
+        <w:t>2.1.10 GIT</w:t>
+      </w:r>
+      <w:r>
+        <w:rPr>
+          <w:rFonts w:ascii="Arial" w:hAnsi="Arial" w:cs="Arial"/>
+          <w:noProof/>
+          <w:sz w:val="24"/>
+          <w:szCs w:val="24"/>
+        </w:rPr>
+        <w:tab/>
+      </w:r>
+      <w:r>
+        <w:rPr>
+          <w:rFonts w:ascii="Arial" w:hAnsi="Arial" w:cs="Arial"/>
+          <w:noProof/>
+          <w:sz w:val="24"/>
+          <w:szCs w:val="24"/>
+        </w:rPr>
+        <w:fldChar w:fldCharType="begin"/>
+      </w:r>
+      <w:r>
+        <w:rPr>
+          <w:rFonts w:ascii="Arial" w:hAnsi="Arial" w:cs="Arial"/>
+          <w:noProof/>
+          <w:sz w:val="24"/>
+          <w:szCs w:val="24"/>
+        </w:rPr>
+        <w:instrText xml:space="preserve"> PAGEREF _Toc231646272 \h </w:instrText>
+      </w:r>
+      <w:r>
+        <w:rPr>
+          <w:rFonts w:ascii="Arial" w:hAnsi="Arial" w:cs="Arial"/>
+          <w:noProof/>
+          <w:sz w:val="24"/>
+          <w:szCs w:val="24"/>
+        </w:rPr>
+      </w:r>
+      <w:r>
+        <w:rPr>
+          <w:rFonts w:ascii="Arial" w:hAnsi="Arial" w:cs="Arial"/>
+          <w:noProof/>
+          <w:sz w:val="24"/>
+          <w:szCs w:val="24"/>
+        </w:rPr>
+        <w:fldChar w:fldCharType="separate"/>
+      </w:r>
+      <w:r>
+        <w:rPr>
+          <w:rFonts w:ascii="Arial" w:hAnsi="Arial" w:cs="Arial"/>
+          <w:noProof/>
+          <w:sz w:val="24"/>
+          <w:szCs w:val="24"/>
+        </w:rPr>
+        <w:t>12</w:t>
+      </w:r>
+      <w:r>
+        <w:rPr>
+          <w:rFonts w:ascii="Arial" w:hAnsi="Arial" w:cs="Arial"/>
+          <w:noProof/>
+          <w:sz w:val="24"/>
+          <w:szCs w:val="24"/>
+        </w:rPr>
+        <w:fldChar w:fldCharType="end"/>
+      </w:r>
+    </w:p>
+    <w:p>
+      <w:pPr>
+        <w:pStyle w:val="TOC3"/>
+        <w:tabs>
+          <w:tab w:val="right" w:leader="dot" w:pos="9060"/>
+        </w:tabs>
+        <w:rPr>
           <w:rFonts w:ascii="Arial" w:eastAsiaTheme="minorEastAsia" w:hAnsi="Arial" w:cs="Arial"/>
           <w:noProof/>
           <w:kern w:val="0"/>
@@ -3635,6 +3718,15 @@
           <w:szCs w:val="24"/>
         </w:rPr>
         <w:t>2.1.10 GIT</w:t>
+      </w:r>
+      <w:r>
+        <w:rPr>
+          <w:rFonts w:ascii="Arial" w:hAnsi="Arial" w:cs="Arial"/>
+          <w:noProof/>
+          <w:sz w:val="24"/>
+          <w:szCs w:val="24"/>
+        </w:rPr>
+        <w:t>HUB</w:t>
       </w:r>
       <w:r>
         <w:rPr>
@@ -5038,7 +5130,7 @@
           <w:szCs w:val="24"/>
         </w:rPr>
       </w:pPr>
-      <w:bookmarkStart w:id="1" w:name="_Toc231646252"/>
+      <w:bookmarkStart w:id="0" w:name="_Toc231646252"/>
       <w:r>
         <w:rPr>
           <w:sz w:val="24"/>
@@ -5046,7 +5138,7 @@
         </w:rPr>
         <w:t>Lista de Figuras</w:t>
       </w:r>
-      <w:bookmarkEnd w:id="1"/>
+      <w:bookmarkEnd w:id="0"/>
     </w:p>
     <w:p>
       <w:pPr>
@@ -5316,6 +5408,7 @@
           <w:rFonts w:ascii="Arial" w:hAnsi="Arial" w:cs="Arial"/>
           <w:b/>
         </w:rPr>
+        <w:lastRenderedPageBreak/>
         <w:t>RESUMO</w:t>
       </w:r>
     </w:p>
@@ -5625,6 +5718,7 @@
           <w:rFonts w:ascii="Arial" w:hAnsi="Arial" w:cs="Arial"/>
           <w:b/>
         </w:rPr>
+        <w:lastRenderedPageBreak/>
         <w:t>ABSTRACT</w:t>
       </w:r>
     </w:p>
@@ -5958,11 +6052,12 @@
         <w:spacing w:line="360" w:lineRule="auto"/>
         <w:jc w:val="left"/>
       </w:pPr>
-      <w:bookmarkStart w:id="2" w:name="_Toc231646253"/>
-      <w:r>
+      <w:bookmarkStart w:id="1" w:name="_Toc231646253"/>
+      <w:r>
+        <w:lastRenderedPageBreak/>
         <w:t>1 INTRODUÇÃO</w:t>
       </w:r>
-      <w:bookmarkEnd w:id="2"/>
+      <w:bookmarkEnd w:id="1"/>
     </w:p>
     <w:p>
       <w:pPr>
@@ -5992,7 +6087,7 @@
           <w:b w:val="0"/>
         </w:rPr>
       </w:pPr>
-      <w:bookmarkStart w:id="3" w:name="_Toc231646254"/>
+      <w:bookmarkStart w:id="2" w:name="_Toc231646254"/>
       <w:r>
         <w:rPr>
           <w:rStyle w:val="Strong"/>
@@ -6000,7 +6095,7 @@
         </w:rPr>
         <w:t>1.1 OBJETIVO</w:t>
       </w:r>
-      <w:bookmarkEnd w:id="3"/>
+      <w:bookmarkEnd w:id="2"/>
     </w:p>
     <w:p>
       <w:pPr>
@@ -6049,11 +6144,11 @@
         <w:pStyle w:val="Heading2"/>
         <w:spacing w:line="360" w:lineRule="auto"/>
       </w:pPr>
-      <w:bookmarkStart w:id="4" w:name="_Toc231646255"/>
+      <w:bookmarkStart w:id="3" w:name="_Toc231646255"/>
       <w:r>
         <w:t>1.2 MOTIVAÇÃO</w:t>
       </w:r>
-      <w:bookmarkEnd w:id="4"/>
+      <w:bookmarkEnd w:id="3"/>
     </w:p>
     <w:p>
       <w:pPr>
@@ -6180,11 +6275,12 @@
         <w:pStyle w:val="Heading2"/>
         <w:spacing w:line="360" w:lineRule="auto"/>
       </w:pPr>
-      <w:bookmarkStart w:id="5" w:name="_Toc231646256"/>
-      <w:r>
+      <w:bookmarkStart w:id="4" w:name="_Toc231646256"/>
+      <w:r>
+        <w:lastRenderedPageBreak/>
         <w:t>1.3 METODOLOGIA</w:t>
       </w:r>
-      <w:bookmarkEnd w:id="5"/>
+      <w:bookmarkEnd w:id="4"/>
     </w:p>
     <w:p>
       <w:pPr>
@@ -6312,11 +6408,11 @@
         <w:pStyle w:val="Heading2"/>
         <w:spacing w:line="360" w:lineRule="auto"/>
       </w:pPr>
-      <w:bookmarkStart w:id="6" w:name="_Toc231646257"/>
+      <w:bookmarkStart w:id="5" w:name="_Toc231646257"/>
       <w:r>
         <w:t>1.4 ORGANIZAÇÃO DA MONOGRAFIA</w:t>
       </w:r>
-      <w:bookmarkEnd w:id="6"/>
+      <w:bookmarkEnd w:id="5"/>
     </w:p>
     <w:p>
       <w:pPr>
@@ -6421,14 +6517,14 @@
         <w:spacing w:line="360" w:lineRule="auto"/>
         <w:jc w:val="left"/>
       </w:pPr>
-      <w:bookmarkStart w:id="7" w:name="_Toc231646258"/>
+      <w:bookmarkStart w:id="6" w:name="_Toc231646258"/>
       <w:r>
         <w:t xml:space="preserve">2 </w:t>
       </w:r>
       <w:r>
         <w:t>DESENVOLVIMENTO</w:t>
       </w:r>
-      <w:bookmarkEnd w:id="7"/>
+      <w:bookmarkEnd w:id="6"/>
     </w:p>
     <w:p>
       <w:pPr>
@@ -6479,14 +6575,14 @@
         <w:pStyle w:val="Heading2"/>
         <w:spacing w:line="360" w:lineRule="auto"/>
       </w:pPr>
-      <w:bookmarkStart w:id="8" w:name="_Toc231646259"/>
+      <w:bookmarkStart w:id="7" w:name="_Toc231646259"/>
       <w:r>
         <w:t xml:space="preserve">2. 1 </w:t>
       </w:r>
       <w:r>
         <w:t>FERRAMENTAS UTILIZADAS</w:t>
       </w:r>
-      <w:bookmarkEnd w:id="8"/>
+      <w:bookmarkEnd w:id="7"/>
     </w:p>
     <w:p>
       <w:pPr>
@@ -6529,7 +6625,19 @@
         <w:rPr>
           <w:rFonts w:ascii="Arial" w:hAnsi="Arial" w:cs="Arial"/>
         </w:rPr>
-        <w:t>, uma base de dados contendo as informações sobre a cidade e um framework de desenvolvimento web. Esta seção tem como objetivo esclarecer a escolha de cada um destes componentes do sistema</w:t>
+        <w:t xml:space="preserve">, uma base de dados contendo </w:t>
+      </w:r>
+      <w:r>
+        <w:rPr>
+          <w:rFonts w:ascii="Arial" w:hAnsi="Arial" w:cs="Arial"/>
+        </w:rPr>
+        <w:t>informações sobre a cidade e um framework de desenvolvimento web. Esta seção tem como objetivo esclarecer a escolha de cada um destes componentes do sistema</w:t>
+      </w:r>
+      <w:r>
+        <w:rPr>
+          <w:rFonts w:ascii="Arial" w:hAnsi="Arial" w:cs="Arial"/>
+        </w:rPr>
+        <w:t>,</w:t>
       </w:r>
       <w:r>
         <w:rPr>
@@ -6564,7 +6672,7 @@
         <w:pStyle w:val="Heading3"/>
         <w:spacing w:line="360" w:lineRule="auto"/>
       </w:pPr>
-      <w:bookmarkStart w:id="9" w:name="_Toc231646260"/>
+      <w:bookmarkStart w:id="8" w:name="_Toc231646260"/>
       <w:r>
         <w:t>2.1</w:t>
       </w:r>
@@ -6574,15 +6682,163 @@
       <w:r>
         <w:t>1 RIO DATAMINE</w:t>
       </w:r>
-      <w:r>
-        <w:t xml:space="preserve"> [1]</w:t>
+      <w:bookmarkEnd w:id="8"/>
+    </w:p>
+    <w:p>
+      <w:pPr>
+        <w:spacing w:line="360" w:lineRule="auto"/>
+        <w:jc w:val="both"/>
+        <w:rPr>
+          <w:rFonts w:ascii="Arial" w:hAnsi="Arial" w:cs="Arial"/>
+        </w:rPr>
+      </w:pPr>
+    </w:p>
+    <w:p>
+      <w:pPr>
+        <w:pStyle w:val="NormalIP"/>
+        <w:rPr>
+          <w:rFonts w:cs="Arial"/>
+        </w:rPr>
+      </w:pPr>
+      <w:r>
+        <w:rPr>
+          <w:rFonts w:cs="Arial"/>
+        </w:rPr>
+        <w:t xml:space="preserve">O Rio </w:t>
+      </w:r>
+      <w:proofErr w:type="spellStart"/>
+      <w:r>
+        <w:rPr>
+          <w:rFonts w:cs="Arial"/>
+        </w:rPr>
+        <w:t>DataM</w:t>
+      </w:r>
+      <w:r>
+        <w:rPr>
+          <w:rFonts w:cs="Arial"/>
+        </w:rPr>
+        <w:t>ine</w:t>
+      </w:r>
+      <w:proofErr w:type="spellEnd"/>
+      <w:r>
+        <w:rPr>
+          <w:rFonts w:cs="Arial"/>
+        </w:rPr>
+        <w:t xml:space="preserve"> </w:t>
+      </w:r>
+      <w:r>
+        <w:rPr>
+          <w:rFonts w:cs="Arial"/>
+        </w:rPr>
+        <w:t>[1]</w:t>
+      </w:r>
+      <w:r>
+        <w:rPr>
+          <w:rFonts w:cs="Arial"/>
+        </w:rPr>
+        <w:t xml:space="preserve"> é uma iniciativa do governo para melhorar a acessibilidade, a transparência e a mobilidade dos dados  públicos  pra os moradores da cidade. Para isso, o site fornece acesso a um servidor composto por bases de dados legíveis por computadores e dispositivos similares.</w:t>
+      </w:r>
+    </w:p>
+    <w:p>
+      <w:pPr>
+        <w:pStyle w:val="NormalIP"/>
+        <w:rPr>
+          <w:rFonts w:cs="Arial"/>
+        </w:rPr>
+      </w:pPr>
+      <w:r>
+        <w:rPr>
+          <w:rFonts w:cs="Arial"/>
+        </w:rPr>
+        <w:t>O acesso aos dados pode ser feito por qualquer pessoa através de requisições HTTP.  O formato esperado da requisição e da resposta será brevemente descrito, de acordo com os padrões espe</w:t>
+      </w:r>
+      <w:r>
+        <w:rPr>
+          <w:rFonts w:cs="Arial"/>
+        </w:rPr>
+        <w:t xml:space="preserve">cificados pela API do Rio </w:t>
+      </w:r>
+      <w:proofErr w:type="spellStart"/>
+      <w:r>
+        <w:rPr>
+          <w:rFonts w:cs="Arial"/>
+        </w:rPr>
+        <w:t>Data</w:t>
+      </w:r>
+      <w:r>
+        <w:rPr>
+          <w:rFonts w:cs="Arial"/>
+        </w:rPr>
+        <w:t>M</w:t>
+      </w:r>
+      <w:r>
+        <w:rPr>
+          <w:rFonts w:cs="Arial"/>
+        </w:rPr>
+        <w:t>i</w:t>
+      </w:r>
+      <w:r>
+        <w:rPr>
+          <w:rFonts w:cs="Arial"/>
+        </w:rPr>
+        <w:t>ne</w:t>
+      </w:r>
+      <w:proofErr w:type="spellEnd"/>
+      <w:r>
+        <w:rPr>
+          <w:rFonts w:cs="Arial"/>
+        </w:rPr>
+        <w:t>.</w:t>
+      </w:r>
+    </w:p>
+    <w:p>
+      <w:pPr>
+        <w:pStyle w:val="NormalIP"/>
+        <w:rPr>
+          <w:rFonts w:cs="Arial"/>
+        </w:rPr>
+      </w:pPr>
+    </w:p>
+    <w:p>
+      <w:pPr>
+        <w:pStyle w:val="Heading4"/>
+        <w:spacing w:line="360" w:lineRule="auto"/>
+        <w:rPr>
+          <w:rFonts w:ascii="Arial" w:hAnsi="Arial" w:cs="Arial"/>
+          <w:sz w:val="24"/>
+          <w:szCs w:val="24"/>
+        </w:rPr>
+      </w:pPr>
+      <w:bookmarkStart w:id="9" w:name="_Toc231646261"/>
+      <w:r>
+        <w:rPr>
+          <w:rFonts w:ascii="Arial" w:hAnsi="Arial" w:cs="Arial"/>
+          <w:sz w:val="24"/>
+          <w:szCs w:val="24"/>
+        </w:rPr>
+        <w:t>2.1</w:t>
+      </w:r>
+      <w:r>
+        <w:rPr>
+          <w:rFonts w:ascii="Arial" w:hAnsi="Arial" w:cs="Arial"/>
+          <w:sz w:val="24"/>
+          <w:szCs w:val="24"/>
+        </w:rPr>
+        <w:t>.1.</w:t>
+      </w:r>
+      <w:r>
+        <w:rPr>
+          <w:rFonts w:ascii="Arial" w:hAnsi="Arial" w:cs="Arial"/>
+          <w:sz w:val="24"/>
+          <w:szCs w:val="24"/>
+        </w:rPr>
+        <w:t>1 AUTENTICAÇÃO</w:t>
       </w:r>
       <w:bookmarkEnd w:id="9"/>
     </w:p>
     <w:p>
       <w:pPr>
         <w:spacing w:line="360" w:lineRule="auto"/>
-        <w:jc w:val="both"/>
         <w:rPr>
           <w:rFonts w:ascii="Arial" w:hAnsi="Arial" w:cs="Arial"/>
         </w:rPr>
@@ -6599,7 +6855,13 @@
         <w:rPr>
           <w:rFonts w:cs="Arial"/>
         </w:rPr>
-        <w:t xml:space="preserve">O Rio </w:t>
+        <w:t>Para um aplicativo acessar os serviços da API</w:t>
+      </w:r>
+      <w:r>
+        <w:rPr>
+          <w:rFonts w:cs="Arial"/>
+        </w:rPr>
+        <w:t xml:space="preserve"> do Rio </w:t>
       </w:r>
       <w:proofErr w:type="spellStart"/>
       <w:r>
@@ -6619,7 +6881,137 @@
         <w:rPr>
           <w:rFonts w:cs="Arial"/>
         </w:rPr>
-        <w:t xml:space="preserve"> é uma iniciativa do governo para melhorar a acessibilidade, a transparência e a mobilidade dos dados  públicos  pra os moradores da cidade. Para isso, o site fornece acesso a um servidor composto por bases de dados legíveis por computadores e dispositivos similares.</w:t>
+        <w:t xml:space="preserve">, é necessária a </w:t>
+      </w:r>
+      <w:r>
+        <w:rPr>
+          <w:rFonts w:cs="Arial"/>
+        </w:rPr>
+        <w:lastRenderedPageBreak/>
+        <w:t xml:space="preserve">posse de um </w:t>
+      </w:r>
+      <w:proofErr w:type="spellStart"/>
+      <w:r>
+        <w:rPr>
+          <w:rFonts w:cs="Arial"/>
+          <w:i/>
+        </w:rPr>
+        <w:t>token</w:t>
+      </w:r>
+      <w:proofErr w:type="spellEnd"/>
+      <w:r>
+        <w:rPr>
+          <w:rFonts w:cs="Arial"/>
+        </w:rPr>
+        <w:t xml:space="preserve"> conhecido com </w:t>
+      </w:r>
+      <w:proofErr w:type="spellStart"/>
+      <w:r>
+        <w:rPr>
+          <w:rFonts w:cs="Arial"/>
+          <w:i/>
+        </w:rPr>
+        <w:t>access</w:t>
+      </w:r>
+      <w:proofErr w:type="spellEnd"/>
+      <w:r>
+        <w:rPr>
+          <w:rFonts w:cs="Arial"/>
+          <w:i/>
+        </w:rPr>
+        <w:t xml:space="preserve"> </w:t>
+      </w:r>
+      <w:proofErr w:type="spellStart"/>
+      <w:r>
+        <w:rPr>
+          <w:rFonts w:cs="Arial"/>
+          <w:i/>
+        </w:rPr>
+        <w:t>token</w:t>
+      </w:r>
+      <w:proofErr w:type="spellEnd"/>
+      <w:r>
+        <w:rPr>
+          <w:rFonts w:cs="Arial"/>
+        </w:rPr>
+        <w:t xml:space="preserve">, cuja validade é de seis horas. Para obter o </w:t>
+      </w:r>
+      <w:proofErr w:type="spellStart"/>
+      <w:r>
+        <w:rPr>
+          <w:rFonts w:cs="Arial"/>
+          <w:i/>
+        </w:rPr>
+        <w:t>access</w:t>
+      </w:r>
+      <w:proofErr w:type="spellEnd"/>
+      <w:r>
+        <w:rPr>
+          <w:rFonts w:cs="Arial"/>
+          <w:i/>
+        </w:rPr>
+        <w:t xml:space="preserve"> </w:t>
+      </w:r>
+      <w:proofErr w:type="spellStart"/>
+      <w:r>
+        <w:rPr>
+          <w:rFonts w:cs="Arial"/>
+          <w:i/>
+        </w:rPr>
+        <w:t>token</w:t>
+      </w:r>
+      <w:proofErr w:type="spellEnd"/>
+      <w:r>
+        <w:rPr>
+          <w:rFonts w:cs="Arial"/>
+        </w:rPr>
+        <w:t xml:space="preserve">, o aplicativo deve realizar um HTTP GET passando os parâmetros </w:t>
+      </w:r>
+      <w:proofErr w:type="spellStart"/>
+      <w:r>
+        <w:rPr>
+          <w:rFonts w:cs="Arial"/>
+        </w:rPr>
+        <w:t>app_id</w:t>
+      </w:r>
+      <w:proofErr w:type="spellEnd"/>
+      <w:r>
+        <w:rPr>
+          <w:rFonts w:cs="Arial"/>
+        </w:rPr>
+        <w:t xml:space="preserve"> e </w:t>
+      </w:r>
+      <w:proofErr w:type="spellStart"/>
+      <w:r>
+        <w:rPr>
+          <w:rFonts w:cs="Arial"/>
+        </w:rPr>
+        <w:t>app_secret</w:t>
+      </w:r>
+      <w:proofErr w:type="spellEnd"/>
+      <w:r>
+        <w:rPr>
+          <w:rFonts w:cs="Arial"/>
+        </w:rPr>
+        <w:t>, que são identifi</w:t>
+      </w:r>
+      <w:r>
+        <w:rPr>
+          <w:rFonts w:cs="Arial"/>
+        </w:rPr>
+        <w:t>cadores obtidos assim que</w:t>
+      </w:r>
+      <w:r>
+        <w:rPr>
+          <w:rFonts w:cs="Arial"/>
+        </w:rPr>
+        <w:t xml:space="preserve"> o aplicativo é cadastrado no site</w:t>
+      </w:r>
+      <w:r>
+        <w:rPr>
+          <w:rFonts w:cs="Arial"/>
+        </w:rPr>
+        <w:t>.</w:t>
       </w:r>
     </w:p>
     <w:p>
@@ -6629,42 +7021,141 @@
           <w:rFonts w:cs="Arial"/>
         </w:rPr>
       </w:pPr>
-      <w:r>
-        <w:rPr>
-          <w:rFonts w:cs="Arial"/>
-        </w:rPr>
-        <w:t>O acesso aos dados pode ser feito por qualquer pessoa através de requisições HTTP.  O formato esperado da requisição e da resposta será brevemente descrito, de acordo com os padrões espe</w:t>
-      </w:r>
-      <w:r>
-        <w:rPr>
-          <w:rFonts w:cs="Arial"/>
-        </w:rPr>
-        <w:t xml:space="preserve">cificados pela API do Rio </w:t>
+    </w:p>
+    <w:p>
+      <w:pPr>
+        <w:pStyle w:val="Heading4"/>
+        <w:spacing w:line="360" w:lineRule="auto"/>
+        <w:rPr>
+          <w:rFonts w:ascii="Arial" w:hAnsi="Arial" w:cs="Arial"/>
+          <w:sz w:val="24"/>
+          <w:szCs w:val="24"/>
+        </w:rPr>
+      </w:pPr>
+      <w:bookmarkStart w:id="10" w:name="_Toc231646262"/>
+      <w:r>
+        <w:rPr>
+          <w:rFonts w:ascii="Arial" w:hAnsi="Arial" w:cs="Arial"/>
+          <w:sz w:val="24"/>
+          <w:szCs w:val="24"/>
+        </w:rPr>
+        <w:t>2.</w:t>
+      </w:r>
+      <w:r>
+        <w:rPr>
+          <w:rFonts w:ascii="Arial" w:hAnsi="Arial" w:cs="Arial"/>
+          <w:sz w:val="24"/>
+          <w:szCs w:val="24"/>
+        </w:rPr>
+        <w:t>1</w:t>
+      </w:r>
+      <w:r>
+        <w:rPr>
+          <w:rFonts w:ascii="Arial" w:hAnsi="Arial" w:cs="Arial"/>
+          <w:sz w:val="24"/>
+          <w:szCs w:val="24"/>
+        </w:rPr>
+        <w:t>.</w:t>
+      </w:r>
+      <w:r>
+        <w:rPr>
+          <w:rFonts w:ascii="Arial" w:hAnsi="Arial" w:cs="Arial"/>
+          <w:sz w:val="24"/>
+          <w:szCs w:val="24"/>
+        </w:rPr>
+        <w:t>1.2 REQUISIÇÃO</w:t>
+      </w:r>
+      <w:bookmarkEnd w:id="10"/>
+    </w:p>
+    <w:p>
+      <w:pPr>
+        <w:spacing w:line="360" w:lineRule="auto"/>
+        <w:rPr>
+          <w:rFonts w:ascii="Arial" w:hAnsi="Arial" w:cs="Arial"/>
+        </w:rPr>
+      </w:pPr>
+    </w:p>
+    <w:p>
+      <w:pPr>
+        <w:pStyle w:val="NormalIP"/>
+        <w:rPr>
+          <w:rFonts w:cs="Arial"/>
+        </w:rPr>
+      </w:pPr>
+      <w:r>
+        <w:rPr>
+          <w:rFonts w:cs="Arial"/>
+        </w:rPr>
+        <w:t>O formato </w:t>
+      </w:r>
+      <w:r>
+        <w:rPr>
+          <w:rFonts w:cs="Arial"/>
+        </w:rPr>
+        <w:t xml:space="preserve">esperado é: </w:t>
+      </w:r>
+      <w:r>
+        <w:rPr>
+          <w:rFonts w:cs="Arial"/>
+        </w:rPr>
+        <w:t>http://api.riodatamine.com.br/rest/DATASET?QUERY</w:t>
+      </w:r>
+      <w:r>
+        <w:rPr>
+          <w:rFonts w:cs="Arial"/>
+        </w:rPr>
+        <w:t>,</w:t>
+      </w:r>
+      <w:r>
+        <w:rPr>
+          <w:rFonts w:cs="Arial"/>
+        </w:rPr>
+        <w:t xml:space="preserve"> onde </w:t>
       </w:r>
       <w:proofErr w:type="spellStart"/>
       <w:r>
         <w:rPr>
           <w:rFonts w:cs="Arial"/>
-        </w:rPr>
-        <w:t>DatamM</w:t>
-      </w:r>
-      <w:r>
-        <w:rPr>
-          <w:rFonts w:cs="Arial"/>
-        </w:rPr>
-        <w:t>i</w:t>
-      </w:r>
-      <w:r>
-        <w:rPr>
-          <w:rFonts w:cs="Arial"/>
-        </w:rPr>
-        <w:t>ne</w:t>
+          <w:i/>
+        </w:rPr>
+        <w:t>dataset</w:t>
       </w:r>
       <w:proofErr w:type="spellEnd"/>
       <w:r>
         <w:rPr>
           <w:rFonts w:cs="Arial"/>
         </w:rPr>
+        <w:t xml:space="preserve">  e </w:t>
+      </w:r>
+      <w:r>
+        <w:rPr>
+          <w:rFonts w:cs="Arial"/>
+          <w:i/>
+        </w:rPr>
+        <w:t>query</w:t>
+      </w:r>
+      <w:r>
+        <w:rPr>
+          <w:rFonts w:cs="Arial"/>
+        </w:rPr>
+        <w:t xml:space="preserve"> são, respectivamente, o serviço e o conjunto </w:t>
+      </w:r>
+      <w:r>
+        <w:rPr>
+          <w:rFonts w:cs="Arial"/>
+        </w:rPr>
+        <w:t>de filtros que a serem aplicados</w:t>
+      </w:r>
+      <w:r>
+        <w:rPr>
+          <w:rFonts w:cs="Arial"/>
+        </w:rPr>
+        <w:t xml:space="preserve"> na consulta</w:t>
+      </w:r>
+      <w:r>
+        <w:rPr>
+          <w:rFonts w:cs="Arial"/>
+        </w:rPr>
         <w:t>.</w:t>
       </w:r>
     </w:p>
@@ -6686,32 +7177,40 @@
           <w:szCs w:val="24"/>
         </w:rPr>
       </w:pPr>
-      <w:bookmarkStart w:id="10" w:name="_Toc231646261"/>
-      <w:r>
-        <w:rPr>
-          <w:rFonts w:ascii="Arial" w:hAnsi="Arial" w:cs="Arial"/>
-          <w:sz w:val="24"/>
-          <w:szCs w:val="24"/>
-        </w:rPr>
-        <w:t>2.1</w:t>
-      </w:r>
-      <w:r>
-        <w:rPr>
-          <w:rFonts w:ascii="Arial" w:hAnsi="Arial" w:cs="Arial"/>
-          <w:sz w:val="24"/>
-          <w:szCs w:val="24"/>
-        </w:rPr>
-        <w:t>.1.</w:t>
-      </w:r>
-      <w:r>
-        <w:rPr>
-          <w:rFonts w:ascii="Arial" w:hAnsi="Arial" w:cs="Arial"/>
-          <w:sz w:val="24"/>
-          <w:szCs w:val="24"/>
-        </w:rPr>
-        <w:t>1 AUTENTICAÇÃO</w:t>
-      </w:r>
-      <w:bookmarkEnd w:id="10"/>
+      <w:bookmarkStart w:id="11" w:name="_Toc231646263"/>
+      <w:r>
+        <w:rPr>
+          <w:rFonts w:ascii="Arial" w:hAnsi="Arial" w:cs="Arial"/>
+          <w:sz w:val="24"/>
+          <w:szCs w:val="24"/>
+        </w:rPr>
+        <w:t>2.</w:t>
+      </w:r>
+      <w:r>
+        <w:rPr>
+          <w:rFonts w:ascii="Arial" w:hAnsi="Arial" w:cs="Arial"/>
+          <w:sz w:val="24"/>
+          <w:szCs w:val="24"/>
+        </w:rPr>
+        <w:t>1</w:t>
+      </w:r>
+      <w:r>
+        <w:rPr>
+          <w:rFonts w:ascii="Arial" w:hAnsi="Arial" w:cs="Arial"/>
+          <w:sz w:val="24"/>
+          <w:szCs w:val="24"/>
+        </w:rPr>
+        <w:t>.</w:t>
+      </w:r>
+      <w:r>
+        <w:rPr>
+          <w:rFonts w:ascii="Arial" w:hAnsi="Arial" w:cs="Arial"/>
+          <w:sz w:val="24"/>
+          <w:szCs w:val="24"/>
+        </w:rPr>
+        <w:t>1.3 RESPOSTA</w:t>
+      </w:r>
+      <w:bookmarkEnd w:id="11"/>
     </w:p>
     <w:p>
       <w:pPr>
@@ -6732,445 +7231,137 @@
         <w:rPr>
           <w:rFonts w:cs="Arial"/>
         </w:rPr>
-        <w:t>Para um aplicativo acessar os serviços da API</w:t>
-      </w:r>
-      <w:r>
-        <w:rPr>
-          <w:rFonts w:cs="Arial"/>
-        </w:rPr>
-        <w:t xml:space="preserve"> do Rio </w:t>
+        <w:t>O for</w:t>
+      </w:r>
+      <w:r>
+        <w:rPr>
+          <w:rFonts w:cs="Arial"/>
+        </w:rPr>
+        <w:t xml:space="preserve">mato da resposta é, por padrão, </w:t>
+      </w:r>
+      <w:r>
+        <w:rPr>
+          <w:rFonts w:cs="Arial"/>
+        </w:rPr>
+        <w:t xml:space="preserve">o formato </w:t>
       </w:r>
       <w:proofErr w:type="spellStart"/>
       <w:r>
         <w:rPr>
           <w:rFonts w:cs="Arial"/>
         </w:rPr>
-        <w:t>DataM</w:t>
-      </w:r>
-      <w:r>
-        <w:rPr>
-          <w:rFonts w:cs="Arial"/>
-        </w:rPr>
-        <w:t>ine</w:t>
+        <w:t>Json</w:t>
       </w:r>
       <w:proofErr w:type="spellEnd"/>
       <w:r>
         <w:rPr>
           <w:rFonts w:cs="Arial"/>
         </w:rPr>
-        <w:t xml:space="preserve">, é necessária a posse de um </w:t>
+        <w:t xml:space="preserve">, que </w:t>
+      </w:r>
+      <w:r>
+        <w:rPr>
+          <w:rFonts w:cs="Arial"/>
+        </w:rPr>
+        <w:t>consiste em uma lista de pares (chave, valor) e é muito comum em aplicações web</w:t>
+      </w:r>
+      <w:r>
+        <w:rPr>
+          <w:rFonts w:cs="Arial"/>
+        </w:rPr>
+        <w:t>,</w:t>
+      </w:r>
+      <w:r>
+        <w:rPr>
+          <w:rFonts w:cs="Arial"/>
+        </w:rPr>
+        <w:t xml:space="preserve"> devido a facilidade na manipulação dos dados </w:t>
+      </w:r>
+      <w:r>
+        <w:rPr>
+          <w:rFonts w:cs="Arial"/>
+        </w:rPr>
+        <w:t xml:space="preserve">de um objeto </w:t>
       </w:r>
       <w:proofErr w:type="spellStart"/>
       <w:r>
         <w:rPr>
           <w:rFonts w:cs="Arial"/>
-          <w:i/>
-        </w:rPr>
-        <w:t>token</w:t>
+        </w:rPr>
+        <w:t>Json</w:t>
       </w:r>
       <w:proofErr w:type="spellEnd"/>
       <w:r>
         <w:rPr>
           <w:rFonts w:cs="Arial"/>
         </w:rPr>
-        <w:t xml:space="preserve"> conhecido com </w:t>
+        <w:t>.</w:t>
+      </w:r>
+    </w:p>
+    <w:p>
+      <w:pPr>
+        <w:pStyle w:val="NormalIP"/>
+        <w:rPr>
+          <w:rFonts w:cs="Arial"/>
+        </w:rPr>
+      </w:pPr>
+    </w:p>
+    <w:p>
+      <w:pPr>
+        <w:pStyle w:val="Heading3"/>
+        <w:spacing w:line="360" w:lineRule="auto"/>
+      </w:pPr>
+      <w:bookmarkStart w:id="12" w:name="_Toc231646264"/>
+      <w:r>
+        <w:t>2.</w:t>
+      </w:r>
+      <w:r>
+        <w:t>1</w:t>
+      </w:r>
+      <w:r>
+        <w:t>.</w:t>
+      </w:r>
+      <w:r>
+        <w:t>2</w:t>
+      </w:r>
+      <w:r>
+        <w:t xml:space="preserve"> </w:t>
+      </w:r>
+      <w:r>
+        <w:t>I</w:t>
+      </w:r>
+      <w:r>
+        <w:t>OS</w:t>
+      </w:r>
+      <w:bookmarkEnd w:id="12"/>
+    </w:p>
+    <w:p>
+      <w:pPr>
+        <w:pStyle w:val="NormalIP"/>
+        <w:rPr>
+          <w:rFonts w:cs="Arial"/>
+        </w:rPr>
+      </w:pPr>
+      <w:r>
+        <w:rPr>
+          <w:rFonts w:cs="Arial"/>
+        </w:rPr>
+        <w:t xml:space="preserve">O </w:t>
       </w:r>
       <w:proofErr w:type="spellStart"/>
       <w:r>
         <w:rPr>
           <w:rFonts w:cs="Arial"/>
-          <w:i/>
-        </w:rPr>
-        <w:t>accesstoken</w:t>
+        </w:rPr>
+        <w:t>iOS</w:t>
       </w:r>
       <w:proofErr w:type="spellEnd"/>
       <w:r>
         <w:rPr>
           <w:rFonts w:cs="Arial"/>
         </w:rPr>
-        <w:t xml:space="preserve">, cuja validade é de seis horas. Para obter o </w:t>
-      </w:r>
-      <w:proofErr w:type="spellStart"/>
-      <w:r>
-        <w:rPr>
-          <w:rFonts w:cs="Arial"/>
-          <w:i/>
-        </w:rPr>
-        <w:t>accesstoken</w:t>
-      </w:r>
-      <w:proofErr w:type="spellEnd"/>
-      <w:r>
-        <w:rPr>
-          <w:rFonts w:cs="Arial"/>
-        </w:rPr>
-        <w:t xml:space="preserve">, o aplicativo deve realizar um HTTP GET passando os parâmetros </w:t>
-      </w:r>
-      <w:proofErr w:type="spellStart"/>
-      <w:r>
-        <w:rPr>
-          <w:rFonts w:cs="Arial"/>
-        </w:rPr>
-        <w:t>app_id</w:t>
-      </w:r>
-      <w:proofErr w:type="spellEnd"/>
-      <w:r>
-        <w:rPr>
-          <w:rFonts w:cs="Arial"/>
-        </w:rPr>
-        <w:t xml:space="preserve"> e </w:t>
-      </w:r>
-      <w:proofErr w:type="spellStart"/>
-      <w:r>
-        <w:rPr>
-          <w:rFonts w:cs="Arial"/>
-        </w:rPr>
-        <w:t>app_secret</w:t>
-      </w:r>
-      <w:proofErr w:type="spellEnd"/>
-      <w:r>
-        <w:rPr>
-          <w:rFonts w:cs="Arial"/>
-        </w:rPr>
-        <w:t>, que são identifi</w:t>
-      </w:r>
-      <w:r>
-        <w:rPr>
-          <w:rFonts w:cs="Arial"/>
-        </w:rPr>
-        <w:t>cadores de um</w:t>
-      </w:r>
-      <w:r>
-        <w:rPr>
-          <w:rFonts w:cs="Arial"/>
-        </w:rPr>
-        <w:t xml:space="preserve"> aplicativos</w:t>
-      </w:r>
-      <w:r>
-        <w:rPr>
-          <w:rFonts w:cs="Arial"/>
-        </w:rPr>
-        <w:t xml:space="preserve"> e são obtidos quando o aplicativo é cadastrado no site</w:t>
-      </w:r>
-      <w:r>
-        <w:rPr>
-          <w:rFonts w:cs="Arial"/>
-        </w:rPr>
-        <w:t>.</w:t>
-      </w:r>
-    </w:p>
-    <w:p>
-      <w:pPr>
-        <w:pStyle w:val="NormalIP"/>
-        <w:rPr>
-          <w:rFonts w:cs="Arial"/>
-        </w:rPr>
-      </w:pPr>
-    </w:p>
-    <w:p>
-      <w:pPr>
-        <w:pStyle w:val="Heading4"/>
-        <w:spacing w:line="360" w:lineRule="auto"/>
-        <w:rPr>
-          <w:rFonts w:ascii="Arial" w:hAnsi="Arial" w:cs="Arial"/>
-          <w:sz w:val="24"/>
-          <w:szCs w:val="24"/>
-        </w:rPr>
-      </w:pPr>
-      <w:bookmarkStart w:id="11" w:name="_Toc231646262"/>
-      <w:r>
-        <w:rPr>
-          <w:rFonts w:ascii="Arial" w:hAnsi="Arial" w:cs="Arial"/>
-          <w:sz w:val="24"/>
-          <w:szCs w:val="24"/>
-        </w:rPr>
-        <w:t>2.</w:t>
-      </w:r>
-      <w:r>
-        <w:rPr>
-          <w:rFonts w:ascii="Arial" w:hAnsi="Arial" w:cs="Arial"/>
-          <w:sz w:val="24"/>
-          <w:szCs w:val="24"/>
-        </w:rPr>
-        <w:t>1</w:t>
-      </w:r>
-      <w:r>
-        <w:rPr>
-          <w:rFonts w:ascii="Arial" w:hAnsi="Arial" w:cs="Arial"/>
-          <w:sz w:val="24"/>
-          <w:szCs w:val="24"/>
-        </w:rPr>
-        <w:t>.</w:t>
-      </w:r>
-      <w:r>
-        <w:rPr>
-          <w:rFonts w:ascii="Arial" w:hAnsi="Arial" w:cs="Arial"/>
-          <w:sz w:val="24"/>
-          <w:szCs w:val="24"/>
-        </w:rPr>
-        <w:t>1.2 REQUISIÇÃO</w:t>
-      </w:r>
-      <w:bookmarkEnd w:id="11"/>
-    </w:p>
-    <w:p>
-      <w:pPr>
-        <w:spacing w:line="360" w:lineRule="auto"/>
-        <w:rPr>
-          <w:rFonts w:ascii="Arial" w:hAnsi="Arial" w:cs="Arial"/>
-        </w:rPr>
-      </w:pPr>
-    </w:p>
-    <w:p>
-      <w:pPr>
-        <w:pStyle w:val="NormalIP"/>
-        <w:rPr>
-          <w:rFonts w:cs="Arial"/>
-        </w:rPr>
-      </w:pPr>
-      <w:r>
-        <w:rPr>
-          <w:rFonts w:cs="Arial"/>
-        </w:rPr>
-        <w:t>O formato </w:t>
-      </w:r>
-      <w:r>
-        <w:rPr>
-          <w:rFonts w:cs="Arial"/>
-        </w:rPr>
-        <w:t xml:space="preserve">esperado é: </w:t>
-      </w:r>
-      <w:r>
-        <w:rPr>
-          <w:rFonts w:cs="Arial"/>
-        </w:rPr>
-        <w:t>http://api.riodatamine.com.br/rest/DATASET?QUERY</w:t>
-      </w:r>
-      <w:r>
-        <w:rPr>
-          <w:rFonts w:cs="Arial"/>
-        </w:rPr>
-        <w:t>,</w:t>
-      </w:r>
-      <w:r>
-        <w:rPr>
-          <w:rFonts w:cs="Arial"/>
-        </w:rPr>
-        <w:t xml:space="preserve"> onde </w:t>
-      </w:r>
-      <w:proofErr w:type="spellStart"/>
-      <w:r>
-        <w:rPr>
-          <w:rFonts w:cs="Arial"/>
-          <w:i/>
-        </w:rPr>
-        <w:t>dataset</w:t>
-      </w:r>
-      <w:proofErr w:type="spellEnd"/>
-      <w:r>
-        <w:rPr>
-          <w:rFonts w:cs="Arial"/>
-        </w:rPr>
-        <w:t xml:space="preserve">  e </w:t>
-      </w:r>
-      <w:r>
-        <w:rPr>
-          <w:rFonts w:cs="Arial"/>
-          <w:i/>
-        </w:rPr>
-        <w:t>query</w:t>
-      </w:r>
-      <w:r>
-        <w:rPr>
-          <w:rFonts w:cs="Arial"/>
-        </w:rPr>
-        <w:t xml:space="preserve"> são, respectivamente, o serviço e o conjunto </w:t>
-      </w:r>
-      <w:r>
-        <w:rPr>
-          <w:rFonts w:cs="Arial"/>
-        </w:rPr>
-        <w:t>de filtros que a serem aplicados</w:t>
-      </w:r>
-      <w:r>
-        <w:rPr>
-          <w:rFonts w:cs="Arial"/>
-        </w:rPr>
-        <w:t xml:space="preserve"> na consulta</w:t>
-      </w:r>
-      <w:r>
-        <w:rPr>
-          <w:rFonts w:cs="Arial"/>
-        </w:rPr>
-        <w:t>.</w:t>
-      </w:r>
-    </w:p>
-    <w:p>
-      <w:pPr>
-        <w:pStyle w:val="NormalIP"/>
-        <w:rPr>
-          <w:rFonts w:cs="Arial"/>
-        </w:rPr>
-      </w:pPr>
-    </w:p>
-    <w:p>
-      <w:pPr>
-        <w:pStyle w:val="Heading4"/>
-        <w:spacing w:line="360" w:lineRule="auto"/>
-        <w:rPr>
-          <w:rFonts w:ascii="Arial" w:hAnsi="Arial" w:cs="Arial"/>
-          <w:sz w:val="24"/>
-          <w:szCs w:val="24"/>
-        </w:rPr>
-      </w:pPr>
-      <w:bookmarkStart w:id="12" w:name="_Toc231646263"/>
-      <w:r>
-        <w:rPr>
-          <w:rFonts w:ascii="Arial" w:hAnsi="Arial" w:cs="Arial"/>
-          <w:sz w:val="24"/>
-          <w:szCs w:val="24"/>
-        </w:rPr>
-        <w:t>2.</w:t>
-      </w:r>
-      <w:r>
-        <w:rPr>
-          <w:rFonts w:ascii="Arial" w:hAnsi="Arial" w:cs="Arial"/>
-          <w:sz w:val="24"/>
-          <w:szCs w:val="24"/>
-        </w:rPr>
-        <w:t>1</w:t>
-      </w:r>
-      <w:r>
-        <w:rPr>
-          <w:rFonts w:ascii="Arial" w:hAnsi="Arial" w:cs="Arial"/>
-          <w:sz w:val="24"/>
-          <w:szCs w:val="24"/>
-        </w:rPr>
-        <w:t>.</w:t>
-      </w:r>
-      <w:r>
-        <w:rPr>
-          <w:rFonts w:ascii="Arial" w:hAnsi="Arial" w:cs="Arial"/>
-          <w:sz w:val="24"/>
-          <w:szCs w:val="24"/>
-        </w:rPr>
-        <w:t>1.3 RESPOSTA</w:t>
-      </w:r>
-      <w:bookmarkEnd w:id="12"/>
-    </w:p>
-    <w:p>
-      <w:pPr>
-        <w:spacing w:line="360" w:lineRule="auto"/>
-        <w:rPr>
-          <w:rFonts w:ascii="Arial" w:hAnsi="Arial" w:cs="Arial"/>
-        </w:rPr>
-      </w:pPr>
-    </w:p>
-    <w:p>
-      <w:pPr>
-        <w:pStyle w:val="NormalIP"/>
-        <w:rPr>
-          <w:rFonts w:cs="Arial"/>
-        </w:rPr>
-      </w:pPr>
-      <w:r>
-        <w:rPr>
-          <w:rFonts w:cs="Arial"/>
-        </w:rPr>
-        <w:t>O for</w:t>
-      </w:r>
-      <w:r>
-        <w:rPr>
-          <w:rFonts w:cs="Arial"/>
-        </w:rPr>
-        <w:t xml:space="preserve">mato da resposta é, por padrão, </w:t>
-      </w:r>
-      <w:r>
-        <w:rPr>
-          <w:rFonts w:cs="Arial"/>
-        </w:rPr>
-        <w:t>o formato JSON. Esse formato consiste em uma lista de pares (chave, valor) e é muito comum em aplicações web</w:t>
-      </w:r>
-      <w:r>
-        <w:rPr>
-          <w:rFonts w:cs="Arial"/>
-        </w:rPr>
-        <w:t xml:space="preserve"> devido a facilidade na manipulação dos dados de um objeto </w:t>
-      </w:r>
-      <w:proofErr w:type="spellStart"/>
-      <w:r>
-        <w:rPr>
-          <w:rFonts w:cs="Arial"/>
-        </w:rPr>
-        <w:t>json</w:t>
-      </w:r>
-      <w:proofErr w:type="spellEnd"/>
-      <w:r>
-        <w:rPr>
-          <w:rFonts w:cs="Arial"/>
-        </w:rPr>
-        <w:t>.</w:t>
-      </w:r>
-    </w:p>
-    <w:p>
-      <w:pPr>
-        <w:pStyle w:val="NormalIP"/>
-        <w:rPr>
-          <w:rFonts w:cs="Arial"/>
-        </w:rPr>
-      </w:pPr>
-    </w:p>
-    <w:p>
-      <w:pPr>
-        <w:pStyle w:val="Heading3"/>
-        <w:spacing w:line="360" w:lineRule="auto"/>
-      </w:pPr>
-      <w:bookmarkStart w:id="13" w:name="_Toc231646264"/>
-      <w:r>
-        <w:t>2.</w:t>
-      </w:r>
-      <w:r>
-        <w:t>1</w:t>
-      </w:r>
-      <w:r>
-        <w:t>.</w:t>
-      </w:r>
-      <w:r>
-        <w:t>2</w:t>
-      </w:r>
-      <w:r>
-        <w:t xml:space="preserve"> </w:t>
-      </w:r>
-      <w:r>
-        <w:t>I</w:t>
-      </w:r>
-      <w:r>
-        <w:t>OS</w:t>
-      </w:r>
-      <w:r>
         <w:t xml:space="preserve"> [2]</w:t>
       </w:r>
-      <w:bookmarkEnd w:id="13"/>
-    </w:p>
-    <w:p>
-      <w:pPr>
-        <w:pStyle w:val="NormalIP"/>
-        <w:rPr>
-          <w:rFonts w:cs="Arial"/>
-        </w:rPr>
-      </w:pPr>
-      <w:r>
-        <w:rPr>
-          <w:rFonts w:cs="Arial"/>
-        </w:rPr>
-        <w:t xml:space="preserve">O </w:t>
-      </w:r>
-      <w:proofErr w:type="spellStart"/>
-      <w:r>
-        <w:rPr>
-          <w:rFonts w:cs="Arial"/>
-        </w:rPr>
-        <w:t>iOS</w:t>
-      </w:r>
-      <w:proofErr w:type="spellEnd"/>
       <w:r>
         <w:rPr>
           <w:rFonts w:cs="Arial"/>
@@ -7375,7 +7566,14 @@
         <w:rPr>
           <w:rFonts w:cs="Arial"/>
         </w:rPr>
-        <w:t xml:space="preserve"> e o usuário, como captura dos toques na tela e envio de notificações por </w:t>
+        <w:t xml:space="preserve"> e o usuário, como </w:t>
+      </w:r>
+      <w:r>
+        <w:rPr>
+          <w:rFonts w:cs="Arial"/>
+        </w:rPr>
+        <w:lastRenderedPageBreak/>
+        <w:t xml:space="preserve">captura dos toques na tela e envio de notificações por </w:t>
       </w:r>
       <w:proofErr w:type="spellStart"/>
       <w:r>
@@ -7406,7 +7604,7 @@
         <w:pStyle w:val="Heading3"/>
         <w:spacing w:line="360" w:lineRule="auto"/>
       </w:pPr>
-      <w:bookmarkStart w:id="14" w:name="_Toc231646265"/>
+      <w:bookmarkStart w:id="13" w:name="_Toc231646265"/>
       <w:r>
         <w:t xml:space="preserve">2.1.3 </w:t>
       </w:r>
@@ -7416,111 +7614,108 @@
       <w:r>
         <w:t xml:space="preserve"> C</w:t>
       </w:r>
+      <w:bookmarkEnd w:id="13"/>
+      <w:r>
+        <w:t xml:space="preserve"> </w:t>
+      </w:r>
+    </w:p>
+    <w:p>
+      <w:pPr>
+        <w:pStyle w:val="NormalIP"/>
+        <w:rPr>
+          <w:rFonts w:cs="Arial"/>
+        </w:rPr>
+      </w:pPr>
+      <w:r>
+        <w:rPr>
+          <w:rFonts w:cs="Arial"/>
+        </w:rPr>
+        <w:t xml:space="preserve">O </w:t>
+      </w:r>
+      <w:proofErr w:type="spellStart"/>
+      <w:r>
+        <w:rPr>
+          <w:rFonts w:cs="Arial"/>
+        </w:rPr>
+        <w:t>Objective</w:t>
+      </w:r>
+      <w:proofErr w:type="spellEnd"/>
+      <w:r>
+        <w:rPr>
+          <w:rFonts w:cs="Arial"/>
+        </w:rPr>
+        <w:t xml:space="preserve"> C é uma linguagem de alto nível orientada a objeto, que </w:t>
+      </w:r>
+      <w:r>
+        <w:rPr>
+          <w:rFonts w:cs="Arial"/>
+        </w:rPr>
+        <w:t>adiciona</w:t>
+      </w:r>
+      <w:r>
+        <w:rPr>
+          <w:rFonts w:cs="Arial"/>
+        </w:rPr>
+        <w:t xml:space="preserve"> </w:t>
+      </w:r>
+      <w:r>
+        <w:rPr>
+          <w:rFonts w:cs="Arial"/>
+        </w:rPr>
+        <w:t>eventos e troca de mensagens</w:t>
+      </w:r>
+      <w:r>
+        <w:rPr>
+          <w:rFonts w:cs="Arial"/>
+        </w:rPr>
+        <w:t xml:space="preserve"> à </w:t>
+      </w:r>
+      <w:r>
+        <w:rPr>
+          <w:rFonts w:cs="Arial"/>
+        </w:rPr>
+        <w:t xml:space="preserve">tradicional </w:t>
+      </w:r>
+      <w:r>
+        <w:rPr>
+          <w:rFonts w:cs="Arial"/>
+        </w:rPr>
+        <w:t xml:space="preserve">linguagem C. Essa é principal linguagem utilizada pela Apple e é nela que devem ser </w:t>
+      </w:r>
+      <w:r>
+        <w:rPr>
+          <w:rFonts w:cs="Arial"/>
+        </w:rPr>
+        <w:t xml:space="preserve">desenvolvidos </w:t>
+      </w:r>
+      <w:r>
+        <w:rPr>
+          <w:rFonts w:cs="Arial"/>
+        </w:rPr>
+        <w:t>os aplicativos para iPhone.</w:t>
+      </w:r>
+    </w:p>
+    <w:p>
+      <w:pPr>
+        <w:pStyle w:val="NormalIP"/>
+        <w:rPr>
+          <w:rFonts w:cs="Arial"/>
+        </w:rPr>
+      </w:pPr>
+    </w:p>
+    <w:p>
+      <w:pPr>
+        <w:pStyle w:val="Heading3"/>
+        <w:spacing w:line="360" w:lineRule="auto"/>
+      </w:pPr>
+      <w:bookmarkStart w:id="14" w:name="_Toc231646266"/>
+      <w:r>
+        <w:t>2.1.4</w:t>
+      </w:r>
+      <w:r>
+        <w:t xml:space="preserve"> PYTHON</w:t>
+      </w:r>
       <w:bookmarkEnd w:id="14"/>
-      <w:r>
-        <w:t xml:space="preserve"> </w:t>
-      </w:r>
-    </w:p>
-    <w:p>
-      <w:pPr>
-        <w:pStyle w:val="NormalIP"/>
-        <w:rPr>
-          <w:rFonts w:cs="Arial"/>
-        </w:rPr>
-      </w:pPr>
-      <w:r>
-        <w:rPr>
-          <w:rFonts w:cs="Arial"/>
-        </w:rPr>
-        <w:t xml:space="preserve">O </w:t>
-      </w:r>
-      <w:proofErr w:type="spellStart"/>
-      <w:r>
-        <w:rPr>
-          <w:rFonts w:cs="Arial"/>
-        </w:rPr>
-        <w:t>Objective</w:t>
-      </w:r>
-      <w:proofErr w:type="spellEnd"/>
-      <w:r>
-        <w:rPr>
-          <w:rFonts w:cs="Arial"/>
-        </w:rPr>
-        <w:t xml:space="preserve"> C é uma linguagem de alto nível orientada a objeto, que </w:t>
-      </w:r>
-      <w:r>
-        <w:rPr>
-          <w:rFonts w:cs="Arial"/>
-        </w:rPr>
-        <w:t>adiciona</w:t>
-      </w:r>
-      <w:r>
-        <w:rPr>
-          <w:rFonts w:cs="Arial"/>
-        </w:rPr>
-        <w:t xml:space="preserve"> </w:t>
-      </w:r>
-      <w:r>
-        <w:rPr>
-          <w:rFonts w:cs="Arial"/>
-        </w:rPr>
-        <w:t>eventos e troca de mensagens</w:t>
-      </w:r>
-      <w:r>
-        <w:rPr>
-          <w:rFonts w:cs="Arial"/>
-        </w:rPr>
-        <w:t xml:space="preserve"> à </w:t>
-      </w:r>
-      <w:r>
-        <w:rPr>
-          <w:rFonts w:cs="Arial"/>
-        </w:rPr>
-        <w:t xml:space="preserve">tradicional </w:t>
-      </w:r>
-      <w:r>
-        <w:rPr>
-          <w:rFonts w:cs="Arial"/>
-        </w:rPr>
-        <w:t xml:space="preserve">linguagem C. Essa é principal linguagem utilizada pela Apple e é nela que devem ser </w:t>
-      </w:r>
-      <w:r>
-        <w:rPr>
-          <w:rFonts w:cs="Arial"/>
-        </w:rPr>
-        <w:t xml:space="preserve">desenvolvidos </w:t>
-      </w:r>
-      <w:r>
-        <w:rPr>
-          <w:rFonts w:cs="Arial"/>
-        </w:rPr>
-        <w:t>os aplicativos para iPhone.</w:t>
-      </w:r>
-    </w:p>
-    <w:p>
-      <w:pPr>
-        <w:pStyle w:val="NormalIP"/>
-        <w:rPr>
-          <w:rFonts w:cs="Arial"/>
-        </w:rPr>
-      </w:pPr>
-    </w:p>
-    <w:p>
-      <w:pPr>
-        <w:pStyle w:val="Heading3"/>
-        <w:spacing w:line="360" w:lineRule="auto"/>
-      </w:pPr>
-      <w:bookmarkStart w:id="15" w:name="_Toc231646266"/>
-      <w:r>
-        <w:t>2.1.4</w:t>
-      </w:r>
-      <w:r>
-        <w:t xml:space="preserve"> PYTHON</w:t>
-      </w:r>
-      <w:r>
-        <w:t xml:space="preserve"> [3]</w:t>
-      </w:r>
-      <w:bookmarkEnd w:id="15"/>
     </w:p>
     <w:p>
       <w:pPr>
@@ -7534,7 +7729,19 @@
         <w:rPr>
           <w:rFonts w:cs="Arial"/>
         </w:rPr>
-        <w:t>Python é uma linguagem de programação interpretada, de alto nível e orientada a objetos.</w:t>
+        <w:t xml:space="preserve">Python </w:t>
+      </w:r>
+      <w:r>
+        <w:rPr>
+          <w:rFonts w:cs="Arial"/>
+        </w:rPr>
+        <w:t xml:space="preserve">[3] </w:t>
+      </w:r>
+      <w:r>
+        <w:rPr>
+          <w:rFonts w:cs="Arial"/>
+        </w:rPr>
+        <w:t>é uma linguagem de programação interpretada, de alto nível e orientada a objetos.</w:t>
       </w:r>
       <w:r>
         <w:rPr>
@@ -7555,21 +7762,19 @@
         <w:rPr>
           <w:rFonts w:cs="Arial"/>
         </w:rPr>
-        <w:t xml:space="preserve">Os principais motivos da escolha do </w:t>
-      </w:r>
-      <w:proofErr w:type="spellStart"/>
-      <w:r>
-        <w:rPr>
-          <w:rFonts w:cs="Arial"/>
-        </w:rPr>
-        <w:t>python</w:t>
-      </w:r>
-      <w:proofErr w:type="spellEnd"/>
-      <w:r>
-        <w:rPr>
-          <w:rFonts w:cs="Arial"/>
-        </w:rPr>
-        <w:t xml:space="preserve"> como linguagem base para o desenvolvimento da plataforma web foram a facilidade e velocidade de se desenvolver um código na linguagem, além do conhecimento de vários frameworks de apoio para o desenvolvimento de uma aplica</w:t>
+        <w:t>Os pr</w:t>
+      </w:r>
+      <w:r>
+        <w:rPr>
+          <w:rFonts w:cs="Arial"/>
+        </w:rPr>
+        <w:t>incipais motivos da escolha do P</w:t>
+      </w:r>
+      <w:r>
+        <w:rPr>
+          <w:rFonts w:cs="Arial"/>
+        </w:rPr>
+        <w:t>ython como linguagem base para o desenvolvimento da plataforma web foram a facilidade e velocidade de se desenvolver um código na linguagem, além do conhecimento de vários frameworks de apoio para o desenvolvimento de uma aplica</w:t>
       </w:r>
       <w:r>
         <w:rPr>
@@ -7606,244 +7811,264 @@
         <w:pStyle w:val="Heading3"/>
         <w:spacing w:line="360" w:lineRule="auto"/>
       </w:pPr>
-      <w:bookmarkStart w:id="16" w:name="_Toc231646267"/>
+      <w:bookmarkStart w:id="15" w:name="_Toc231646267"/>
       <w:r>
         <w:t>2.1.5</w:t>
       </w:r>
       <w:r>
         <w:t xml:space="preserve"> DJANGO</w:t>
       </w:r>
-      <w:r>
-        <w:t xml:space="preserve"> [4]</w:t>
+      <w:bookmarkEnd w:id="15"/>
+    </w:p>
+    <w:p>
+      <w:pPr>
+        <w:pStyle w:val="NormalIP"/>
+        <w:rPr>
+          <w:rFonts w:cs="Arial"/>
+        </w:rPr>
+      </w:pPr>
+      <w:r>
+        <w:rPr>
+          <w:rFonts w:cs="Arial"/>
+        </w:rPr>
+        <w:t>O</w:t>
+      </w:r>
+      <w:r>
+        <w:rPr>
+          <w:rFonts w:cs="Arial"/>
+        </w:rPr>
+        <w:t xml:space="preserve"> </w:t>
+      </w:r>
+      <w:proofErr w:type="spellStart"/>
+      <w:r>
+        <w:rPr>
+          <w:rFonts w:cs="Arial"/>
+        </w:rPr>
+        <w:t>Django</w:t>
+      </w:r>
+      <w:proofErr w:type="spellEnd"/>
+      <w:r>
+        <w:rPr>
+          <w:rFonts w:cs="Arial"/>
+        </w:rPr>
+        <w:t xml:space="preserve"> </w:t>
+      </w:r>
+      <w:r>
+        <w:rPr>
+          <w:rFonts w:cs="Arial"/>
+        </w:rPr>
+        <w:t xml:space="preserve">[4] </w:t>
+      </w:r>
+      <w:r>
+        <w:rPr>
+          <w:rFonts w:cs="Arial"/>
+        </w:rPr>
+        <w:t xml:space="preserve">é um framework </w:t>
+      </w:r>
+      <w:r>
+        <w:rPr>
+          <w:rFonts w:cs="Arial"/>
+          <w:i/>
+        </w:rPr>
+        <w:t xml:space="preserve">open </w:t>
+      </w:r>
+      <w:proofErr w:type="spellStart"/>
+      <w:r>
+        <w:rPr>
+          <w:rFonts w:cs="Arial"/>
+          <w:i/>
+        </w:rPr>
+        <w:t>source</w:t>
+      </w:r>
+      <w:proofErr w:type="spellEnd"/>
+      <w:r>
+        <w:rPr>
+          <w:rFonts w:cs="Arial"/>
+        </w:rPr>
+        <w:t xml:space="preserve"> </w:t>
+      </w:r>
+      <w:r>
+        <w:rPr>
+          <w:rFonts w:cs="Arial"/>
+        </w:rPr>
+        <w:t>para o desenvolviment</w:t>
+      </w:r>
+      <w:r>
+        <w:rPr>
+          <w:rFonts w:cs="Arial"/>
+        </w:rPr>
+        <w:t>o de aplicações web utilizando P</w:t>
+      </w:r>
+      <w:r>
+        <w:rPr>
+          <w:rFonts w:cs="Arial"/>
+        </w:rPr>
+        <w:t>ython</w:t>
+      </w:r>
+      <w:r>
+        <w:rPr>
+          <w:rFonts w:cs="Arial"/>
+        </w:rPr>
+        <w:t>.</w:t>
+      </w:r>
+      <w:r>
+        <w:rPr>
+          <w:rFonts w:cs="Arial"/>
+        </w:rPr>
+        <w:t xml:space="preserve"> </w:t>
+      </w:r>
+      <w:r>
+        <w:rPr>
+          <w:rFonts w:cs="Arial"/>
+        </w:rPr>
+        <w:t>Este framework é baseado no padrão MVC (</w:t>
+      </w:r>
+      <w:proofErr w:type="spellStart"/>
+      <w:r>
+        <w:rPr>
+          <w:rFonts w:cs="Arial"/>
+        </w:rPr>
+        <w:t>Model-View-Controller</w:t>
+      </w:r>
+      <w:proofErr w:type="spellEnd"/>
+      <w:r>
+        <w:rPr>
+          <w:rFonts w:cs="Arial"/>
+        </w:rPr>
+        <w:t>)</w:t>
+      </w:r>
+      <w:r>
+        <w:rPr>
+          <w:rFonts w:cs="Arial"/>
+        </w:rPr>
+        <w:t xml:space="preserve"> e fornece facilidad</w:t>
+      </w:r>
+      <w:r>
+        <w:rPr>
+          <w:rFonts w:cs="Arial"/>
+        </w:rPr>
+        <w:t xml:space="preserve">es como uma modelagem de dados </w:t>
+      </w:r>
+      <w:r>
+        <w:rPr>
+          <w:rFonts w:cs="Arial"/>
+        </w:rPr>
+        <w:t>ORM (</w:t>
+      </w:r>
+      <w:proofErr w:type="spellStart"/>
+      <w:r>
+        <w:rPr>
+          <w:rFonts w:cs="Arial"/>
+        </w:rPr>
+        <w:t>O</w:t>
+      </w:r>
+      <w:r>
+        <w:rPr>
+          <w:rFonts w:cs="Arial"/>
+        </w:rPr>
+        <w:t>bject-</w:t>
+      </w:r>
+      <w:r>
+        <w:rPr>
+          <w:rFonts w:cs="Arial"/>
+        </w:rPr>
+        <w:t>Relational</w:t>
+      </w:r>
+      <w:proofErr w:type="spellEnd"/>
+      <w:r>
+        <w:rPr>
+          <w:rFonts w:cs="Arial"/>
+        </w:rPr>
+        <w:t xml:space="preserve"> </w:t>
+      </w:r>
+      <w:proofErr w:type="spellStart"/>
+      <w:r>
+        <w:rPr>
+          <w:rFonts w:cs="Arial"/>
+        </w:rPr>
+        <w:t>M</w:t>
+      </w:r>
+      <w:r>
+        <w:rPr>
+          <w:rFonts w:cs="Arial"/>
+        </w:rPr>
+        <w:t>ap</w:t>
+      </w:r>
+      <w:r>
+        <w:rPr>
+          <w:rFonts w:cs="Arial"/>
+        </w:rPr>
+        <w:t>ping</w:t>
+      </w:r>
+      <w:proofErr w:type="spellEnd"/>
+      <w:r>
+        <w:rPr>
+          <w:rFonts w:cs="Arial"/>
+        </w:rPr>
+        <w:t xml:space="preserve">), uma linguagem de </w:t>
+      </w:r>
+      <w:proofErr w:type="spellStart"/>
+      <w:r>
+        <w:rPr>
+          <w:rFonts w:cs="Arial"/>
+        </w:rPr>
+        <w:t>template</w:t>
+      </w:r>
+      <w:r>
+        <w:rPr>
+          <w:rFonts w:cs="Arial"/>
+        </w:rPr>
+        <w:t>s</w:t>
+      </w:r>
+      <w:proofErr w:type="spellEnd"/>
+      <w:r>
+        <w:rPr>
+          <w:rFonts w:cs="Arial"/>
+        </w:rPr>
+        <w:t xml:space="preserve"> extensa e amigável, um sistema de serialização de dados que possibilita a representação de XML e </w:t>
+      </w:r>
+      <w:proofErr w:type="spellStart"/>
+      <w:r>
+        <w:rPr>
+          <w:rFonts w:cs="Arial"/>
+        </w:rPr>
+        <w:t>Json</w:t>
+      </w:r>
+      <w:proofErr w:type="spellEnd"/>
+      <w:r>
+        <w:rPr>
+          <w:rFonts w:cs="Arial"/>
+        </w:rPr>
+        <w:t xml:space="preserve"> como instancias de objetos e um sistema de internacionalização.</w:t>
+      </w:r>
+    </w:p>
+    <w:p>
+      <w:pPr>
+        <w:pStyle w:val="NormalIP"/>
+        <w:rPr>
+          <w:rFonts w:cs="Arial"/>
+        </w:rPr>
+      </w:pPr>
+      <w:r>
+        <w:rPr>
+          <w:rFonts w:cs="Arial"/>
+        </w:rPr>
+        <w:t xml:space="preserve"> </w:t>
+      </w:r>
+    </w:p>
+    <w:p>
+      <w:pPr>
+        <w:pStyle w:val="Heading3"/>
+        <w:spacing w:line="360" w:lineRule="auto"/>
+      </w:pPr>
+      <w:bookmarkStart w:id="16" w:name="_Toc231646268"/>
+      <w:r>
+        <w:t>2.1.6 MY</w:t>
+      </w:r>
+      <w:r>
+        <w:t>SQL</w:t>
       </w:r>
       <w:bookmarkEnd w:id="16"/>
-    </w:p>
-    <w:p>
-      <w:pPr>
-        <w:pStyle w:val="NormalIP"/>
-        <w:rPr>
-          <w:rFonts w:cs="Arial"/>
-        </w:rPr>
-      </w:pPr>
-      <w:r>
-        <w:rPr>
-          <w:rFonts w:cs="Arial"/>
-        </w:rPr>
-        <w:t>O</w:t>
-      </w:r>
-      <w:r>
-        <w:rPr>
-          <w:rFonts w:cs="Arial"/>
-        </w:rPr>
-        <w:t xml:space="preserve"> </w:t>
-      </w:r>
-      <w:proofErr w:type="spellStart"/>
-      <w:r>
-        <w:rPr>
-          <w:rFonts w:cs="Arial"/>
-        </w:rPr>
-        <w:t>Django</w:t>
-      </w:r>
-      <w:proofErr w:type="spellEnd"/>
-      <w:r>
-        <w:rPr>
-          <w:rFonts w:cs="Arial"/>
-        </w:rPr>
-        <w:t xml:space="preserve"> é um framework </w:t>
-      </w:r>
-      <w:r>
-        <w:rPr>
-          <w:rFonts w:cs="Arial"/>
-          <w:i/>
-        </w:rPr>
-        <w:t xml:space="preserve">open </w:t>
-      </w:r>
-      <w:proofErr w:type="spellStart"/>
-      <w:r>
-        <w:rPr>
-          <w:rFonts w:cs="Arial"/>
-          <w:i/>
-        </w:rPr>
-        <w:t>source</w:t>
-      </w:r>
-      <w:proofErr w:type="spellEnd"/>
-      <w:r>
-        <w:rPr>
-          <w:rFonts w:cs="Arial"/>
-        </w:rPr>
-        <w:t xml:space="preserve"> </w:t>
-      </w:r>
-      <w:r>
-        <w:rPr>
-          <w:rFonts w:cs="Arial"/>
-        </w:rPr>
-        <w:t>para o desenvolviment</w:t>
-      </w:r>
-      <w:r>
-        <w:rPr>
-          <w:rFonts w:cs="Arial"/>
-        </w:rPr>
-        <w:t>o de aplicações web utilizando P</w:t>
-      </w:r>
-      <w:r>
-        <w:rPr>
-          <w:rFonts w:cs="Arial"/>
-        </w:rPr>
-        <w:t>ython</w:t>
-      </w:r>
-      <w:r>
-        <w:rPr>
-          <w:rFonts w:cs="Arial"/>
-        </w:rPr>
-        <w:t>.</w:t>
-      </w:r>
-      <w:r>
-        <w:rPr>
-          <w:rFonts w:cs="Arial"/>
-        </w:rPr>
-        <w:t xml:space="preserve"> </w:t>
-      </w:r>
-      <w:r>
-        <w:rPr>
-          <w:rFonts w:cs="Arial"/>
-        </w:rPr>
-        <w:t>Este framework é baseado no padrão MVC (</w:t>
-      </w:r>
-      <w:proofErr w:type="spellStart"/>
-      <w:r>
-        <w:rPr>
-          <w:rFonts w:cs="Arial"/>
-        </w:rPr>
-        <w:t>Model-View-Controller</w:t>
-      </w:r>
-      <w:proofErr w:type="spellEnd"/>
-      <w:r>
-        <w:rPr>
-          <w:rFonts w:cs="Arial"/>
-        </w:rPr>
-        <w:t>)</w:t>
-      </w:r>
-      <w:r>
-        <w:rPr>
-          <w:rFonts w:cs="Arial"/>
-        </w:rPr>
-        <w:t xml:space="preserve"> e fornece facilidad</w:t>
-      </w:r>
-      <w:r>
-        <w:rPr>
-          <w:rFonts w:cs="Arial"/>
-        </w:rPr>
-        <w:t xml:space="preserve">es como uma modelagem de dados </w:t>
-      </w:r>
-      <w:r>
-        <w:rPr>
-          <w:rFonts w:cs="Arial"/>
-        </w:rPr>
-        <w:t>ORM (</w:t>
-      </w:r>
-      <w:proofErr w:type="spellStart"/>
-      <w:r>
-        <w:rPr>
-          <w:rFonts w:cs="Arial"/>
-        </w:rPr>
-        <w:t>O</w:t>
-      </w:r>
-      <w:r>
-        <w:rPr>
-          <w:rFonts w:cs="Arial"/>
-        </w:rPr>
-        <w:t>bject-</w:t>
-      </w:r>
-      <w:r>
-        <w:rPr>
-          <w:rFonts w:cs="Arial"/>
-        </w:rPr>
-        <w:t>Relational</w:t>
-      </w:r>
-      <w:proofErr w:type="spellEnd"/>
-      <w:r>
-        <w:rPr>
-          <w:rFonts w:cs="Arial"/>
-        </w:rPr>
-        <w:t xml:space="preserve"> </w:t>
-      </w:r>
-      <w:proofErr w:type="spellStart"/>
-      <w:r>
-        <w:rPr>
-          <w:rFonts w:cs="Arial"/>
-        </w:rPr>
-        <w:t>M</w:t>
-      </w:r>
-      <w:r>
-        <w:rPr>
-          <w:rFonts w:cs="Arial"/>
-        </w:rPr>
-        <w:t>ap</w:t>
-      </w:r>
-      <w:r>
-        <w:rPr>
-          <w:rFonts w:cs="Arial"/>
-        </w:rPr>
-        <w:t>ping</w:t>
-      </w:r>
-      <w:proofErr w:type="spellEnd"/>
-      <w:r>
-        <w:rPr>
-          <w:rFonts w:cs="Arial"/>
-        </w:rPr>
-        <w:t xml:space="preserve">), uma linguagem de </w:t>
-      </w:r>
-      <w:proofErr w:type="spellStart"/>
-      <w:r>
-        <w:rPr>
-          <w:rFonts w:cs="Arial"/>
-        </w:rPr>
-        <w:t>template</w:t>
-      </w:r>
-      <w:r>
-        <w:rPr>
-          <w:rFonts w:cs="Arial"/>
-        </w:rPr>
-        <w:t>s</w:t>
-      </w:r>
-      <w:proofErr w:type="spellEnd"/>
-      <w:r>
-        <w:rPr>
-          <w:rFonts w:cs="Arial"/>
-        </w:rPr>
-        <w:t xml:space="preserve"> extensa e amigável, um sistema de serialização de dados que possibilita a representação de XML e JSON como instancias de objetos e um sistema de internacionalização.</w:t>
-      </w:r>
-    </w:p>
-    <w:p>
-      <w:pPr>
-        <w:pStyle w:val="NormalIP"/>
-        <w:rPr>
-          <w:rFonts w:cs="Arial"/>
-        </w:rPr>
-      </w:pPr>
-      <w:r>
-        <w:rPr>
-          <w:rFonts w:cs="Arial"/>
-        </w:rPr>
-        <w:t xml:space="preserve"> </w:t>
-      </w:r>
-    </w:p>
-    <w:p>
-      <w:pPr>
-        <w:pStyle w:val="Heading3"/>
-        <w:spacing w:line="360" w:lineRule="auto"/>
-      </w:pPr>
-      <w:bookmarkStart w:id="17" w:name="_Toc231646268"/>
-      <w:r>
-        <w:t>2.1.6 MY</w:t>
-      </w:r>
-      <w:r>
-        <w:t>SQL</w:t>
-      </w:r>
-      <w:r>
-        <w:t xml:space="preserve"> [5]</w:t>
-      </w:r>
-      <w:bookmarkEnd w:id="17"/>
     </w:p>
     <w:p>
       <w:pPr>
@@ -7857,41 +8082,58 @@
         <w:rPr>
           <w:rFonts w:cs="Arial"/>
         </w:rPr>
-        <w:t>O MySQL é um sistema de gerenciamento banco de da</w:t>
-      </w:r>
-      <w:r>
-        <w:rPr>
-          <w:rFonts w:cs="Arial"/>
-        </w:rPr>
-        <w:t xml:space="preserve">dos que utiliza a linguagem SQL. É uma </w:t>
+        <w:t>O MySQL</w:t>
+      </w:r>
+      <w:r>
+        <w:rPr>
+          <w:rFonts w:cs="Arial"/>
+        </w:rPr>
+        <w:t xml:space="preserve"> [5]</w:t>
+      </w:r>
+      <w:r>
+        <w:rPr>
+          <w:rFonts w:cs="Arial"/>
+        </w:rPr>
+        <w:t xml:space="preserve"> é um sistema de gerenciamento banco de da</w:t>
+      </w:r>
+      <w:r>
+        <w:rPr>
+          <w:rFonts w:cs="Arial"/>
+        </w:rPr>
+        <w:t>dos que uti</w:t>
+      </w:r>
+      <w:r>
+        <w:rPr>
+          <w:rFonts w:cs="Arial"/>
+        </w:rPr>
+        <w:t xml:space="preserve">liza a linguagem SQL. Além de ser uma aplicação open </w:t>
       </w:r>
       <w:proofErr w:type="spellStart"/>
       <w:r>
         <w:rPr>
           <w:rFonts w:cs="Arial"/>
         </w:rPr>
-        <w:t>uma</w:t>
+        <w:t>source</w:t>
       </w:r>
       <w:proofErr w:type="spellEnd"/>
       <w:r>
         <w:rPr>
           <w:rFonts w:cs="Arial"/>
         </w:rPr>
-        <w:t xml:space="preserve"> aplicação open </w:t>
-      </w:r>
-      <w:proofErr w:type="spellStart"/>
-      <w:r>
-        <w:rPr>
-          <w:rFonts w:cs="Arial"/>
-        </w:rPr>
-        <w:t>source</w:t>
-      </w:r>
-      <w:proofErr w:type="spellEnd"/>
-      <w:r>
-        <w:rPr>
-          <w:rFonts w:cs="Arial"/>
-        </w:rPr>
-        <w:t xml:space="preserve"> e é utilizado um dos sistemas de bancos de dados mais populares do mundo. A escolha desta ferramenta deu-se principalmente por fatores como a baixa necessidade de recursos, a facilidade de uso, o bom desempenho e a compatibilidade com a linguagem de escolha através do </w:t>
+        <w:t xml:space="preserve">, é </w:t>
+      </w:r>
+      <w:r>
+        <w:rPr>
+          <w:rFonts w:cs="Arial"/>
+        </w:rPr>
+        <w:t xml:space="preserve">um dos sistemas de bancos de dados mais populares do mundo. A escolha desta ferramenta deu-se </w:t>
+      </w:r>
+      <w:r>
+        <w:rPr>
+          <w:rFonts w:cs="Arial"/>
+        </w:rPr>
+        <w:lastRenderedPageBreak/>
+        <w:t xml:space="preserve">principalmente por fatores como a baixa necessidade de recursos, a facilidade de uso, o bom desempenho e a compatibilidade com a linguagem de escolha através do </w:t>
       </w:r>
       <w:proofErr w:type="spellStart"/>
       <w:r>
@@ -7922,17 +8164,14 @@
         <w:pStyle w:val="Heading3"/>
         <w:spacing w:line="360" w:lineRule="auto"/>
       </w:pPr>
-      <w:bookmarkStart w:id="18" w:name="_Toc231646269"/>
+      <w:bookmarkStart w:id="17" w:name="_Toc231646269"/>
       <w:r>
         <w:t>2.1.7</w:t>
       </w:r>
       <w:r>
         <w:t xml:space="preserve"> SOUTH</w:t>
       </w:r>
-      <w:r>
-        <w:t xml:space="preserve"> [6]</w:t>
-      </w:r>
-      <w:bookmarkEnd w:id="18"/>
+      <w:bookmarkEnd w:id="17"/>
     </w:p>
     <w:p>
       <w:pPr>
@@ -7946,7 +8185,13 @@
         <w:rPr>
           <w:rFonts w:cs="Arial"/>
         </w:rPr>
-        <w:t xml:space="preserve">É uma biblioteca de migração de bases de dados para o framework </w:t>
+        <w:t>South [6] é</w:t>
+      </w:r>
+      <w:r>
+        <w:rPr>
+          <w:rFonts w:cs="Arial"/>
+        </w:rPr>
+        <w:t xml:space="preserve"> uma biblioteca de migração de bases de dados para o framework </w:t>
       </w:r>
       <w:proofErr w:type="spellStart"/>
       <w:r>
@@ -7974,37 +8219,19 @@
         <w:rPr>
           <w:rFonts w:cs="Arial"/>
         </w:rPr>
-        <w:t xml:space="preserve"> e gera migrações automáticas para o banco de dados para deixa-lo equivalen</w:t>
-      </w:r>
-      <w:r>
-        <w:rPr>
-          <w:rFonts w:cs="Arial"/>
-        </w:rPr>
-        <w:t xml:space="preserve">te ao especificado </w:t>
-      </w:r>
-      <w:r>
-        <w:rPr>
-          <w:rFonts w:cs="Arial"/>
-        </w:rPr>
-        <w:t>no</w:t>
-      </w:r>
-      <w:r>
-        <w:rPr>
-          <w:rFonts w:cs="Arial"/>
-        </w:rPr>
-        <w:t xml:space="preserve"> arquivo</w:t>
-      </w:r>
-      <w:r>
-        <w:rPr>
-          <w:rFonts w:cs="Arial"/>
-        </w:rPr>
-        <w:t xml:space="preserve"> models.py.</w:t>
-      </w:r>
-      <w:r>
-        <w:rPr>
-          <w:rFonts w:cs="Arial"/>
-        </w:rPr>
-        <w:t xml:space="preserve"> </w:t>
+        <w:t xml:space="preserve"> e gera migrações automáticas </w:t>
+      </w:r>
+      <w:r>
+        <w:rPr>
+          <w:rFonts w:cs="Arial"/>
+        </w:rPr>
+        <w:t>para que os bancos de dados continuem sempre sincronizados com os modelos</w:t>
+      </w:r>
+      <w:r>
+        <w:rPr>
+          <w:rFonts w:cs="Arial"/>
+        </w:rPr>
+        <w:t>.</w:t>
       </w:r>
     </w:p>
     <w:p>
@@ -8021,7 +8248,7 @@
         <w:pStyle w:val="Heading3"/>
         <w:spacing w:line="360" w:lineRule="auto"/>
       </w:pPr>
-      <w:bookmarkStart w:id="19" w:name="_Toc231646270"/>
+      <w:bookmarkStart w:id="18" w:name="_Toc231646270"/>
       <w:r>
         <w:t>2</w:t>
       </w:r>
@@ -8035,8 +8262,130 @@
       <w:r>
         <w:t>Request</w:t>
       </w:r>
+      <w:bookmarkEnd w:id="18"/>
+      <w:proofErr w:type="spellEnd"/>
+    </w:p>
+    <w:p>
+      <w:pPr>
+        <w:pStyle w:val="NormalIP"/>
+      </w:pPr>
+      <w:r>
+        <w:t>Trata</w:t>
+      </w:r>
+      <w:r>
+        <w:t>-se de uma biblioteca que visa facilitar a comunicação de aplicações para iPhone com servidores web através de requisições HTTP.</w:t>
+      </w:r>
+    </w:p>
+    <w:p>
+      <w:pPr>
+        <w:ind w:firstLine="426"/>
+        <w:rPr>
+          <w:rFonts w:ascii="Arial" w:hAnsi="Arial" w:cs="Arial"/>
+        </w:rPr>
+      </w:pPr>
+    </w:p>
+    <w:p>
+      <w:pPr>
+        <w:pStyle w:val="Heading3"/>
+        <w:spacing w:line="360" w:lineRule="auto"/>
+      </w:pPr>
+      <w:bookmarkStart w:id="19" w:name="_Toc231646271"/>
+      <w:r>
+        <w:t>2</w:t>
+      </w:r>
+      <w:r>
+        <w:t>.1.9 SBJSON</w:t>
+      </w:r>
       <w:bookmarkEnd w:id="19"/>
+    </w:p>
+    <w:p>
+      <w:pPr>
+        <w:pStyle w:val="NormalIP"/>
+      </w:pPr>
+      <w:r>
+        <w:t xml:space="preserve">O SBJSON é uma API voltada para a </w:t>
+      </w:r>
+      <w:r>
+        <w:t xml:space="preserve">manipulação de objetos do tipo </w:t>
+      </w:r>
+      <w:proofErr w:type="spellStart"/>
+      <w:r>
+        <w:t>J</w:t>
+      </w:r>
+      <w:r>
+        <w:t>son</w:t>
+      </w:r>
       <w:proofErr w:type="spellEnd"/>
+      <w:r>
+        <w:t xml:space="preserve"> (</w:t>
+      </w:r>
+      <w:proofErr w:type="spellStart"/>
+      <w:r>
+        <w:t>javascript</w:t>
+      </w:r>
+      <w:proofErr w:type="spellEnd"/>
+      <w:r>
+        <w:t xml:space="preserve">  </w:t>
+      </w:r>
+      <w:proofErr w:type="spellStart"/>
+      <w:r>
+        <w:t>object</w:t>
+      </w:r>
+      <w:proofErr w:type="spellEnd"/>
+      <w:r>
+        <w:t xml:space="preserve"> </w:t>
+      </w:r>
+      <w:proofErr w:type="spellStart"/>
+      <w:r>
+        <w:t>notation</w:t>
+      </w:r>
+      <w:proofErr w:type="spellEnd"/>
+      <w:r>
+        <w:t>)</w:t>
+      </w:r>
+      <w:r>
+        <w:t xml:space="preserve"> em </w:t>
+      </w:r>
+      <w:proofErr w:type="spellStart"/>
+      <w:r>
+        <w:t>objective</w:t>
+      </w:r>
+      <w:proofErr w:type="spellEnd"/>
+      <w:r>
+        <w:t>-C</w:t>
+      </w:r>
+      <w:r>
+        <w:t>.</w:t>
+      </w:r>
+      <w:r>
+        <w:t xml:space="preserve"> Esta ferramenta é utilizada basicamente </w:t>
+      </w:r>
+      <w:r>
+        <w:t xml:space="preserve">para </w:t>
+      </w:r>
+      <w:r>
+        <w:t>codificação e decodificação</w:t>
+      </w:r>
+      <w:r>
+        <w:t xml:space="preserve"> </w:t>
+      </w:r>
+      <w:r>
+        <w:t xml:space="preserve">de objetos </w:t>
+      </w:r>
+      <w:proofErr w:type="spellStart"/>
+      <w:r>
+        <w:t>J</w:t>
+      </w:r>
+      <w:r>
+        <w:t>son</w:t>
+      </w:r>
+      <w:proofErr w:type="spellEnd"/>
+      <w:r>
+        <w:t>, o que é fundamental</w:t>
+      </w:r>
+      <w:r>
+        <w:t xml:space="preserve"> para a comunicação dos dispositivos com o servidor web.</w:t>
+      </w:r>
     </w:p>
     <w:p>
       <w:pPr>
@@ -8045,18 +8394,6 @@
           <w:rFonts w:ascii="Arial" w:hAnsi="Arial" w:cs="Arial"/>
         </w:rPr>
       </w:pPr>
-      <w:r>
-        <w:rPr>
-          <w:rFonts w:ascii="Arial" w:hAnsi="Arial" w:cs="Arial"/>
-        </w:rPr>
-        <w:t>Trata</w:t>
-      </w:r>
-      <w:r>
-        <w:rPr>
-          <w:rFonts w:ascii="Arial" w:hAnsi="Arial" w:cs="Arial"/>
-        </w:rPr>
-        <w:t>-se de uma biblioteca que visa facilitar a comunicação de aplicações para iPhone com servidores web através de requisições HTTP.</w:t>
-      </w:r>
     </w:p>
     <w:p>
       <w:pPr>
@@ -8071,159 +8408,160 @@
         <w:pStyle w:val="Heading3"/>
         <w:spacing w:line="360" w:lineRule="auto"/>
       </w:pPr>
-      <w:bookmarkStart w:id="20" w:name="_Toc231646271"/>
+      <w:bookmarkStart w:id="20" w:name="_Toc231646272"/>
       <w:r>
         <w:t>2</w:t>
       </w:r>
       <w:r>
-        <w:t>.1.9 SBJSON</w:t>
+        <w:t>.1.10 GIT</w:t>
       </w:r>
       <w:bookmarkEnd w:id="20"/>
     </w:p>
     <w:p>
       <w:pPr>
-        <w:ind w:firstLine="426"/>
-        <w:rPr>
-          <w:rFonts w:ascii="Arial" w:hAnsi="Arial" w:cs="Arial"/>
-        </w:rPr>
-      </w:pPr>
-      <w:r>
-        <w:rPr>
-          <w:rFonts w:ascii="Arial" w:hAnsi="Arial" w:cs="Arial"/>
-        </w:rPr>
-        <w:t xml:space="preserve">O SBJSON é uma API voltada para a manipulação de objetos do tipo </w:t>
+        <w:pStyle w:val="NormalIP"/>
+      </w:pPr>
+      <w:r>
+        <w:t xml:space="preserve">O </w:t>
       </w:r>
       <w:proofErr w:type="spellStart"/>
       <w:r>
-        <w:rPr>
-          <w:rFonts w:ascii="Arial" w:hAnsi="Arial" w:cs="Arial"/>
-        </w:rPr>
-        <w:t>json</w:t>
+        <w:t>Git</w:t>
       </w:r>
       <w:proofErr w:type="spellEnd"/>
       <w:r>
-        <w:rPr>
-          <w:rFonts w:ascii="Arial" w:hAnsi="Arial" w:cs="Arial"/>
-        </w:rPr>
-        <w:t xml:space="preserve"> (</w:t>
+        <w:t xml:space="preserve"> [7]</w:t>
+      </w:r>
+      <w:r>
+        <w:t xml:space="preserve"> é uma ferramenta de controle de versão desenvolvid</w:t>
+      </w:r>
+      <w:r>
+        <w:t>a pelo criador do Linux, Linus Torvalds. Entre suas principais caracterí</w:t>
+      </w:r>
+      <w:r>
+        <w:t>sticas</w:t>
+      </w:r>
+      <w:r>
+        <w:t xml:space="preserve"> estão o suporte à criação e </w:t>
       </w:r>
       <w:proofErr w:type="spellStart"/>
       <w:r>
-        <w:rPr>
-          <w:rFonts w:ascii="Arial" w:hAnsi="Arial" w:cs="Arial"/>
-        </w:rPr>
-        <w:t>javascript</w:t>
+        <w:t>mesclagem</w:t>
       </w:r>
       <w:proofErr w:type="spellEnd"/>
       <w:r>
-        <w:rPr>
-          <w:rFonts w:ascii="Arial" w:hAnsi="Arial" w:cs="Arial"/>
-        </w:rPr>
-        <w:t xml:space="preserve">  </w:t>
+        <w:t xml:space="preserve"> de </w:t>
       </w:r>
       <w:proofErr w:type="spellStart"/>
       <w:r>
         <w:rPr>
-          <w:rFonts w:ascii="Arial" w:hAnsi="Arial" w:cs="Arial"/>
-        </w:rPr>
-        <w:t>object</w:t>
+          <w:i/>
+        </w:rPr>
+        <w:t>branches</w:t>
       </w:r>
       <w:proofErr w:type="spellEnd"/>
       <w:r>
-        <w:rPr>
-          <w:rFonts w:ascii="Arial" w:hAnsi="Arial" w:cs="Arial"/>
-        </w:rPr>
-        <w:t xml:space="preserve"> </w:t>
+        <w:t xml:space="preserve">, </w:t>
+      </w:r>
+      <w:r>
+        <w:t>o desenvolvimento descentralizado (cada desenvolvedor tem acesso a todo o projeto e ao histórico completo das mudanças</w:t>
+      </w:r>
+      <w:r>
+        <w:t>)</w:t>
+      </w:r>
+      <w:r>
+        <w:t xml:space="preserve">, </w:t>
+      </w:r>
+      <w:r>
+        <w:t xml:space="preserve">a presença de mecanismos de </w:t>
+      </w:r>
+      <w:r>
+        <w:t xml:space="preserve">autenticação criptográfica e </w:t>
+      </w:r>
+      <w:r>
+        <w:t xml:space="preserve">a eficiência das estratégias </w:t>
+      </w:r>
+      <w:r>
+        <w:t xml:space="preserve">de </w:t>
       </w:r>
       <w:proofErr w:type="spellStart"/>
       <w:r>
-        <w:rPr>
-          <w:rFonts w:ascii="Arial" w:hAnsi="Arial" w:cs="Arial"/>
-        </w:rPr>
-        <w:t>notation</w:t>
+        <w:t>mesclagem</w:t>
       </w:r>
       <w:proofErr w:type="spellEnd"/>
       <w:r>
-        <w:rPr>
-          <w:rFonts w:ascii="Arial" w:hAnsi="Arial" w:cs="Arial"/>
-        </w:rPr>
-        <w:t>)</w:t>
-      </w:r>
-      <w:r>
-        <w:rPr>
-          <w:rFonts w:ascii="Arial" w:hAnsi="Arial" w:cs="Arial"/>
-        </w:rPr>
-        <w:t xml:space="preserve"> em </w:t>
+        <w:t xml:space="preserve"> automática.</w:t>
+      </w:r>
+    </w:p>
+    <w:p>
+      <w:pPr>
+        <w:pStyle w:val="NormalIP"/>
+      </w:pPr>
+      <w:r>
+        <w:t xml:space="preserve">O </w:t>
       </w:r>
       <w:proofErr w:type="spellStart"/>
       <w:r>
-        <w:rPr>
-          <w:rFonts w:ascii="Arial" w:hAnsi="Arial" w:cs="Arial"/>
-        </w:rPr>
-        <w:t>objective</w:t>
+        <w:t>Git</w:t>
       </w:r>
       <w:proofErr w:type="spellEnd"/>
       <w:r>
-        <w:rPr>
-          <w:rFonts w:ascii="Arial" w:hAnsi="Arial" w:cs="Arial"/>
-        </w:rPr>
-        <w:t>-C</w:t>
-      </w:r>
-      <w:r>
-        <w:rPr>
-          <w:rFonts w:ascii="Arial" w:hAnsi="Arial" w:cs="Arial"/>
-        </w:rPr>
-        <w:t>.</w:t>
-      </w:r>
-      <w:r>
-        <w:rPr>
-          <w:rFonts w:ascii="Arial" w:hAnsi="Arial" w:cs="Arial"/>
-        </w:rPr>
-        <w:t xml:space="preserve"> Esta ferramenta é utilizada basicamente para “</w:t>
+        <w:t xml:space="preserve"> é utilizado para </w:t>
       </w:r>
       <w:proofErr w:type="spellStart"/>
       <w:r>
-        <w:rPr>
-          <w:rFonts w:ascii="Arial" w:hAnsi="Arial" w:cs="Arial"/>
-        </w:rPr>
-        <w:t>parsear</w:t>
+        <w:t>versionar</w:t>
       </w:r>
       <w:proofErr w:type="spellEnd"/>
       <w:r>
-        <w:rPr>
-          <w:rFonts w:ascii="Arial" w:hAnsi="Arial" w:cs="Arial"/>
-        </w:rPr>
-        <w:t xml:space="preserve">” e gerar objetos </w:t>
+        <w:t xml:space="preserve"> diversas ferramentas </w:t>
+      </w:r>
+      <w:r>
+        <w:rPr>
+          <w:i/>
+        </w:rPr>
+        <w:t xml:space="preserve">open </w:t>
       </w:r>
       <w:proofErr w:type="spellStart"/>
       <w:r>
         <w:rPr>
-          <w:rFonts w:ascii="Arial" w:hAnsi="Arial" w:cs="Arial"/>
-        </w:rPr>
-        <w:t>json</w:t>
+          <w:i/>
+        </w:rPr>
+        <w:t>source</w:t>
       </w:r>
       <w:proofErr w:type="spellEnd"/>
       <w:r>
-        <w:rPr>
-          <w:rFonts w:ascii="Arial" w:hAnsi="Arial" w:cs="Arial"/>
-        </w:rPr>
-        <w:t xml:space="preserve"> para a comunicação dos dispositivos com o servidor web.</w:t>
-      </w:r>
-    </w:p>
-    <w:p>
-      <w:pPr>
-        <w:ind w:firstLine="426"/>
-        <w:rPr>
-          <w:rFonts w:ascii="Arial" w:hAnsi="Arial" w:cs="Arial"/>
-        </w:rPr>
-      </w:pPr>
-    </w:p>
-    <w:p>
-      <w:pPr>
-        <w:ind w:firstLine="426"/>
-        <w:rPr>
-          <w:rFonts w:ascii="Arial" w:hAnsi="Arial" w:cs="Arial"/>
-        </w:rPr>
+        <w:t xml:space="preserve">, entre elas o </w:t>
+      </w:r>
+      <w:proofErr w:type="spellStart"/>
+      <w:r>
+        <w:t>GitHub</w:t>
+      </w:r>
+      <w:proofErr w:type="spellEnd"/>
+      <w:r>
+        <w:t xml:space="preserve">. Entre os principais motivos para a escolha do </w:t>
+      </w:r>
+      <w:proofErr w:type="spellStart"/>
+      <w:r>
+        <w:t>Git</w:t>
+      </w:r>
+      <w:proofErr w:type="spellEnd"/>
+      <w:r>
+        <w:t xml:space="preserve"> estão o fato de ele não ser pago, a facilidade de uso e a qualidade da documentação e das ferramentas de </w:t>
+      </w:r>
+      <w:proofErr w:type="spellStart"/>
+      <w:r>
+        <w:lastRenderedPageBreak/>
+        <w:t>mesclagem</w:t>
+      </w:r>
+      <w:proofErr w:type="spellEnd"/>
+      <w:r>
+        <w:t xml:space="preserve"> de tarefas.</w:t>
+      </w:r>
+    </w:p>
+    <w:p>
+      <w:pPr>
+        <w:pStyle w:val="NormalIP"/>
       </w:pPr>
     </w:p>
     <w:p>
@@ -8231,70 +8569,102 @@
         <w:pStyle w:val="Heading3"/>
         <w:spacing w:line="360" w:lineRule="auto"/>
       </w:pPr>
-      <w:bookmarkStart w:id="21" w:name="_Toc231646272"/>
       <w:r>
         <w:t>2</w:t>
       </w:r>
       <w:r>
-        <w:t>.1.10 GIT</w:t>
-      </w:r>
+        <w:t>.1.11 GITHUB</w:t>
+      </w:r>
+    </w:p>
+    <w:p>
+      <w:pPr>
+        <w:pStyle w:val="NormalIP"/>
+      </w:pPr>
+      <w:r>
+        <w:t xml:space="preserve">O </w:t>
+      </w:r>
+      <w:proofErr w:type="spellStart"/>
+      <w:r>
+        <w:t>GitHub</w:t>
+      </w:r>
+      <w:proofErr w:type="spellEnd"/>
+      <w:r>
+        <w:t xml:space="preserve"> [8]</w:t>
+      </w:r>
+      <w:r>
+        <w:t xml:space="preserve"> é o repositório </w:t>
+      </w:r>
+      <w:r>
+        <w:rPr>
+          <w:i/>
+        </w:rPr>
+        <w:t xml:space="preserve">open </w:t>
+      </w:r>
+      <w:proofErr w:type="spellStart"/>
+      <w:r>
+        <w:rPr>
+          <w:i/>
+        </w:rPr>
+        <w:t>source</w:t>
+      </w:r>
+      <w:proofErr w:type="spellEnd"/>
+      <w:r>
+        <w:t xml:space="preserve"> mais popular do mundo e foi escolhido para hospedar todo o nosso projeto. </w:t>
+      </w:r>
+      <w:r>
+        <w:t>Por meio de</w:t>
+      </w:r>
+      <w:r>
+        <w:t xml:space="preserve"> uma interface web excelente, todos os documentos do projeto e o histórico de mudanças podem ser diretamente acessados pelo site. </w:t>
+      </w:r>
+    </w:p>
+    <w:p>
+      <w:pPr>
+        <w:pStyle w:val="NormalIP"/>
+      </w:pPr>
+      <w:r>
+        <w:t xml:space="preserve">Além disso, o projeto fica guardado no servidor do </w:t>
+      </w:r>
+      <w:proofErr w:type="spellStart"/>
+      <w:r>
+        <w:t>GitHub</w:t>
+      </w:r>
+      <w:proofErr w:type="spellEnd"/>
+      <w:r>
+        <w:t xml:space="preserve"> e pode ser copiado para qualquer computador através do uso de API.</w:t>
+      </w:r>
+      <w:r>
+        <w:t xml:space="preserve"> Existem planos pagos para projetos </w:t>
+      </w:r>
+      <w:proofErr w:type="spellStart"/>
+      <w:r>
+        <w:t>restridos</w:t>
+      </w:r>
+      <w:proofErr w:type="spellEnd"/>
+      <w:r>
+        <w:t xml:space="preserve">, mas nós preferimos usar o plano não pago e manter o projeto aberto para visualização de todos. O endereço do nosso projeto no </w:t>
+      </w:r>
+      <w:proofErr w:type="spellStart"/>
+      <w:r>
+        <w:t>GitHub</w:t>
+      </w:r>
+      <w:proofErr w:type="spellEnd"/>
+      <w:r>
+        <w:t xml:space="preserve"> é “</w:t>
+      </w:r>
+      <w:hyperlink r:id="rId11" w:history="1">
+        <w:r>
+          <w:rPr>
+            <w:rStyle w:val="Hyperlink"/>
+          </w:rPr>
+          <w:t>https://github.com/Rasinhas/PFC</w:t>
+        </w:r>
+      </w:hyperlink>
+      <w:r>
+        <w:t>”.</w:t>
+      </w:r>
+      <w:bookmarkStart w:id="21" w:name="_GoBack"/>
       <w:bookmarkEnd w:id="21"/>
-    </w:p>
-    <w:p>
-      <w:pPr>
-        <w:ind w:firstLine="426"/>
-        <w:rPr>
-          <w:rFonts w:ascii="Arial" w:hAnsi="Arial" w:cs="Arial"/>
-        </w:rPr>
-      </w:pPr>
-      <w:r>
-        <w:rPr>
-          <w:rFonts w:ascii="Arial" w:hAnsi="Arial" w:cs="Arial"/>
-        </w:rPr>
-        <w:t xml:space="preserve">O </w:t>
-      </w:r>
-      <w:proofErr w:type="spellStart"/>
-      <w:r>
-        <w:rPr>
-          <w:rFonts w:ascii="Arial" w:hAnsi="Arial" w:cs="Arial"/>
-        </w:rPr>
-        <w:t>Git</w:t>
-      </w:r>
-      <w:proofErr w:type="spellEnd"/>
-      <w:r>
-        <w:rPr>
-          <w:rFonts w:ascii="Arial" w:hAnsi="Arial" w:cs="Arial"/>
-        </w:rPr>
-        <w:t xml:space="preserve"> é uma ferramenta de controle de versão desenvolvido originalmente por Linus Torvalds para </w:t>
-      </w:r>
-      <w:proofErr w:type="spellStart"/>
-      <w:r>
-        <w:rPr>
-          <w:rFonts w:ascii="Arial" w:hAnsi="Arial" w:cs="Arial"/>
-        </w:rPr>
-        <w:t>versionar</w:t>
-      </w:r>
-      <w:proofErr w:type="spellEnd"/>
-      <w:r>
-        <w:rPr>
-          <w:rFonts w:ascii="Arial" w:hAnsi="Arial" w:cs="Arial"/>
-        </w:rPr>
-        <w:t xml:space="preserve"> o </w:t>
-      </w:r>
-      <w:proofErr w:type="spellStart"/>
-      <w:r>
-        <w:rPr>
-          <w:rFonts w:ascii="Arial" w:hAnsi="Arial" w:cs="Arial"/>
-        </w:rPr>
-        <w:t>Kernel</w:t>
-      </w:r>
-      <w:proofErr w:type="spellEnd"/>
-      <w:r>
-        <w:rPr>
-          <w:rFonts w:ascii="Arial" w:hAnsi="Arial" w:cs="Arial"/>
-        </w:rPr>
-        <w:t xml:space="preserve"> Linux.</w:t>
-      </w:r>
     </w:p>
     <w:p>
       <w:pPr>
@@ -8440,6 +8810,7 @@
           <w:noProof/>
           <w:lang w:val="en-US" w:eastAsia="en-US"/>
         </w:rPr>
+        <w:lastRenderedPageBreak/>
         <w:drawing>
           <wp:inline distT="0" distB="0" distL="0" distR="0" wp14:anchorId="49D78E36" wp14:editId="421B08E8">
             <wp:extent cx="5400040" cy="3047122"/>
@@ -8458,7 +8829,7 @@
                     </pic:cNvPicPr>
                   </pic:nvPicPr>
                   <pic:blipFill>
-                    <a:blip r:embed="rId11">
+                    <a:blip r:embed="rId12">
                       <a:extLst>
                         <a:ext uri="{28A0092B-C50C-407E-A947-70E740481C1C}">
                           <a14:useLocalDpi xmlns:a14="http://schemas.microsoft.com/office/drawing/2010/main" val="0"/>
@@ -8716,7 +9087,14 @@
         <w:rPr>
           <w:rFonts w:cs="Arial"/>
         </w:rPr>
-        <w:t xml:space="preserve"> de cada cliente, que é visto como um aplicativo de celular, e o servidor web usado para centralizar as requisições e armazenar o histórico. Dessa forma, a documentação abrangerá tanto o aplicativo de </w:t>
+        <w:t xml:space="preserve"> de cada cliente, que é visto como um aplicativo de celular, e o servidor web usado para centralizar as requisições e armazenar o histórico. Dessa forma, a </w:t>
+      </w:r>
+      <w:r>
+        <w:rPr>
+          <w:rFonts w:cs="Arial"/>
+        </w:rPr>
+        <w:lastRenderedPageBreak/>
+        <w:t xml:space="preserve">documentação abrangerá tanto o aplicativo de </w:t>
       </w:r>
       <w:proofErr w:type="spellStart"/>
       <w:r>
@@ -9001,6 +9379,7 @@
         <w:ind w:left="1418"/>
       </w:pPr>
       <w:r>
+        <w:lastRenderedPageBreak/>
         <w:t xml:space="preserve">      </w:t>
       </w:r>
       <w:r>
@@ -9024,7 +9403,7 @@
                     <pic:cNvPicPr/>
                   </pic:nvPicPr>
                   <pic:blipFill>
-                    <a:blip r:embed="rId12">
+                    <a:blip r:embed="rId13">
                       <a:extLst>
                         <a:ext uri="{28A0092B-C50C-407E-A947-70E740481C1C}">
                           <a14:useLocalDpi xmlns:a14="http://schemas.microsoft.com/office/drawing/2010/main" val="0"/>
@@ -9208,6 +9587,7 @@
         <w:pStyle w:val="NormalIP"/>
       </w:pPr>
       <w:r>
+        <w:lastRenderedPageBreak/>
         <w:t xml:space="preserve">                           </w:t>
       </w:r>
       <w:r>
@@ -9231,7 +9611,7 @@
                     <pic:cNvPicPr/>
                   </pic:nvPicPr>
                   <pic:blipFill>
-                    <a:blip r:embed="rId13">
+                    <a:blip r:embed="rId14">
                       <a:extLst>
                         <a:ext uri="{28A0092B-C50C-407E-A947-70E740481C1C}">
                           <a14:useLocalDpi xmlns:a14="http://schemas.microsoft.com/office/drawing/2010/main" val="0"/>
@@ -9342,6 +9722,7 @@
       </w:r>
       <w:proofErr w:type="spellStart"/>
       <w:r>
+        <w:lastRenderedPageBreak/>
         <w:t>Login</w:t>
       </w:r>
       <w:proofErr w:type="spellEnd"/>
@@ -9415,7 +9796,7 @@
                     <pic:cNvPicPr/>
                   </pic:nvPicPr>
                   <pic:blipFill>
-                    <a:blip r:embed="rId14">
+                    <a:blip r:embed="rId15">
                       <a:extLst>
                         <a:ext uri="{28A0092B-C50C-407E-A947-70E740481C1C}">
                           <a14:useLocalDpi xmlns:a14="http://schemas.microsoft.com/office/drawing/2010/main" val="0"/>
@@ -9500,7 +9881,11 @@
       </w:r>
       <w:proofErr w:type="spellEnd"/>
       <w:r>
-        <w:t xml:space="preserve"> basta deixar os outros campos em branco e vice versa</w:t>
+        <w:t xml:space="preserve"> basta deixar os outros </w:t>
+      </w:r>
+      <w:r>
+        <w:lastRenderedPageBreak/>
+        <w:t>campos em branco e vice versa</w:t>
       </w:r>
       <w:r>
         <w:t>.</w:t>
@@ -9813,14 +10198,26 @@
         <w:rPr>
           <w:rFonts w:cs="Arial"/>
         </w:rPr>
-        <w:t xml:space="preserve">. Caso a base de dados retorne uma resposta, o servidor enviará uma resposta em </w:t>
+        <w:t>. Caso a base de dados retorne uma resposta, o se</w:t>
+      </w:r>
+      <w:r>
+        <w:rPr>
+          <w:rFonts w:cs="Arial"/>
+        </w:rPr>
+        <w:t xml:space="preserve">rvidor enviará uma resposta em </w:t>
       </w:r>
       <w:proofErr w:type="spellStart"/>
       <w:r>
         <w:rPr>
           <w:rFonts w:cs="Arial"/>
         </w:rPr>
-        <w:t>json</w:t>
+        <w:t>J</w:t>
+      </w:r>
+      <w:r>
+        <w:rPr>
+          <w:rFonts w:cs="Arial"/>
+        </w:rPr>
+        <w:t>son</w:t>
       </w:r>
       <w:proofErr w:type="spellEnd"/>
       <w:r>
@@ -9847,7 +10244,14 @@
         <w:rPr>
           <w:rFonts w:cs="Arial"/>
         </w:rPr>
-        <w:t xml:space="preserve"> não retorne uma resposta, uma pesquisa será feita no banco de dados de apoio existente no servidor web e as respostas serão apresentadas.</w:t>
+        <w:t xml:space="preserve"> não retorne uma resposta, uma pesquisa será feita no banco de dados de apoio existente no servidor web e as respostas serão </w:t>
+      </w:r>
+      <w:r>
+        <w:rPr>
+          <w:rFonts w:cs="Arial"/>
+        </w:rPr>
+        <w:lastRenderedPageBreak/>
+        <w:t>apresentadas.</w:t>
       </w:r>
     </w:p>
     <w:p>
@@ -10111,6 +10515,7 @@
       </w:pPr>
       <w:bookmarkStart w:id="33" w:name="_Toc231646284"/>
       <w:r>
+        <w:lastRenderedPageBreak/>
         <w:t>3.2.4</w:t>
       </w:r>
       <w:r>
@@ -10405,6 +10810,7 @@
       </w:pPr>
       <w:bookmarkStart w:id="35" w:name="_Toc231646286"/>
       <w:r>
+        <w:lastRenderedPageBreak/>
         <w:t xml:space="preserve">5 </w:t>
       </w:r>
       <w:r>
@@ -10736,7 +11142,14 @@
         <w:rPr>
           <w:rFonts w:cs="Arial"/>
         </w:rPr>
-        <w:t>Para trabalhos futuros de caráter geral, seria muito interessante um trabalho para melhorar o visual do aplicativo. As telas poderiam ter mais imagens e botões personalizados que facilitassem a utilização e tornassem o aplicativo mais bonito. Além disso, as buscar poderiam ser mais inteligentes, para tratar possíveis erros de digitação, o que é comum para uma pessoa que não está ambientada com os nomes dos bairros ou expressões locais. O mapa que mostra a localização dos resultados também poderia ser melhorado, permitindo que os usuários buscassem maneiras de sair do local em que eles estão para ir para o local desejado.</w:t>
+        <w:t xml:space="preserve">Para trabalhos futuros de caráter geral, seria muito interessante um trabalho para melhorar o visual do aplicativo. As telas poderiam ter mais imagens e botões personalizados que facilitassem a utilização e tornassem o aplicativo mais bonito. Além disso, as buscar poderiam ser mais inteligentes, para tratar possíveis erros de </w:t>
+      </w:r>
+      <w:r>
+        <w:rPr>
+          <w:rFonts w:cs="Arial"/>
+        </w:rPr>
+        <w:lastRenderedPageBreak/>
+        <w:t>digitação, o que é comum para uma pessoa que não está ambientada com os nomes dos bairros ou expressões locais. O mapa que mostra a localização dos resultados também poderia ser melhorado, permitindo que os usuários buscassem maneiras de sair do local em que eles estão para ir para o local desejado.</w:t>
       </w:r>
     </w:p>
     <w:p>
@@ -11004,6 +11417,7 @@
       </w:pPr>
       <w:bookmarkStart w:id="36" w:name="_Toc231646287"/>
       <w:r>
+        <w:lastRenderedPageBreak/>
         <w:t>6</w:t>
       </w:r>
       <w:r>
@@ -11092,7 +11506,19 @@
         <w:rPr>
           <w:rFonts w:ascii="Arial" w:hAnsi="Arial" w:cs="Arial"/>
         </w:rPr>
-        <w:t>[2] APPLE DEVELOPER CENTER. Disponível em &lt;developer.apple.com &gt;</w:t>
+        <w:t>[2] APPLE DEVELOPER CENTER. Dis</w:t>
+      </w:r>
+      <w:r>
+        <w:rPr>
+          <w:rFonts w:ascii="Arial" w:hAnsi="Arial" w:cs="Arial"/>
+        </w:rPr>
+        <w:t>ponível em &lt;developer.apple.com</w:t>
+      </w:r>
+      <w:r>
+        <w:rPr>
+          <w:rFonts w:ascii="Arial" w:hAnsi="Arial" w:cs="Arial"/>
+        </w:rPr>
+        <w:t>&gt;</w:t>
       </w:r>
     </w:p>
     <w:p>
@@ -11146,7 +11572,7 @@
         <w:rPr>
           <w:rFonts w:ascii="Arial" w:hAnsi="Arial" w:cs="Arial"/>
         </w:rPr>
-        <w:t>www.python.org/</w:t>
+        <w:t>www.python.org</w:t>
       </w:r>
       <w:r>
         <w:rPr>
@@ -11235,7 +11661,13 @@
         <w:rPr>
           <w:rFonts w:ascii="Arial" w:hAnsi="Arial" w:cs="Arial"/>
         </w:rPr>
-        <w:t>/1.5/&gt;</w:t>
+        <w:t>/1.5</w:t>
+      </w:r>
+      <w:r>
+        <w:rPr>
+          <w:rFonts w:ascii="Arial" w:hAnsi="Arial" w:cs="Arial"/>
+        </w:rPr>
+        <w:t>&gt;</w:t>
       </w:r>
     </w:p>
     <w:p>
@@ -11295,7 +11727,13 @@
         <w:rPr>
           <w:rFonts w:ascii="Arial" w:hAnsi="Arial" w:cs="Arial"/>
         </w:rPr>
-        <w:t xml:space="preserve">www.mysql.com/&gt; </w:t>
+        <w:t>www.mysql.com</w:t>
+      </w:r>
+      <w:r>
+        <w:rPr>
+          <w:rFonts w:ascii="Arial" w:hAnsi="Arial" w:cs="Arial"/>
+        </w:rPr>
+        <w:t xml:space="preserve">&gt; </w:t>
       </w:r>
     </w:p>
     <w:p>
@@ -11351,7 +11789,7 @@
         <w:rPr>
           <w:rFonts w:ascii="Arial" w:hAnsi="Arial" w:cs="Arial"/>
         </w:rPr>
-        <w:t>/0.7.6/</w:t>
+        <w:t>/0.7.6</w:t>
       </w:r>
       <w:r>
         <w:rPr>
@@ -11374,6 +11812,107 @@
         </w:rPr>
         <w:t>Acesso em 14 de Março de 2013.</w:t>
       </w:r>
+    </w:p>
+    <w:p>
+      <w:pPr>
+        <w:spacing w:line="360" w:lineRule="auto"/>
+        <w:jc w:val="both"/>
+        <w:rPr>
+          <w:rFonts w:ascii="Arial" w:hAnsi="Arial" w:cs="Arial"/>
+        </w:rPr>
+      </w:pPr>
+      <w:r>
+        <w:rPr>
+          <w:rFonts w:ascii="Arial" w:hAnsi="Arial" w:cs="Arial"/>
+        </w:rPr>
+        <w:t>[7] GIT. Disponível em &lt;</w:t>
+      </w:r>
+      <w:r>
+        <w:rPr>
+          <w:rFonts w:ascii="Arial" w:hAnsi="Arial" w:cs="Arial"/>
+        </w:rPr>
+        <w:t>git-scm.com/</w:t>
+      </w:r>
+      <w:proofErr w:type="spellStart"/>
+      <w:r>
+        <w:rPr>
+          <w:rFonts w:ascii="Arial" w:hAnsi="Arial" w:cs="Arial"/>
+        </w:rPr>
+        <w:t>documentation</w:t>
+      </w:r>
+      <w:proofErr w:type="spellEnd"/>
+      <w:r>
+        <w:rPr>
+          <w:rFonts w:ascii="Arial" w:hAnsi="Arial" w:cs="Arial"/>
+        </w:rPr>
+        <w:t>&gt;</w:t>
+      </w:r>
+    </w:p>
+    <w:p>
+      <w:pPr>
+        <w:spacing w:line="360" w:lineRule="auto"/>
+        <w:jc w:val="both"/>
+        <w:rPr>
+          <w:rFonts w:ascii="Arial" w:hAnsi="Arial" w:cs="Arial"/>
+        </w:rPr>
+      </w:pPr>
+      <w:r>
+        <w:rPr>
+          <w:rFonts w:ascii="Arial" w:hAnsi="Arial" w:cs="Arial"/>
+        </w:rPr>
+        <w:t>Acesso em 2 de Junho de 2013.</w:t>
+      </w:r>
+    </w:p>
+    <w:p>
+      <w:pPr>
+        <w:spacing w:line="360" w:lineRule="auto"/>
+        <w:jc w:val="both"/>
+        <w:rPr>
+          <w:rFonts w:ascii="Arial" w:hAnsi="Arial" w:cs="Arial"/>
+        </w:rPr>
+      </w:pPr>
+      <w:r>
+        <w:rPr>
+          <w:rFonts w:ascii="Arial" w:hAnsi="Arial" w:cs="Arial"/>
+        </w:rPr>
+        <w:t>[8] GITHUB. Disponível em &lt;</w:t>
+      </w:r>
+      <w:r>
+        <w:rPr>
+          <w:rFonts w:ascii="Arial" w:hAnsi="Arial" w:cs="Arial"/>
+        </w:rPr>
+        <w:t>git</w:t>
+      </w:r>
+      <w:r>
+        <w:rPr>
+          <w:rFonts w:ascii="Arial" w:hAnsi="Arial" w:cs="Arial"/>
+        </w:rPr>
+        <w:t>hub.com&gt;</w:t>
+      </w:r>
+    </w:p>
+    <w:p>
+      <w:pPr>
+        <w:spacing w:line="360" w:lineRule="auto"/>
+        <w:jc w:val="both"/>
+        <w:rPr>
+          <w:rFonts w:ascii="Arial" w:hAnsi="Arial" w:cs="Arial"/>
+        </w:rPr>
+      </w:pPr>
+      <w:r>
+        <w:rPr>
+          <w:rFonts w:ascii="Arial" w:hAnsi="Arial" w:cs="Arial"/>
+        </w:rPr>
+        <w:t>Acesso em 2 de Junho de 2013.</w:t>
+      </w:r>
+    </w:p>
+    <w:p>
+      <w:pPr>
+        <w:spacing w:line="360" w:lineRule="auto"/>
+        <w:jc w:val="both"/>
+        <w:rPr>
+          <w:rFonts w:ascii="Arial" w:hAnsi="Arial" w:cs="Arial"/>
+        </w:rPr>
+      </w:pPr>
     </w:p>
     <w:sectPr>
       <w:type w:val="continuous"/>
@@ -11446,7 +11985,7 @@
         <w:rStyle w:val="PageNumber"/>
         <w:noProof/>
       </w:rPr>
-      <w:t>4</w:t>
+      <w:t>13</w:t>
     </w:r>
     <w:r>
       <w:rPr>
@@ -13855,6 +14394,7 @@
   <w:style w:type="character" w:default="1" w:styleId="DefaultParagraphFont">
     <w:name w:val="Default Paragraph Font"/>
     <w:uiPriority w:val="1"/>
+    <w:semiHidden/>
     <w:unhideWhenUsed/>
   </w:style>
   <w:style w:type="table" w:default="1" w:styleId="TableNormal">
@@ -16393,7 +16933,7 @@
 </file>
 
 <file path=customXml/itemProps1.xml><?xml version="1.0" encoding="utf-8"?>
-<ds:datastoreItem xmlns:ds="http://schemas.openxmlformats.org/officeDocument/2006/customXml" ds:itemID="{1CEC94F4-6A25-2942-BD2D-0F87D242D566}">
+<ds:datastoreItem xmlns:ds="http://schemas.openxmlformats.org/officeDocument/2006/customXml" ds:itemID="{3ACCA146-D20A-664C-9D76-DE029018675F}">
   <ds:schemaRefs>
     <ds:schemaRef ds:uri="http://schemas.openxmlformats.org/officeDocument/2006/bibliography"/>
   </ds:schemaRefs>

</xml_diff>

<commit_message>
ajustando referencias bibliograficas no relatorio
</commit_message>
<xml_diff>
--- a/VF_PFC.docx
+++ b/VF_PFC.docx
@@ -964,297 +964,496 @@
         </w:rPr>
       </w:pPr>
     </w:p>
-    <w:p>
-      <w:pPr>
-        <w:pBdr>
-          <w:top w:val="single" w:sz="4" w:space="1" w:color="000000"/>
-          <w:left w:val="single" w:sz="4" w:space="4" w:color="000000"/>
-          <w:bottom w:val="single" w:sz="4" w:space="1" w:color="000000"/>
-          <w:right w:val="single" w:sz="4" w:space="4" w:color="000000"/>
-        </w:pBdr>
-        <w:spacing w:line="360" w:lineRule="auto"/>
-        <w:jc w:val="both"/>
-        <w:rPr>
-          <w:rFonts w:ascii="Arial" w:hAnsi="Arial" w:cs="Arial"/>
-        </w:rPr>
-      </w:pPr>
-      <w:r>
-        <w:rPr>
-          <w:rFonts w:ascii="Arial" w:hAnsi="Arial" w:cs="Arial"/>
-        </w:rPr>
-        <w:t xml:space="preserve">XXXX </w:t>
-      </w:r>
-      <w:r>
-        <w:rPr>
-          <w:rFonts w:ascii="Arial" w:hAnsi="Arial" w:cs="Arial"/>
-        </w:rPr>
-        <w:t>CARVALHOSA</w:t>
-      </w:r>
-      <w:r>
-        <w:rPr>
-          <w:rFonts w:ascii="Arial" w:hAnsi="Arial" w:cs="Arial"/>
-        </w:rPr>
-        <w:t xml:space="preserve">, </w:t>
-      </w:r>
-      <w:r>
-        <w:rPr>
-          <w:rFonts w:ascii="Arial" w:hAnsi="Arial" w:cs="Arial"/>
-        </w:rPr>
-        <w:t>Jonathan Correia</w:t>
-      </w:r>
-      <w:r>
-        <w:rPr>
-          <w:rFonts w:ascii="Arial" w:hAnsi="Arial" w:cs="Arial"/>
-        </w:rPr>
-        <w:t>.</w:t>
-      </w:r>
-      <w:r>
-        <w:rPr>
-          <w:rFonts w:ascii="Arial" w:hAnsi="Arial" w:cs="Arial"/>
-        </w:rPr>
-        <w:t xml:space="preserve"> RASINHAS, Felipe da Costa.</w:t>
-      </w:r>
-    </w:p>
-    <w:p>
-      <w:pPr>
-        <w:pBdr>
-          <w:top w:val="single" w:sz="4" w:space="1" w:color="000000"/>
-          <w:left w:val="single" w:sz="4" w:space="4" w:color="000000"/>
-          <w:bottom w:val="single" w:sz="4" w:space="1" w:color="000000"/>
-          <w:right w:val="single" w:sz="4" w:space="4" w:color="000000"/>
-        </w:pBdr>
-        <w:spacing w:line="360" w:lineRule="auto"/>
-        <w:jc w:val="both"/>
-        <w:rPr>
-          <w:rFonts w:ascii="Arial" w:hAnsi="Arial" w:cs="Arial"/>
-        </w:rPr>
-      </w:pPr>
-      <w:r>
-        <w:rPr>
-          <w:rFonts w:ascii="Arial" w:hAnsi="Arial" w:cs="Arial"/>
-        </w:rPr>
-        <w:t xml:space="preserve">Projeto de análise e desenvolvimento de uma solução móvel integradora / </w:t>
-      </w:r>
-      <w:r>
-        <w:rPr>
-          <w:rFonts w:ascii="Arial" w:hAnsi="Arial" w:cs="Arial"/>
-        </w:rPr>
-        <w:t>Jonathan Correia Carvalhosa</w:t>
-      </w:r>
-      <w:r>
-        <w:rPr>
-          <w:rFonts w:ascii="Arial" w:hAnsi="Arial" w:cs="Arial"/>
-        </w:rPr>
-        <w:t>, Felipe da Costa Rasinhas. Rio de Janeiro: Insti</w:t>
-      </w:r>
-      <w:r>
-        <w:rPr>
-          <w:rFonts w:ascii="Arial" w:hAnsi="Arial" w:cs="Arial"/>
-        </w:rPr>
-        <w:t>tuto Militar de Engenharia, 2013</w:t>
-      </w:r>
-      <w:r>
-        <w:rPr>
-          <w:rFonts w:ascii="Arial" w:hAnsi="Arial" w:cs="Arial"/>
-        </w:rPr>
-        <w:t>.</w:t>
-      </w:r>
-    </w:p>
-    <w:p>
-      <w:pPr>
-        <w:pBdr>
-          <w:top w:val="single" w:sz="4" w:space="1" w:color="000000"/>
-          <w:left w:val="single" w:sz="4" w:space="4" w:color="000000"/>
-          <w:bottom w:val="single" w:sz="4" w:space="1" w:color="000000"/>
-          <w:right w:val="single" w:sz="4" w:space="4" w:color="000000"/>
-        </w:pBdr>
-        <w:spacing w:line="360" w:lineRule="auto"/>
-        <w:jc w:val="both"/>
-        <w:rPr>
-          <w:rFonts w:ascii="Arial" w:hAnsi="Arial" w:cs="Arial"/>
-          <w:shd w:val="clear" w:color="auto" w:fill="FFFF00"/>
-        </w:rPr>
-      </w:pPr>
-      <w:r>
-        <w:rPr>
-          <w:rFonts w:ascii="Arial" w:hAnsi="Arial" w:cs="Arial"/>
-        </w:rPr>
-        <w:tab/>
-      </w:r>
-      <w:r>
-        <w:rPr>
-          <w:rFonts w:ascii="Arial" w:hAnsi="Arial" w:cs="Arial"/>
-        </w:rPr>
-        <w:tab/>
-      </w:r>
-      <w:r>
-        <w:rPr>
-          <w:rFonts w:ascii="Arial" w:hAnsi="Arial" w:cs="Arial"/>
-        </w:rPr>
-        <w:t>46</w:t>
-      </w:r>
-      <w:r>
-        <w:rPr>
-          <w:rFonts w:ascii="Arial" w:hAnsi="Arial" w:cs="Arial"/>
-        </w:rPr>
-        <w:t xml:space="preserve"> f.</w:t>
-      </w:r>
-      <w:r>
-        <w:rPr>
-          <w:rFonts w:ascii="Arial" w:hAnsi="Arial" w:cs="Arial"/>
-        </w:rPr>
-        <w:t xml:space="preserve"> </w:t>
-      </w:r>
-    </w:p>
-    <w:p>
-      <w:pPr>
-        <w:pBdr>
-          <w:top w:val="single" w:sz="4" w:space="1" w:color="000000"/>
-          <w:left w:val="single" w:sz="4" w:space="4" w:color="000000"/>
-          <w:bottom w:val="single" w:sz="4" w:space="1" w:color="000000"/>
-          <w:right w:val="single" w:sz="4" w:space="4" w:color="000000"/>
-        </w:pBdr>
-        <w:spacing w:line="360" w:lineRule="auto"/>
-        <w:jc w:val="both"/>
-        <w:rPr>
-          <w:rFonts w:ascii="Arial" w:hAnsi="Arial" w:cs="Arial"/>
-        </w:rPr>
-      </w:pPr>
-    </w:p>
-    <w:p>
-      <w:pPr>
-        <w:pBdr>
-          <w:top w:val="single" w:sz="4" w:space="1" w:color="000000"/>
-          <w:left w:val="single" w:sz="4" w:space="4" w:color="000000"/>
-          <w:bottom w:val="single" w:sz="4" w:space="1" w:color="000000"/>
-          <w:right w:val="single" w:sz="4" w:space="4" w:color="000000"/>
-        </w:pBdr>
-        <w:spacing w:line="360" w:lineRule="auto"/>
-        <w:jc w:val="both"/>
-        <w:rPr>
-          <w:rFonts w:ascii="Arial" w:hAnsi="Arial" w:cs="Arial"/>
-        </w:rPr>
-      </w:pPr>
-    </w:p>
-    <w:p>
-      <w:pPr>
-        <w:pBdr>
-          <w:top w:val="single" w:sz="4" w:space="1" w:color="000000"/>
-          <w:left w:val="single" w:sz="4" w:space="4" w:color="000000"/>
-          <w:bottom w:val="single" w:sz="4" w:space="1" w:color="000000"/>
-          <w:right w:val="single" w:sz="4" w:space="4" w:color="000000"/>
-        </w:pBdr>
-        <w:spacing w:line="360" w:lineRule="auto"/>
-        <w:jc w:val="both"/>
-        <w:outlineLvl w:val="0"/>
-        <w:rPr>
-          <w:rFonts w:ascii="Arial" w:hAnsi="Arial" w:cs="Arial"/>
-        </w:rPr>
-      </w:pPr>
-      <w:r>
-        <w:rPr>
-          <w:rFonts w:ascii="Arial" w:hAnsi="Arial" w:cs="Arial"/>
-        </w:rPr>
-        <w:t>Projeto de fim de curso</w:t>
-      </w:r>
-      <w:r>
-        <w:rPr>
-          <w:rFonts w:ascii="Arial" w:hAnsi="Arial" w:cs="Arial"/>
-        </w:rPr>
-        <w:t xml:space="preserve"> (graduação) – Insti</w:t>
-      </w:r>
-      <w:r>
-        <w:rPr>
-          <w:rFonts w:ascii="Arial" w:hAnsi="Arial" w:cs="Arial"/>
-        </w:rPr>
-        <w:t>tuto Militar de Engenharia, 2013</w:t>
-      </w:r>
-      <w:r>
-        <w:rPr>
-          <w:rFonts w:ascii="Arial" w:hAnsi="Arial" w:cs="Arial"/>
-        </w:rPr>
-        <w:t>.</w:t>
-      </w:r>
-    </w:p>
-    <w:p>
-      <w:pPr>
-        <w:pBdr>
-          <w:top w:val="single" w:sz="4" w:space="1" w:color="000000"/>
-          <w:left w:val="single" w:sz="4" w:space="4" w:color="000000"/>
-          <w:bottom w:val="single" w:sz="4" w:space="1" w:color="000000"/>
-          <w:right w:val="single" w:sz="4" w:space="4" w:color="000000"/>
-        </w:pBdr>
-        <w:spacing w:line="360" w:lineRule="auto"/>
-        <w:jc w:val="both"/>
-        <w:rPr>
-          <w:rFonts w:ascii="Arial" w:hAnsi="Arial" w:cs="Arial"/>
-        </w:rPr>
-      </w:pPr>
-    </w:p>
-    <w:p>
-      <w:pPr>
-        <w:pBdr>
-          <w:top w:val="single" w:sz="4" w:space="1" w:color="000000"/>
-          <w:left w:val="single" w:sz="4" w:space="4" w:color="000000"/>
-          <w:bottom w:val="single" w:sz="4" w:space="1" w:color="000000"/>
-          <w:right w:val="single" w:sz="4" w:space="4" w:color="000000"/>
-        </w:pBdr>
-        <w:spacing w:line="360" w:lineRule="auto"/>
-        <w:jc w:val="both"/>
-        <w:rPr>
-          <w:rFonts w:ascii="Arial" w:hAnsi="Arial" w:cs="Arial"/>
-        </w:rPr>
-      </w:pPr>
-    </w:p>
-    <w:p>
-      <w:pPr>
-        <w:pBdr>
-          <w:top w:val="single" w:sz="4" w:space="1" w:color="000000"/>
-          <w:left w:val="single" w:sz="4" w:space="4" w:color="000000"/>
-          <w:bottom w:val="single" w:sz="4" w:space="1" w:color="000000"/>
-          <w:right w:val="single" w:sz="4" w:space="4" w:color="000000"/>
-        </w:pBdr>
-        <w:spacing w:line="360" w:lineRule="auto"/>
-        <w:jc w:val="both"/>
-        <w:rPr>
-          <w:rFonts w:ascii="Arial" w:hAnsi="Arial" w:cs="Arial"/>
-        </w:rPr>
-      </w:pPr>
-      <w:r>
-        <w:rPr>
-          <w:rFonts w:ascii="Arial" w:hAnsi="Arial" w:cs="Arial"/>
-        </w:rPr>
-        <w:t>1</w:t>
-      </w:r>
-      <w:r>
-        <w:rPr>
-          <w:rFonts w:ascii="Arial" w:hAnsi="Arial" w:cs="Arial"/>
-        </w:rPr>
-        <w:t>.</w:t>
-      </w:r>
-      <w:r>
-        <w:rPr>
-          <w:rFonts w:ascii="Arial" w:hAnsi="Arial" w:cs="Arial"/>
-        </w:rPr>
-        <w:t xml:space="preserve">  ###PALAVRAS CHAVE###</w:t>
-      </w:r>
-    </w:p>
-    <w:p>
-      <w:pPr>
-        <w:pBdr>
-          <w:top w:val="single" w:sz="4" w:space="1" w:color="000000"/>
-          <w:left w:val="single" w:sz="4" w:space="4" w:color="000000"/>
-          <w:bottom w:val="single" w:sz="4" w:space="1" w:color="000000"/>
-          <w:right w:val="single" w:sz="4" w:space="4" w:color="000000"/>
-        </w:pBdr>
-        <w:spacing w:line="360" w:lineRule="auto"/>
-        <w:jc w:val="both"/>
-        <w:rPr>
-          <w:rFonts w:ascii="Arial" w:hAnsi="Arial" w:cs="Arial"/>
-          <w:b/>
-        </w:rPr>
-      </w:pPr>
-    </w:p>
+    <w:tbl>
+      <w:tblPr>
+        <w:tblStyle w:val="TableGrid"/>
+        <w:tblW w:w="7088" w:type="dxa"/>
+        <w:jc w:val="center"/>
+        <w:tblBorders>
+          <w:insideH w:val="none" w:sz="0" w:space="0" w:color="auto"/>
+          <w:insideV w:val="none" w:sz="0" w:space="0" w:color="auto"/>
+        </w:tblBorders>
+        <w:tblLook w:val="04A0" w:firstRow="1" w:lastRow="0" w:firstColumn="1" w:lastColumn="0" w:noHBand="0" w:noVBand="1"/>
+      </w:tblPr>
+      <w:tblGrid>
+        <w:gridCol w:w="1267"/>
+        <w:gridCol w:w="5821"/>
+      </w:tblGrid>
+      <w:tr>
+        <w:trPr>
+          <w:jc w:val="center"/>
+        </w:trPr>
+        <w:tc>
+          <w:tcPr>
+            <w:tcW w:w="1384" w:type="dxa"/>
+          </w:tcPr>
+          <w:p>
+            <w:pPr>
+              <w:tabs>
+                <w:tab w:val="left" w:pos="4830"/>
+              </w:tabs>
+              <w:spacing w:after="200" w:line="360" w:lineRule="auto"/>
+              <w:rPr>
+                <w:rFonts w:cstheme="minorHAnsi"/>
+                <w:sz w:val="20"/>
+                <w:szCs w:val="20"/>
+              </w:rPr>
+            </w:pPr>
+            <w:r>
+              <w:rPr>
+                <w:rFonts w:cstheme="minorHAnsi"/>
+                <w:sz w:val="20"/>
+                <w:szCs w:val="20"/>
+              </w:rPr>
+              <w:t>621.39</w:t>
+            </w:r>
+          </w:p>
+          <w:p>
+            <w:pPr>
+              <w:tabs>
+                <w:tab w:val="left" w:pos="4830"/>
+              </w:tabs>
+              <w:spacing w:after="200" w:line="360" w:lineRule="auto"/>
+              <w:rPr>
+                <w:rFonts w:cstheme="minorHAnsi"/>
+                <w:sz w:val="20"/>
+                <w:szCs w:val="20"/>
+              </w:rPr>
+            </w:pPr>
+            <w:r>
+              <w:rPr>
+                <w:rFonts w:cstheme="minorHAnsi"/>
+                <w:sz w:val="20"/>
+                <w:szCs w:val="20"/>
+              </w:rPr>
+              <w:t>G963i</w:t>
+            </w:r>
+          </w:p>
+        </w:tc>
+        <w:tc>
+          <w:tcPr>
+            <w:tcW w:w="6804" w:type="dxa"/>
+          </w:tcPr>
+          <w:p>
+            <w:pPr>
+              <w:tabs>
+                <w:tab w:val="left" w:pos="4830"/>
+              </w:tabs>
+              <w:spacing w:after="200" w:line="276" w:lineRule="auto"/>
+              <w:ind w:firstLine="321"/>
+              <w:rPr>
+                <w:rFonts w:cstheme="minorHAnsi"/>
+                <w:sz w:val="20"/>
+                <w:szCs w:val="20"/>
+              </w:rPr>
+            </w:pPr>
+            <w:r>
+              <w:rPr>
+                <w:rFonts w:cstheme="minorHAnsi"/>
+                <w:sz w:val="20"/>
+                <w:szCs w:val="20"/>
+              </w:rPr>
+              <w:t>Carvalhosa, Jonathan Correia</w:t>
+            </w:r>
+            <w:r>
+              <w:rPr>
+                <w:rFonts w:cstheme="minorHAnsi"/>
+                <w:sz w:val="20"/>
+                <w:szCs w:val="20"/>
+              </w:rPr>
+              <w:t>.</w:t>
+            </w:r>
+            <w:r>
+              <w:rPr>
+                <w:rFonts w:cstheme="minorHAnsi"/>
+                <w:sz w:val="20"/>
+                <w:szCs w:val="20"/>
+              </w:rPr>
+              <w:t xml:space="preserve"> Rasinhas, Felipe da Costa.</w:t>
+            </w:r>
+          </w:p>
+          <w:p>
+            <w:pPr>
+              <w:tabs>
+                <w:tab w:val="left" w:pos="4830"/>
+              </w:tabs>
+              <w:spacing w:after="200" w:line="276" w:lineRule="auto"/>
+              <w:ind w:firstLine="462"/>
+              <w:rPr>
+                <w:rFonts w:cstheme="minorHAnsi"/>
+                <w:sz w:val="20"/>
+                <w:szCs w:val="20"/>
+              </w:rPr>
+            </w:pPr>
+            <w:r>
+              <w:rPr>
+                <w:rFonts w:cstheme="minorHAnsi"/>
+                <w:sz w:val="20"/>
+                <w:szCs w:val="20"/>
+              </w:rPr>
+              <w:t>Projeto de Análise e D</w:t>
+            </w:r>
+            <w:r>
+              <w:rPr>
+                <w:rFonts w:cstheme="minorHAnsi"/>
+                <w:sz w:val="20"/>
+                <w:szCs w:val="20"/>
+              </w:rPr>
+              <w:t>ese</w:t>
+            </w:r>
+            <w:r>
+              <w:rPr>
+                <w:rFonts w:cstheme="minorHAnsi"/>
+                <w:sz w:val="20"/>
+                <w:szCs w:val="20"/>
+              </w:rPr>
+              <w:t>nvolvimento de uma Solução Móvel I</w:t>
+            </w:r>
+            <w:r>
+              <w:rPr>
+                <w:rFonts w:cstheme="minorHAnsi"/>
+                <w:sz w:val="20"/>
+                <w:szCs w:val="20"/>
+              </w:rPr>
+              <w:t>ntegradora</w:t>
+            </w:r>
+            <w:r>
+              <w:rPr>
+                <w:rFonts w:cstheme="minorHAnsi"/>
+                <w:sz w:val="20"/>
+                <w:szCs w:val="20"/>
+              </w:rPr>
+              <w:t xml:space="preserve">/ </w:t>
+            </w:r>
+            <w:r>
+              <w:rPr>
+                <w:rFonts w:cstheme="minorHAnsi"/>
+                <w:sz w:val="20"/>
+                <w:szCs w:val="20"/>
+              </w:rPr>
+              <w:t xml:space="preserve">Felipe da Costa Rasinhas. </w:t>
+            </w:r>
+            <w:r>
+              <w:rPr>
+                <w:rFonts w:cstheme="minorHAnsi"/>
+                <w:sz w:val="20"/>
+                <w:szCs w:val="20"/>
+              </w:rPr>
+              <w:t>Jonathan Correia Carvalhosa</w:t>
+            </w:r>
+            <w:r>
+              <w:rPr>
+                <w:rFonts w:cstheme="minorHAnsi"/>
+                <w:sz w:val="20"/>
+                <w:szCs w:val="20"/>
+              </w:rPr>
+              <w:t xml:space="preserve">; orientado por </w:t>
+            </w:r>
+            <w:r>
+              <w:rPr>
+                <w:rFonts w:cstheme="minorHAnsi"/>
+                <w:sz w:val="20"/>
+                <w:szCs w:val="20"/>
+              </w:rPr>
+              <w:t xml:space="preserve">Ricardo </w:t>
+            </w:r>
+            <w:proofErr w:type="spellStart"/>
+            <w:r>
+              <w:rPr>
+                <w:rFonts w:cstheme="minorHAnsi"/>
+                <w:sz w:val="20"/>
+                <w:szCs w:val="20"/>
+              </w:rPr>
+              <w:t>Choren</w:t>
+            </w:r>
+            <w:proofErr w:type="spellEnd"/>
+            <w:r>
+              <w:rPr>
+                <w:rFonts w:cstheme="minorHAnsi"/>
+                <w:sz w:val="20"/>
+                <w:szCs w:val="20"/>
+              </w:rPr>
+              <w:t xml:space="preserve"> </w:t>
+            </w:r>
+            <w:proofErr w:type="spellStart"/>
+            <w:r>
+              <w:rPr>
+                <w:rFonts w:cstheme="minorHAnsi"/>
+                <w:sz w:val="20"/>
+                <w:szCs w:val="20"/>
+              </w:rPr>
+              <w:t>Noya</w:t>
+            </w:r>
+            <w:proofErr w:type="spellEnd"/>
+            <w:r>
+              <w:rPr>
+                <w:rFonts w:cstheme="minorHAnsi"/>
+                <w:sz w:val="20"/>
+                <w:szCs w:val="20"/>
+              </w:rPr>
+              <w:t>. -Rio de Janeiro: Instituto Militar de Engenharia, 2013.</w:t>
+            </w:r>
+          </w:p>
+          <w:p>
+            <w:pPr>
+              <w:tabs>
+                <w:tab w:val="left" w:pos="4830"/>
+              </w:tabs>
+              <w:spacing w:line="276" w:lineRule="auto"/>
+              <w:ind w:firstLine="459"/>
+              <w:rPr>
+                <w:rFonts w:cstheme="minorHAnsi"/>
+                <w:sz w:val="20"/>
+                <w:szCs w:val="20"/>
+              </w:rPr>
+            </w:pPr>
+          </w:p>
+          <w:p>
+            <w:pPr>
+              <w:tabs>
+                <w:tab w:val="left" w:pos="4830"/>
+              </w:tabs>
+              <w:spacing w:line="276" w:lineRule="auto"/>
+              <w:ind w:firstLine="459"/>
+              <w:rPr>
+                <w:rFonts w:cstheme="minorHAnsi"/>
+                <w:sz w:val="20"/>
+                <w:szCs w:val="20"/>
+              </w:rPr>
+            </w:pPr>
+            <w:r>
+              <w:rPr>
+                <w:rFonts w:cstheme="minorHAnsi"/>
+                <w:sz w:val="20"/>
+                <w:szCs w:val="20"/>
+              </w:rPr>
+              <w:t>48</w:t>
+            </w:r>
+            <w:r>
+              <w:rPr>
+                <w:rFonts w:cstheme="minorHAnsi"/>
+                <w:sz w:val="20"/>
+                <w:szCs w:val="20"/>
+              </w:rPr>
+              <w:t>: il.</w:t>
+            </w:r>
+          </w:p>
+          <w:p>
+            <w:pPr>
+              <w:tabs>
+                <w:tab w:val="left" w:pos="4830"/>
+              </w:tabs>
+              <w:spacing w:line="276" w:lineRule="auto"/>
+              <w:ind w:firstLine="459"/>
+              <w:rPr>
+                <w:rFonts w:cstheme="minorHAnsi"/>
+                <w:sz w:val="20"/>
+                <w:szCs w:val="20"/>
+              </w:rPr>
+            </w:pPr>
+          </w:p>
+          <w:p>
+            <w:pPr>
+              <w:tabs>
+                <w:tab w:val="left" w:pos="4830"/>
+              </w:tabs>
+              <w:spacing w:line="276" w:lineRule="auto"/>
+              <w:ind w:firstLine="459"/>
+              <w:rPr>
+                <w:rFonts w:cstheme="minorHAnsi"/>
+                <w:sz w:val="20"/>
+                <w:szCs w:val="20"/>
+              </w:rPr>
+            </w:pPr>
+            <w:r>
+              <w:rPr>
+                <w:rFonts w:cstheme="minorHAnsi"/>
+                <w:sz w:val="20"/>
+                <w:szCs w:val="20"/>
+              </w:rPr>
+              <w:t>Projeto de Final de Curso. - Instituto Militar de Engenharia. -Rio de Janeiro, 2013.</w:t>
+            </w:r>
+          </w:p>
+          <w:p>
+            <w:pPr>
+              <w:tabs>
+                <w:tab w:val="left" w:pos="4830"/>
+              </w:tabs>
+              <w:spacing w:line="276" w:lineRule="auto"/>
+              <w:ind w:firstLine="459"/>
+              <w:rPr>
+                <w:rFonts w:cstheme="minorHAnsi"/>
+                <w:sz w:val="20"/>
+                <w:szCs w:val="20"/>
+              </w:rPr>
+            </w:pPr>
+          </w:p>
+          <w:p>
+            <w:pPr>
+              <w:tabs>
+                <w:tab w:val="left" w:pos="4830"/>
+              </w:tabs>
+              <w:spacing w:after="200" w:line="276" w:lineRule="auto"/>
+              <w:ind w:firstLine="462"/>
+              <w:rPr>
+                <w:rFonts w:cstheme="minorHAnsi"/>
+                <w:sz w:val="20"/>
+                <w:szCs w:val="20"/>
+              </w:rPr>
+            </w:pPr>
+            <w:r>
+              <w:rPr>
+                <w:rFonts w:cstheme="minorHAnsi"/>
+                <w:sz w:val="20"/>
+                <w:szCs w:val="20"/>
+              </w:rPr>
+              <w:t xml:space="preserve">1. Engenharia de Computação. 2. </w:t>
+            </w:r>
+            <w:r>
+              <w:rPr>
+                <w:rFonts w:cstheme="minorHAnsi"/>
+                <w:sz w:val="20"/>
+                <w:szCs w:val="20"/>
+              </w:rPr>
+              <w:t>Integração de Dados</w:t>
+            </w:r>
+            <w:r>
+              <w:rPr>
+                <w:rFonts w:cstheme="minorHAnsi"/>
+                <w:sz w:val="20"/>
+                <w:szCs w:val="20"/>
+              </w:rPr>
+              <w:t xml:space="preserve">. 3. </w:t>
+            </w:r>
+            <w:r>
+              <w:rPr>
+                <w:rFonts w:cstheme="minorHAnsi"/>
+                <w:sz w:val="20"/>
+                <w:szCs w:val="20"/>
+              </w:rPr>
+              <w:t>Desenvolvimento Móvel</w:t>
+            </w:r>
+            <w:r>
+              <w:rPr>
+                <w:rFonts w:cstheme="minorHAnsi"/>
+                <w:sz w:val="20"/>
+                <w:szCs w:val="20"/>
+              </w:rPr>
+              <w:t xml:space="preserve">. </w:t>
+            </w:r>
+            <w:r>
+              <w:rPr>
+                <w:rFonts w:cstheme="minorHAnsi"/>
+                <w:sz w:val="20"/>
+                <w:szCs w:val="20"/>
+              </w:rPr>
+              <w:t xml:space="preserve">4. </w:t>
+            </w:r>
+            <w:proofErr w:type="spellStart"/>
+            <w:r>
+              <w:rPr>
+                <w:rFonts w:cstheme="minorHAnsi"/>
+                <w:sz w:val="20"/>
+                <w:szCs w:val="20"/>
+              </w:rPr>
+              <w:t>Objective</w:t>
+            </w:r>
+            <w:proofErr w:type="spellEnd"/>
+            <w:r>
+              <w:rPr>
+                <w:rFonts w:cstheme="minorHAnsi"/>
+                <w:sz w:val="20"/>
+                <w:szCs w:val="20"/>
+              </w:rPr>
+              <w:t xml:space="preserve">-C. 5. Python. </w:t>
+            </w:r>
+            <w:r>
+              <w:rPr>
+                <w:rFonts w:cstheme="minorHAnsi"/>
+                <w:sz w:val="20"/>
+                <w:szCs w:val="20"/>
+              </w:rPr>
+              <w:t xml:space="preserve">I. </w:t>
+            </w:r>
+            <w:proofErr w:type="spellStart"/>
+            <w:r>
+              <w:rPr>
+                <w:rFonts w:cstheme="minorHAnsi"/>
+                <w:sz w:val="20"/>
+                <w:szCs w:val="20"/>
+              </w:rPr>
+              <w:t>Noya</w:t>
+            </w:r>
+            <w:proofErr w:type="spellEnd"/>
+            <w:r>
+              <w:rPr>
+                <w:rFonts w:cstheme="minorHAnsi"/>
+                <w:sz w:val="20"/>
+                <w:szCs w:val="20"/>
+              </w:rPr>
+              <w:t xml:space="preserve">, Ricardo </w:t>
+            </w:r>
+            <w:proofErr w:type="spellStart"/>
+            <w:r>
+              <w:rPr>
+                <w:rFonts w:cstheme="minorHAnsi"/>
+                <w:sz w:val="20"/>
+                <w:szCs w:val="20"/>
+              </w:rPr>
+              <w:t>Choren</w:t>
+            </w:r>
+            <w:proofErr w:type="spellEnd"/>
+            <w:r>
+              <w:rPr>
+                <w:rFonts w:cstheme="minorHAnsi"/>
+                <w:sz w:val="20"/>
+                <w:szCs w:val="20"/>
+              </w:rPr>
+              <w:t xml:space="preserve">. II. </w:t>
+            </w:r>
+            <w:r>
+              <w:rPr>
+                <w:rFonts w:cstheme="minorHAnsi"/>
+                <w:sz w:val="20"/>
+                <w:szCs w:val="20"/>
+              </w:rPr>
+              <w:t>Título</w:t>
+            </w:r>
+            <w:r>
+              <w:rPr>
+                <w:rFonts w:cstheme="minorHAnsi"/>
+                <w:sz w:val="20"/>
+                <w:szCs w:val="20"/>
+              </w:rPr>
+              <w:t>. III. Instituto Militar de Engenharia.</w:t>
+            </w:r>
+          </w:p>
+          <w:p>
+            <w:pPr>
+              <w:tabs>
+                <w:tab w:val="left" w:pos="4830"/>
+              </w:tabs>
+              <w:spacing w:after="200" w:line="360" w:lineRule="auto"/>
+              <w:ind w:firstLine="176"/>
+              <w:jc w:val="right"/>
+              <w:rPr>
+                <w:rFonts w:cstheme="minorHAnsi"/>
+                <w:sz w:val="20"/>
+                <w:szCs w:val="20"/>
+              </w:rPr>
+            </w:pPr>
+            <w:r>
+              <w:rPr>
+                <w:rFonts w:cstheme="minorHAnsi"/>
+                <w:sz w:val="20"/>
+                <w:szCs w:val="20"/>
+              </w:rPr>
+              <w:t>CDD 621.39</w:t>
+            </w:r>
+          </w:p>
+        </w:tc>
+      </w:tr>
+    </w:tbl>
     <w:p>
       <w:pPr>
         <w:spacing w:line="360" w:lineRule="auto"/>
@@ -9812,7 +10011,7 @@
         <w:rPr>
           <w:rFonts w:cs="Arial"/>
         </w:rPr>
-        <w:t xml:space="preserve"> [2]</w:t>
+        <w:t xml:space="preserve"> (RIODATAMINE, 2012)</w:t>
       </w:r>
       <w:r>
         <w:rPr>
@@ -10240,7 +10439,7 @@
         <w:rPr>
           <w:rFonts w:cs="Arial"/>
         </w:rPr>
-        <w:t>[1]</w:t>
+        <w:t>(RIODATAMINE, 2012)</w:t>
       </w:r>
       <w:r>
         <w:rPr>
@@ -10817,7 +11016,7 @@
         <w:rPr>
           <w:rFonts w:cs="Arial"/>
         </w:rPr>
-        <w:t xml:space="preserve"> [2]</w:t>
+        <w:t xml:space="preserve"> (IOS, 2012)</w:t>
       </w:r>
       <w:r>
         <w:rPr>
@@ -11213,7 +11412,13 @@
         <w:rPr>
           <w:rFonts w:cs="Arial"/>
         </w:rPr>
-        <w:t xml:space="preserve">[3] </w:t>
+        <w:t>(PYTHON, 2013)</w:t>
+      </w:r>
+      <w:r>
+        <w:rPr>
+          <w:rFonts w:cs="Arial"/>
+        </w:rPr>
+        <w:t xml:space="preserve"> </w:t>
       </w:r>
       <w:r>
         <w:rPr>
@@ -11381,7 +11586,13 @@
         <w:rPr>
           <w:rFonts w:cs="Arial"/>
         </w:rPr>
-        <w:t xml:space="preserve">[4] </w:t>
+        <w:t>(DJANGO, 2013)</w:t>
+      </w:r>
+      <w:r>
+        <w:rPr>
+          <w:rFonts w:cs="Arial"/>
+        </w:rPr>
+        <w:t xml:space="preserve"> </w:t>
       </w:r>
       <w:r>
         <w:rPr>
@@ -11599,7 +11810,7 @@
         <w:rPr>
           <w:rFonts w:cs="Arial"/>
         </w:rPr>
-        <w:t xml:space="preserve"> [5]</w:t>
+        <w:t xml:space="preserve"> (MYSQL, 2013)</w:t>
       </w:r>
       <w:r>
         <w:rPr>
@@ -11700,7 +11911,13 @@
         <w:rPr>
           <w:rFonts w:cs="Arial"/>
         </w:rPr>
-        <w:t>South [6] é</w:t>
+        <w:t>South (SOUTH, 2013)</w:t>
+      </w:r>
+      <w:r>
+        <w:rPr>
+          <w:rFonts w:cs="Arial"/>
+        </w:rPr>
+        <w:t xml:space="preserve"> é</w:t>
       </w:r>
       <w:r>
         <w:rPr>
@@ -11976,7 +12193,7 @@
       </w:r>
       <w:proofErr w:type="spellEnd"/>
       <w:r>
-        <w:t xml:space="preserve"> [7]</w:t>
+        <w:t xml:space="preserve"> (GIT, 2013)</w:t>
       </w:r>
       <w:r>
         <w:t xml:space="preserve"> é uma ferramenta de controle de versão desenvolvid</w:t>
@@ -12141,7 +12358,7 @@
       </w:r>
       <w:proofErr w:type="spellEnd"/>
       <w:r>
-        <w:t xml:space="preserve"> [8]</w:t>
+        <w:t xml:space="preserve"> (GITHUB, 2013)</w:t>
       </w:r>
       <w:r>
         <w:t xml:space="preserve"> é o repositório </w:t>
@@ -12225,6 +12442,12 @@
           <w:t>https://github.com/Rasinhas/PFC</w:t>
         </w:r>
       </w:hyperlink>
+      <w:r>
+        <w:rPr>
+          <w:rStyle w:val="Hyperlink"/>
+        </w:rPr>
+        <w:t>/</w:t>
+      </w:r>
       <w:r>
         <w:t>”.</w:t>
       </w:r>
@@ -13563,7 +13786,7 @@
         <w:rPr>
           <w:rFonts w:ascii="Arial" w:hAnsi="Arial" w:cs="Arial"/>
         </w:rPr>
-        <w:t xml:space="preserve"> [9]</w:t>
+        <w:t xml:space="preserve"> (ELMASRI e NAVATHE, 2011)</w:t>
       </w:r>
       <w:r>
         <w:rPr>
@@ -13825,7 +14048,19 @@
         <w:rPr>
           <w:rFonts w:cs="Arial"/>
         </w:rPr>
-        <w:t xml:space="preserve"> Uma descrição mais formal, contendo a especificação do sistema em casos de uso [10], pode ser encontrada no ANEXO 1 deste relatório.</w:t>
+        <w:t xml:space="preserve"> Uma descrição mais formal, contendo a especificação</w:t>
+      </w:r>
+      <w:r>
+        <w:rPr>
+          <w:rFonts w:cs="Arial"/>
+        </w:rPr>
+        <w:t xml:space="preserve"> do sistema em casos de uso (SOMMERVILLE, 2011)</w:t>
+      </w:r>
+      <w:r>
+        <w:rPr>
+          <w:rFonts w:cs="Arial"/>
+        </w:rPr>
+        <w:t>, pode ser encontrada no ANEXO 1 deste relatório.</w:t>
       </w:r>
     </w:p>
     <w:p>
@@ -18341,16 +18576,783 @@
     <w:p>
       <w:pPr>
         <w:spacing w:line="360" w:lineRule="auto"/>
+        <w:rPr>
+          <w:rFonts w:ascii="Arial" w:hAnsi="Arial" w:cs="Arial"/>
+        </w:rPr>
+      </w:pPr>
+      <w:bookmarkStart w:id="41" w:name="_GoBack"/>
+      <w:bookmarkEnd w:id="41"/>
+      <w:r>
+        <w:rPr>
+          <w:rFonts w:ascii="Arial" w:hAnsi="Arial" w:cs="Arial"/>
+          <w:b/>
+        </w:rPr>
+        <w:t xml:space="preserve">Rio </w:t>
+      </w:r>
+      <w:proofErr w:type="spellStart"/>
+      <w:r>
+        <w:rPr>
+          <w:rFonts w:ascii="Arial" w:hAnsi="Arial" w:cs="Arial"/>
+          <w:b/>
+        </w:rPr>
+        <w:t>DataMine</w:t>
+      </w:r>
+      <w:proofErr w:type="spellEnd"/>
+      <w:r>
+        <w:rPr>
+          <w:rFonts w:ascii="Arial" w:hAnsi="Arial" w:cs="Arial"/>
+        </w:rPr>
+        <w:t>. Disponível em</w:t>
+      </w:r>
+      <w:r>
+        <w:rPr>
+          <w:rFonts w:ascii="Arial" w:hAnsi="Arial" w:cs="Arial"/>
+        </w:rPr>
+        <w:t>:</w:t>
+      </w:r>
+      <w:r>
+        <w:rPr>
+          <w:rFonts w:ascii="Arial" w:hAnsi="Arial" w:cs="Arial"/>
+        </w:rPr>
+        <w:t xml:space="preserve"> &lt;</w:t>
+      </w:r>
+      <w:r>
+        <w:rPr>
+          <w:rFonts w:ascii="Arial" w:hAnsi="Arial" w:cs="Arial"/>
+        </w:rPr>
+        <w:t>http://</w:t>
+      </w:r>
+      <w:r>
+        <w:rPr>
+          <w:rFonts w:ascii="Arial" w:hAnsi="Arial" w:cs="Arial"/>
+        </w:rPr>
+        <w:t>riodatamine.com.br</w:t>
+      </w:r>
+      <w:r>
+        <w:rPr>
+          <w:rFonts w:ascii="Arial" w:hAnsi="Arial" w:cs="Arial"/>
+        </w:rPr>
+        <w:t>/</w:t>
+      </w:r>
+      <w:r>
+        <w:rPr>
+          <w:rFonts w:ascii="Arial" w:hAnsi="Arial" w:cs="Arial"/>
+        </w:rPr>
+        <w:t>&gt;</w:t>
+      </w:r>
+      <w:r>
+        <w:rPr>
+          <w:rFonts w:ascii="Arial" w:hAnsi="Arial" w:cs="Arial"/>
+        </w:rPr>
+        <w:t xml:space="preserve">. Acessado em: </w:t>
+      </w:r>
+      <w:r>
+        <w:rPr>
+          <w:rFonts w:ascii="Arial" w:hAnsi="Arial" w:cs="Arial"/>
+        </w:rPr>
+        <w:t>1</w:t>
+      </w:r>
+      <w:r>
+        <w:rPr>
+          <w:rFonts w:ascii="Arial" w:hAnsi="Arial" w:cs="Arial"/>
+        </w:rPr>
+        <w:t>2</w:t>
+      </w:r>
+      <w:r>
+        <w:rPr>
+          <w:rFonts w:ascii="Arial" w:hAnsi="Arial" w:cs="Arial"/>
+        </w:rPr>
+        <w:t>/10/2012</w:t>
+      </w:r>
+      <w:r>
+        <w:rPr>
+          <w:rFonts w:ascii="Arial" w:hAnsi="Arial" w:cs="Arial"/>
+        </w:rPr>
+        <w:t>.</w:t>
+      </w:r>
+    </w:p>
+    <w:p>
+      <w:pPr>
+        <w:spacing w:line="360" w:lineRule="auto"/>
+        <w:rPr>
+          <w:rFonts w:ascii="Arial" w:hAnsi="Arial" w:cs="Arial"/>
+        </w:rPr>
+      </w:pPr>
+      <w:proofErr w:type="spellStart"/>
+      <w:r>
+        <w:rPr>
+          <w:rFonts w:ascii="Arial" w:hAnsi="Arial" w:cs="Arial"/>
+          <w:b/>
+        </w:rPr>
+        <w:t>iOS</w:t>
+      </w:r>
+      <w:proofErr w:type="spellEnd"/>
+      <w:r>
+        <w:rPr>
+          <w:rFonts w:ascii="Arial" w:hAnsi="Arial" w:cs="Arial"/>
+          <w:b/>
+        </w:rPr>
+        <w:t xml:space="preserve"> </w:t>
+      </w:r>
+      <w:proofErr w:type="spellStart"/>
+      <w:r>
+        <w:rPr>
+          <w:rFonts w:ascii="Arial" w:hAnsi="Arial" w:cs="Arial"/>
+          <w:b/>
+        </w:rPr>
+        <w:t xml:space="preserve">Developer </w:t>
+      </w:r>
+      <w:proofErr w:type="spellEnd"/>
+      <w:r>
+        <w:rPr>
+          <w:rFonts w:ascii="Arial" w:hAnsi="Arial" w:cs="Arial"/>
+          <w:b/>
+        </w:rPr>
+        <w:t>Library</w:t>
+      </w:r>
+      <w:r>
+        <w:rPr>
+          <w:rFonts w:ascii="Arial" w:hAnsi="Arial" w:cs="Arial"/>
+        </w:rPr>
+        <w:t>. Dis</w:t>
+      </w:r>
+      <w:r>
+        <w:rPr>
+          <w:rFonts w:ascii="Arial" w:hAnsi="Arial" w:cs="Arial"/>
+        </w:rPr>
+        <w:t xml:space="preserve">ponível em: </w:t>
+      </w:r>
+      <w:r>
+        <w:rPr>
+          <w:rFonts w:ascii="Arial" w:hAnsi="Arial" w:cs="Arial"/>
+        </w:rPr>
+        <w:t>&lt;</w:t>
+      </w:r>
+      <w:r>
+        <w:rPr>
+          <w:rFonts w:ascii="Arial" w:hAnsi="Arial" w:cs="Arial"/>
+        </w:rPr>
+        <w:t>http://</w:t>
+      </w:r>
+      <w:r>
+        <w:rPr>
+          <w:rFonts w:ascii="Arial" w:hAnsi="Arial" w:cs="Arial"/>
+        </w:rPr>
+        <w:t>developer.apple.com</w:t>
+      </w:r>
+      <w:r>
+        <w:rPr>
+          <w:rFonts w:ascii="Arial" w:hAnsi="Arial" w:cs="Arial"/>
+        </w:rPr>
+        <w:t>/library/ios/navigation</w:t>
+      </w:r>
+      <w:r>
+        <w:rPr>
+          <w:rFonts w:ascii="Arial" w:hAnsi="Arial" w:cs="Arial"/>
+        </w:rPr>
+        <w:t>/</w:t>
+      </w:r>
+      <w:r>
+        <w:rPr>
+          <w:rFonts w:ascii="Arial" w:hAnsi="Arial" w:cs="Arial"/>
+        </w:rPr>
+        <w:t>&gt;</w:t>
+      </w:r>
+      <w:r>
+        <w:rPr>
+          <w:rFonts w:ascii="Arial" w:hAnsi="Arial" w:cs="Arial"/>
+        </w:rPr>
+        <w:t xml:space="preserve">. Acessado em: </w:t>
+      </w:r>
+      <w:r>
+        <w:rPr>
+          <w:rFonts w:ascii="Arial" w:hAnsi="Arial" w:cs="Arial"/>
+        </w:rPr>
+        <w:t>12</w:t>
+      </w:r>
+      <w:r>
+        <w:rPr>
+          <w:rFonts w:ascii="Arial" w:hAnsi="Arial" w:cs="Arial"/>
+        </w:rPr>
+        <w:t>/10/</w:t>
+      </w:r>
+      <w:r>
+        <w:rPr>
+          <w:rFonts w:ascii="Arial" w:hAnsi="Arial" w:cs="Arial"/>
+        </w:rPr>
+        <w:t>201</w:t>
+      </w:r>
+      <w:r>
+        <w:rPr>
+          <w:rFonts w:ascii="Arial" w:hAnsi="Arial" w:cs="Arial"/>
+        </w:rPr>
+        <w:t>2</w:t>
+      </w:r>
+      <w:r>
+        <w:rPr>
+          <w:rFonts w:ascii="Arial" w:hAnsi="Arial" w:cs="Arial"/>
+        </w:rPr>
+        <w:t>.</w:t>
+      </w:r>
+    </w:p>
+    <w:p>
+      <w:pPr>
+        <w:spacing w:line="360" w:lineRule="auto"/>
+        <w:rPr>
+          <w:rFonts w:ascii="Arial" w:hAnsi="Arial" w:cs="Arial"/>
+        </w:rPr>
+      </w:pPr>
+      <w:r>
+        <w:rPr>
+          <w:rFonts w:ascii="Arial" w:hAnsi="Arial" w:cs="Arial"/>
+          <w:b/>
+        </w:rPr>
+        <w:t xml:space="preserve">Python </w:t>
+      </w:r>
+      <w:proofErr w:type="spellStart"/>
+      <w:r>
+        <w:rPr>
+          <w:rFonts w:ascii="Arial" w:hAnsi="Arial" w:cs="Arial"/>
+          <w:b/>
+        </w:rPr>
+        <w:t>Official</w:t>
+      </w:r>
+      <w:proofErr w:type="spellEnd"/>
+      <w:r>
+        <w:rPr>
+          <w:rFonts w:ascii="Arial" w:hAnsi="Arial" w:cs="Arial"/>
+          <w:b/>
+        </w:rPr>
+        <w:t xml:space="preserve"> Website</w:t>
+      </w:r>
+      <w:r>
+        <w:rPr>
+          <w:rFonts w:ascii="Arial" w:hAnsi="Arial" w:cs="Arial"/>
+        </w:rPr>
+        <w:t>. Disponível em</w:t>
+      </w:r>
+      <w:r>
+        <w:rPr>
+          <w:rFonts w:ascii="Arial" w:hAnsi="Arial" w:cs="Arial"/>
+        </w:rPr>
+        <w:t>:</w:t>
+      </w:r>
+      <w:r>
+        <w:rPr>
+          <w:rFonts w:ascii="Arial" w:hAnsi="Arial" w:cs="Arial"/>
+        </w:rPr>
+        <w:t xml:space="preserve"> &lt;</w:t>
+      </w:r>
+      <w:r>
+        <w:rPr>
+          <w:rFonts w:ascii="Arial" w:hAnsi="Arial" w:cs="Arial"/>
+        </w:rPr>
+        <w:t>http://</w:t>
+      </w:r>
+      <w:r>
+        <w:rPr>
+          <w:rFonts w:ascii="Arial" w:hAnsi="Arial" w:cs="Arial"/>
+        </w:rPr>
+        <w:t>www.python.org</w:t>
+      </w:r>
+      <w:r>
+        <w:rPr>
+          <w:rFonts w:ascii="Arial" w:hAnsi="Arial" w:cs="Arial"/>
+        </w:rPr>
+        <w:t>/&gt;. Acessado em: 14/03/2013.</w:t>
+      </w:r>
+    </w:p>
+    <w:p>
+      <w:pPr>
+        <w:spacing w:line="360" w:lineRule="auto"/>
+        <w:rPr>
+          <w:rFonts w:ascii="Arial" w:hAnsi="Arial" w:cs="Arial"/>
+        </w:rPr>
+      </w:pPr>
+      <w:proofErr w:type="spellStart"/>
+      <w:r>
+        <w:rPr>
+          <w:rFonts w:ascii="Arial" w:hAnsi="Arial" w:cs="Arial"/>
+          <w:b/>
+        </w:rPr>
+        <w:t>Django</w:t>
+      </w:r>
+      <w:proofErr w:type="spellEnd"/>
+      <w:r>
+        <w:rPr>
+          <w:rFonts w:ascii="Arial" w:hAnsi="Arial" w:cs="Arial"/>
+          <w:b/>
+        </w:rPr>
+        <w:t xml:space="preserve"> </w:t>
+      </w:r>
+      <w:proofErr w:type="spellStart"/>
+      <w:r>
+        <w:rPr>
+          <w:rFonts w:ascii="Arial" w:hAnsi="Arial" w:cs="Arial"/>
+          <w:b/>
+        </w:rPr>
+        <w:t>Documentation</w:t>
+      </w:r>
+      <w:proofErr w:type="spellEnd"/>
+      <w:r>
+        <w:rPr>
+          <w:rFonts w:ascii="Arial" w:hAnsi="Arial" w:cs="Arial"/>
+        </w:rPr>
+        <w:t>.</w:t>
+      </w:r>
+      <w:r>
+        <w:rPr>
+          <w:rFonts w:ascii="Arial" w:hAnsi="Arial" w:cs="Arial"/>
+        </w:rPr>
+        <w:t xml:space="preserve"> </w:t>
+      </w:r>
+      <w:r>
+        <w:rPr>
+          <w:rFonts w:ascii="Arial" w:hAnsi="Arial" w:cs="Arial"/>
+        </w:rPr>
+        <w:t>Disponível em</w:t>
+      </w:r>
+      <w:r>
+        <w:rPr>
+          <w:rFonts w:ascii="Arial" w:hAnsi="Arial" w:cs="Arial"/>
+        </w:rPr>
+        <w:t>:</w:t>
+      </w:r>
+      <w:r>
+        <w:rPr>
+          <w:rFonts w:ascii="Arial" w:hAnsi="Arial" w:cs="Arial"/>
+        </w:rPr>
+        <w:t xml:space="preserve"> &lt;</w:t>
+      </w:r>
+      <w:r>
+        <w:rPr>
+          <w:rFonts w:ascii="Arial" w:hAnsi="Arial" w:cs="Arial"/>
+        </w:rPr>
+        <w:t>http://</w:t>
+      </w:r>
+      <w:r>
+        <w:rPr>
+          <w:rFonts w:ascii="Arial" w:hAnsi="Arial" w:cs="Arial"/>
+        </w:rPr>
+        <w:t>docs.djangoproject.com/en/1.5</w:t>
+      </w:r>
+      <w:r>
+        <w:rPr>
+          <w:rFonts w:ascii="Arial" w:hAnsi="Arial" w:cs="Arial"/>
+        </w:rPr>
+        <w:t>/</w:t>
+      </w:r>
+      <w:r>
+        <w:rPr>
+          <w:rFonts w:ascii="Arial" w:hAnsi="Arial" w:cs="Arial"/>
+        </w:rPr>
+        <w:t>&gt;</w:t>
+      </w:r>
+      <w:r>
+        <w:rPr>
+          <w:rFonts w:ascii="Arial" w:hAnsi="Arial" w:cs="Arial"/>
+        </w:rPr>
+        <w:t xml:space="preserve">. Acessado em: </w:t>
+      </w:r>
+      <w:r>
+        <w:rPr>
+          <w:rFonts w:ascii="Arial" w:hAnsi="Arial" w:cs="Arial"/>
+        </w:rPr>
+        <w:t>13</w:t>
+      </w:r>
+      <w:r>
+        <w:rPr>
+          <w:rFonts w:ascii="Arial" w:hAnsi="Arial" w:cs="Arial"/>
+        </w:rPr>
+        <w:t>/03/</w:t>
+      </w:r>
+      <w:r>
+        <w:rPr>
+          <w:rFonts w:ascii="Arial" w:hAnsi="Arial" w:cs="Arial"/>
+        </w:rPr>
+        <w:t>2013.</w:t>
+      </w:r>
+    </w:p>
+    <w:p>
+      <w:pPr>
+        <w:spacing w:line="360" w:lineRule="auto"/>
+        <w:rPr>
+          <w:rFonts w:ascii="Arial" w:hAnsi="Arial" w:cs="Arial"/>
+        </w:rPr>
+      </w:pPr>
+      <w:r>
+        <w:rPr>
+          <w:rFonts w:ascii="Arial" w:hAnsi="Arial" w:cs="Arial"/>
+          <w:b/>
+        </w:rPr>
+        <w:t xml:space="preserve">MySQL 5.1: </w:t>
+      </w:r>
+      <w:proofErr w:type="spellStart"/>
+      <w:r>
+        <w:rPr>
+          <w:rFonts w:ascii="Arial" w:hAnsi="Arial" w:cs="Arial"/>
+          <w:b/>
+        </w:rPr>
+        <w:t>Reference</w:t>
+      </w:r>
+      <w:proofErr w:type="spellEnd"/>
+      <w:r>
+        <w:rPr>
+          <w:rFonts w:ascii="Arial" w:hAnsi="Arial" w:cs="Arial"/>
+          <w:b/>
+        </w:rPr>
+        <w:t xml:space="preserve"> Manual</w:t>
+      </w:r>
+      <w:r>
+        <w:rPr>
+          <w:rFonts w:ascii="Arial" w:hAnsi="Arial" w:cs="Arial"/>
+        </w:rPr>
+        <w:t xml:space="preserve">. </w:t>
+      </w:r>
+      <w:r>
+        <w:rPr>
+          <w:rFonts w:ascii="Arial" w:hAnsi="Arial" w:cs="Arial"/>
+        </w:rPr>
+        <w:t>Disponível em</w:t>
+      </w:r>
+      <w:r>
+        <w:rPr>
+          <w:rFonts w:ascii="Arial" w:hAnsi="Arial" w:cs="Arial"/>
+        </w:rPr>
+        <w:t>:</w:t>
+      </w:r>
+      <w:r>
+        <w:rPr>
+          <w:rFonts w:ascii="Arial" w:hAnsi="Arial" w:cs="Arial"/>
+        </w:rPr>
+        <w:t xml:space="preserve"> &lt;</w:t>
+      </w:r>
+      <w:r>
+        <w:rPr>
+          <w:rFonts w:ascii="Arial" w:hAnsi="Arial" w:cs="Arial"/>
+        </w:rPr>
+        <w:t>http://dev</w:t>
+      </w:r>
+      <w:r>
+        <w:rPr>
+          <w:rFonts w:ascii="Arial" w:hAnsi="Arial" w:cs="Arial"/>
+        </w:rPr>
+        <w:t>.mysql.com</w:t>
+      </w:r>
+      <w:r>
+        <w:rPr>
+          <w:rFonts w:ascii="Arial" w:hAnsi="Arial" w:cs="Arial"/>
+        </w:rPr>
+        <w:t>/refman/5.1/en/</w:t>
+      </w:r>
+      <w:r>
+        <w:rPr>
+          <w:rFonts w:ascii="Arial" w:hAnsi="Arial" w:cs="Arial"/>
+        </w:rPr>
+        <w:t>&gt;</w:t>
+      </w:r>
+      <w:r>
+        <w:rPr>
+          <w:rFonts w:ascii="Arial" w:hAnsi="Arial" w:cs="Arial"/>
+        </w:rPr>
+        <w:t>. Acessado</w:t>
+      </w:r>
+      <w:r>
+        <w:rPr>
+          <w:rFonts w:ascii="Arial" w:hAnsi="Arial" w:cs="Arial"/>
+        </w:rPr>
+        <w:t xml:space="preserve"> em</w:t>
+      </w:r>
+      <w:r>
+        <w:rPr>
+          <w:rFonts w:ascii="Arial" w:hAnsi="Arial" w:cs="Arial"/>
+        </w:rPr>
+        <w:t>:</w:t>
+      </w:r>
+      <w:r>
+        <w:rPr>
+          <w:rFonts w:ascii="Arial" w:hAnsi="Arial" w:cs="Arial"/>
+        </w:rPr>
+        <w:t xml:space="preserve"> 14</w:t>
+      </w:r>
+      <w:r>
+        <w:rPr>
+          <w:rFonts w:ascii="Arial" w:hAnsi="Arial" w:cs="Arial"/>
+        </w:rPr>
+        <w:t>/03/</w:t>
+      </w:r>
+      <w:r>
+        <w:rPr>
+          <w:rFonts w:ascii="Arial" w:hAnsi="Arial" w:cs="Arial"/>
+        </w:rPr>
+        <w:t>2013</w:t>
+      </w:r>
+      <w:r>
+        <w:rPr>
+          <w:rFonts w:ascii="Arial" w:hAnsi="Arial" w:cs="Arial"/>
+        </w:rPr>
+        <w:t>.</w:t>
+      </w:r>
+    </w:p>
+    <w:p>
+      <w:pPr>
+        <w:spacing w:line="360" w:lineRule="auto"/>
+        <w:rPr>
+          <w:rFonts w:ascii="Arial" w:hAnsi="Arial" w:cs="Arial"/>
+        </w:rPr>
+      </w:pPr>
+      <w:r>
+        <w:rPr>
+          <w:rFonts w:ascii="Arial" w:hAnsi="Arial" w:cs="Arial"/>
+          <w:b/>
+        </w:rPr>
+        <w:t xml:space="preserve">South </w:t>
+      </w:r>
+      <w:proofErr w:type="spellStart"/>
+      <w:r>
+        <w:rPr>
+          <w:rFonts w:ascii="Arial" w:hAnsi="Arial" w:cs="Arial"/>
+          <w:b/>
+        </w:rPr>
+        <w:t>Documentation</w:t>
+      </w:r>
+      <w:proofErr w:type="spellEnd"/>
+      <w:r>
+        <w:rPr>
+          <w:rFonts w:ascii="Arial" w:hAnsi="Arial" w:cs="Arial"/>
+        </w:rPr>
+        <w:t>. Disponível em &lt;</w:t>
+      </w:r>
+      <w:r>
+        <w:rPr>
+          <w:rFonts w:ascii="Arial" w:hAnsi="Arial" w:cs="Arial"/>
+        </w:rPr>
+        <w:t>http://</w:t>
+      </w:r>
+      <w:r>
+        <w:rPr>
+          <w:rFonts w:ascii="Arial" w:hAnsi="Arial" w:cs="Arial"/>
+        </w:rPr>
+        <w:t>south.readthedocs.org/en/0.7.6</w:t>
+      </w:r>
+      <w:r>
+        <w:rPr>
+          <w:rFonts w:ascii="Arial" w:hAnsi="Arial" w:cs="Arial"/>
+        </w:rPr>
+        <w:t>/&gt;. Acessado em: 1</w:t>
+      </w:r>
+      <w:r>
+        <w:rPr>
+          <w:rFonts w:ascii="Arial" w:hAnsi="Arial" w:cs="Arial"/>
+        </w:rPr>
+        <w:t>4</w:t>
+      </w:r>
+      <w:r>
+        <w:rPr>
+          <w:rFonts w:ascii="Arial" w:hAnsi="Arial" w:cs="Arial"/>
+        </w:rPr>
+        <w:t>/03/2013</w:t>
+      </w:r>
+      <w:r>
+        <w:rPr>
+          <w:rFonts w:ascii="Arial" w:hAnsi="Arial" w:cs="Arial"/>
+        </w:rPr>
+        <w:t>.</w:t>
+      </w:r>
+    </w:p>
+    <w:p>
+      <w:pPr>
+        <w:spacing w:line="360" w:lineRule="auto"/>
+        <w:rPr>
+          <w:rFonts w:ascii="Arial" w:hAnsi="Arial" w:cs="Arial"/>
+        </w:rPr>
+      </w:pPr>
+      <w:proofErr w:type="spellStart"/>
+      <w:r>
+        <w:rPr>
+          <w:rFonts w:ascii="Arial" w:hAnsi="Arial" w:cs="Arial"/>
+          <w:b/>
+        </w:rPr>
+        <w:t>Git</w:t>
+      </w:r>
+      <w:proofErr w:type="spellEnd"/>
+      <w:r>
+        <w:rPr>
+          <w:rFonts w:ascii="Arial" w:hAnsi="Arial" w:cs="Arial"/>
+          <w:b/>
+        </w:rPr>
+        <w:t xml:space="preserve"> </w:t>
+      </w:r>
+      <w:proofErr w:type="spellStart"/>
+      <w:r>
+        <w:rPr>
+          <w:rFonts w:ascii="Arial" w:hAnsi="Arial" w:cs="Arial"/>
+          <w:b/>
+        </w:rPr>
+        <w:t>Documentation</w:t>
+      </w:r>
+      <w:proofErr w:type="spellEnd"/>
+      <w:r>
+        <w:rPr>
+          <w:rFonts w:ascii="Arial" w:hAnsi="Arial" w:cs="Arial"/>
+        </w:rPr>
+        <w:t>. Disponível em</w:t>
+      </w:r>
+      <w:r>
+        <w:rPr>
+          <w:rFonts w:ascii="Arial" w:hAnsi="Arial" w:cs="Arial"/>
+        </w:rPr>
+        <w:t>:</w:t>
+      </w:r>
+      <w:r>
+        <w:rPr>
+          <w:rFonts w:ascii="Arial" w:hAnsi="Arial" w:cs="Arial"/>
+        </w:rPr>
+        <w:t xml:space="preserve"> &lt;</w:t>
+      </w:r>
+      <w:r>
+        <w:rPr>
+          <w:rFonts w:ascii="Arial" w:hAnsi="Arial" w:cs="Arial"/>
+        </w:rPr>
+        <w:t>http://</w:t>
+      </w:r>
+      <w:r>
+        <w:rPr>
+          <w:rFonts w:ascii="Arial" w:hAnsi="Arial" w:cs="Arial"/>
+        </w:rPr>
+        <w:t>git-scm.com/documentation</w:t>
+      </w:r>
+      <w:r>
+        <w:rPr>
+          <w:rFonts w:ascii="Arial" w:hAnsi="Arial" w:cs="Arial"/>
+        </w:rPr>
+        <w:t>/</w:t>
+      </w:r>
+      <w:r>
+        <w:rPr>
+          <w:rFonts w:ascii="Arial" w:hAnsi="Arial" w:cs="Arial"/>
+        </w:rPr>
+        <w:t>&gt;</w:t>
+      </w:r>
+      <w:r>
+        <w:rPr>
+          <w:rFonts w:ascii="Arial" w:hAnsi="Arial" w:cs="Arial"/>
+        </w:rPr>
+        <w:t>. Acessado</w:t>
+      </w:r>
+      <w:r>
+        <w:rPr>
+          <w:rFonts w:ascii="Arial" w:hAnsi="Arial" w:cs="Arial"/>
+        </w:rPr>
+        <w:t xml:space="preserve"> em</w:t>
+      </w:r>
+      <w:r>
+        <w:rPr>
+          <w:rFonts w:ascii="Arial" w:hAnsi="Arial" w:cs="Arial"/>
+        </w:rPr>
+        <w:t>:</w:t>
+      </w:r>
+      <w:r>
+        <w:rPr>
+          <w:rFonts w:ascii="Arial" w:hAnsi="Arial" w:cs="Arial"/>
+        </w:rPr>
+        <w:t xml:space="preserve"> </w:t>
+      </w:r>
+      <w:r>
+        <w:rPr>
+          <w:rFonts w:ascii="Arial" w:hAnsi="Arial" w:cs="Arial"/>
+        </w:rPr>
+        <w:t>0</w:t>
+      </w:r>
+      <w:r>
+        <w:rPr>
+          <w:rFonts w:ascii="Arial" w:hAnsi="Arial" w:cs="Arial"/>
+        </w:rPr>
+        <w:t>2</w:t>
+      </w:r>
+      <w:r>
+        <w:rPr>
+          <w:rFonts w:ascii="Arial" w:hAnsi="Arial" w:cs="Arial"/>
+        </w:rPr>
+        <w:t>/06/</w:t>
+      </w:r>
+      <w:r>
+        <w:rPr>
+          <w:rFonts w:ascii="Arial" w:hAnsi="Arial" w:cs="Arial"/>
+        </w:rPr>
+        <w:t>2013.</w:t>
+      </w:r>
+    </w:p>
+    <w:p>
+      <w:pPr>
+        <w:spacing w:line="360" w:lineRule="auto"/>
         <w:jc w:val="both"/>
         <w:rPr>
           <w:rFonts w:ascii="Arial" w:hAnsi="Arial" w:cs="Arial"/>
         </w:rPr>
       </w:pPr>
-      <w:r>
-        <w:rPr>
-          <w:rFonts w:ascii="Arial" w:hAnsi="Arial" w:cs="Arial"/>
-        </w:rPr>
-        <w:t>[1] RIO DATAMINE. Disponível em &lt;riodatamine.com.br</w:t>
+      <w:proofErr w:type="spellStart"/>
+      <w:r>
+        <w:rPr>
+          <w:rFonts w:ascii="Arial" w:hAnsi="Arial" w:cs="Arial"/>
+          <w:b/>
+        </w:rPr>
+        <w:t>GitHub</w:t>
+      </w:r>
+      <w:proofErr w:type="spellEnd"/>
+      <w:r>
+        <w:rPr>
+          <w:rFonts w:ascii="Arial" w:hAnsi="Arial" w:cs="Arial"/>
+        </w:rPr>
+        <w:t>. Disponível em &lt;</w:t>
+      </w:r>
+      <w:r>
+        <w:rPr>
+          <w:rFonts w:ascii="Arial" w:hAnsi="Arial" w:cs="Arial"/>
+        </w:rPr>
+        <w:t>http://</w:t>
+      </w:r>
+      <w:r>
+        <w:rPr>
+          <w:rFonts w:ascii="Arial" w:hAnsi="Arial" w:cs="Arial"/>
+        </w:rPr>
+        <w:t>git</w:t>
+      </w:r>
+      <w:r>
+        <w:rPr>
+          <w:rFonts w:ascii="Arial" w:hAnsi="Arial" w:cs="Arial"/>
+        </w:rPr>
+        <w:t>hub.com</w:t>
+      </w:r>
+      <w:r>
+        <w:rPr>
+          <w:rFonts w:ascii="Arial" w:hAnsi="Arial" w:cs="Arial"/>
+        </w:rPr>
+        <w:t>/</w:t>
+      </w:r>
+      <w:r>
+        <w:rPr>
+          <w:rFonts w:ascii="Arial" w:hAnsi="Arial" w:cs="Arial"/>
+        </w:rPr>
+        <w:t>&gt;</w:t>
+      </w:r>
+      <w:r>
+        <w:rPr>
+          <w:rFonts w:ascii="Arial" w:hAnsi="Arial" w:cs="Arial"/>
+        </w:rPr>
+        <w:t>. Acessado</w:t>
+      </w:r>
+      <w:r>
+        <w:rPr>
+          <w:rFonts w:ascii="Arial" w:hAnsi="Arial" w:cs="Arial"/>
+        </w:rPr>
+        <w:t xml:space="preserve"> em</w:t>
+      </w:r>
+      <w:r>
+        <w:rPr>
+          <w:rFonts w:ascii="Arial" w:hAnsi="Arial" w:cs="Arial"/>
+        </w:rPr>
+        <w:t>:</w:t>
       </w:r>
       <w:r>
         <w:rPr>
@@ -18362,28 +19364,7 @@
         <w:rPr>
           <w:rFonts w:ascii="Arial" w:hAnsi="Arial" w:cs="Arial"/>
         </w:rPr>
-        <w:t>&gt;</w:t>
-      </w:r>
-    </w:p>
-    <w:p>
-      <w:pPr>
-        <w:spacing w:line="360" w:lineRule="auto"/>
-        <w:jc w:val="both"/>
-        <w:rPr>
-          <w:rFonts w:ascii="Arial" w:hAnsi="Arial" w:cs="Arial"/>
-        </w:rPr>
-      </w:pPr>
-      <w:r>
-        <w:rPr>
-          <w:rFonts w:ascii="Arial" w:hAnsi="Arial" w:cs="Arial"/>
-        </w:rPr>
-        <w:t>Acesso em 12</w:t>
-      </w:r>
-      <w:r>
-        <w:rPr>
-          <w:rFonts w:ascii="Arial" w:hAnsi="Arial" w:cs="Arial"/>
-        </w:rPr>
-        <w:t xml:space="preserve"> de Outubro de 201</w:t>
+        <w:t>0</w:t>
       </w:r>
       <w:r>
         <w:rPr>
@@ -18395,418 +19376,13 @@
         <w:rPr>
           <w:rFonts w:ascii="Arial" w:hAnsi="Arial" w:cs="Arial"/>
         </w:rPr>
-        <w:t>.</w:t>
-      </w:r>
-    </w:p>
-    <w:p>
-      <w:pPr>
-        <w:spacing w:line="360" w:lineRule="auto"/>
-        <w:jc w:val="both"/>
-        <w:rPr>
-          <w:rFonts w:ascii="Arial" w:hAnsi="Arial" w:cs="Arial"/>
-        </w:rPr>
-      </w:pPr>
-      <w:r>
-        <w:rPr>
-          <w:rFonts w:ascii="Arial" w:hAnsi="Arial" w:cs="Arial"/>
-        </w:rPr>
-        <w:t>[2] APPLE DEVELOPER CENTER. Dis</w:t>
-      </w:r>
-      <w:r>
-        <w:rPr>
-          <w:rFonts w:ascii="Arial" w:hAnsi="Arial" w:cs="Arial"/>
-        </w:rPr>
-        <w:t>ponível em &lt;developer.apple.com</w:t>
-      </w:r>
-      <w:r>
-        <w:rPr>
-          <w:rFonts w:ascii="Arial" w:hAnsi="Arial" w:cs="Arial"/>
-        </w:rPr>
-        <w:t>&gt;</w:t>
-      </w:r>
-    </w:p>
-    <w:p>
-      <w:pPr>
-        <w:spacing w:line="360" w:lineRule="auto"/>
-        <w:jc w:val="both"/>
-        <w:rPr>
-          <w:rFonts w:ascii="Arial" w:hAnsi="Arial" w:cs="Arial"/>
-        </w:rPr>
-      </w:pPr>
-      <w:r>
-        <w:rPr>
-          <w:rFonts w:ascii="Arial" w:hAnsi="Arial" w:cs="Arial"/>
-        </w:rPr>
-        <w:t>Acesso em 12</w:t>
-      </w:r>
-      <w:r>
-        <w:rPr>
-          <w:rFonts w:ascii="Arial" w:hAnsi="Arial" w:cs="Arial"/>
-        </w:rPr>
-        <w:t xml:space="preserve"> de Outubro de 201</w:t>
-      </w:r>
-      <w:r>
-        <w:rPr>
-          <w:rFonts w:ascii="Arial" w:hAnsi="Arial" w:cs="Arial"/>
-        </w:rPr>
-        <w:t>2</w:t>
-      </w:r>
-      <w:r>
-        <w:rPr>
-          <w:rFonts w:ascii="Arial" w:hAnsi="Arial" w:cs="Arial"/>
-        </w:rPr>
-        <w:t>.</w:t>
-      </w:r>
-    </w:p>
-    <w:p>
-      <w:pPr>
-        <w:spacing w:line="360" w:lineRule="auto"/>
-        <w:jc w:val="both"/>
-        <w:rPr>
-          <w:rFonts w:ascii="Arial" w:hAnsi="Arial" w:cs="Arial"/>
-        </w:rPr>
-      </w:pPr>
-      <w:r>
-        <w:rPr>
-          <w:rFonts w:ascii="Arial" w:hAnsi="Arial" w:cs="Arial"/>
-        </w:rPr>
-        <w:t>[3] PYTHON. Disponível em &lt;</w:t>
-      </w:r>
-      <w:r>
-        <w:rPr>
-          <w:rFonts w:ascii="Arial" w:hAnsi="Arial" w:cs="Arial"/>
-        </w:rPr>
-        <w:t>www.python.org</w:t>
-      </w:r>
-      <w:r>
-        <w:rPr>
-          <w:rFonts w:ascii="Arial" w:hAnsi="Arial" w:cs="Arial"/>
-        </w:rPr>
-        <w:t xml:space="preserve">&gt;  </w:t>
-      </w:r>
-    </w:p>
-    <w:p>
-      <w:pPr>
-        <w:spacing w:line="360" w:lineRule="auto"/>
-        <w:jc w:val="both"/>
-        <w:rPr>
-          <w:rFonts w:ascii="Arial" w:hAnsi="Arial" w:cs="Arial"/>
-        </w:rPr>
-      </w:pPr>
-      <w:r>
-        <w:rPr>
-          <w:rFonts w:ascii="Arial" w:hAnsi="Arial" w:cs="Arial"/>
-        </w:rPr>
-        <w:t>Acesso em 14 de Março de 2013</w:t>
-      </w:r>
-    </w:p>
-    <w:p>
-      <w:pPr>
-        <w:spacing w:line="360" w:lineRule="auto"/>
-        <w:jc w:val="both"/>
-        <w:rPr>
-          <w:rFonts w:ascii="Arial" w:hAnsi="Arial" w:cs="Arial"/>
-        </w:rPr>
-      </w:pPr>
-      <w:r>
-        <w:rPr>
-          <w:rFonts w:ascii="Arial" w:hAnsi="Arial" w:cs="Arial"/>
-        </w:rPr>
-        <w:t>[4</w:t>
-      </w:r>
-      <w:r>
-        <w:rPr>
-          <w:rFonts w:ascii="Arial" w:hAnsi="Arial" w:cs="Arial"/>
-        </w:rPr>
-        <w:t>] DOCS DJANGOPROJECT</w:t>
-      </w:r>
-      <w:r>
-        <w:rPr>
-          <w:rFonts w:ascii="Arial" w:hAnsi="Arial" w:cs="Arial"/>
-        </w:rPr>
-        <w:t>.</w:t>
-      </w:r>
-    </w:p>
-    <w:p>
-      <w:pPr>
-        <w:spacing w:line="360" w:lineRule="auto"/>
-        <w:jc w:val="both"/>
-        <w:rPr>
-          <w:rFonts w:ascii="Arial" w:hAnsi="Arial" w:cs="Arial"/>
-        </w:rPr>
-      </w:pPr>
-      <w:r>
-        <w:rPr>
-          <w:rFonts w:ascii="Arial" w:hAnsi="Arial" w:cs="Arial"/>
-        </w:rPr>
-        <w:t>Disponível em &lt;</w:t>
-      </w:r>
-      <w:r>
-        <w:rPr>
-          <w:rFonts w:ascii="Arial" w:hAnsi="Arial" w:cs="Arial"/>
-        </w:rPr>
-        <w:t xml:space="preserve"> </w:t>
-      </w:r>
-      <w:r>
-        <w:rPr>
-          <w:rFonts w:ascii="Arial" w:hAnsi="Arial" w:cs="Arial"/>
-        </w:rPr>
-        <w:t>docs.djangoproject.com/</w:t>
-      </w:r>
-      <w:proofErr w:type="spellStart"/>
-      <w:r>
-        <w:rPr>
-          <w:rFonts w:ascii="Arial" w:hAnsi="Arial" w:cs="Arial"/>
-        </w:rPr>
-        <w:t>en</w:t>
-      </w:r>
-      <w:proofErr w:type="spellEnd"/>
-      <w:r>
-        <w:rPr>
-          <w:rFonts w:ascii="Arial" w:hAnsi="Arial" w:cs="Arial"/>
-        </w:rPr>
-        <w:t>/1.5</w:t>
-      </w:r>
-      <w:r>
-        <w:rPr>
-          <w:rFonts w:ascii="Arial" w:hAnsi="Arial" w:cs="Arial"/>
-        </w:rPr>
-        <w:t>&gt;</w:t>
-      </w:r>
-    </w:p>
-    <w:p>
-      <w:pPr>
-        <w:spacing w:line="360" w:lineRule="auto"/>
-        <w:jc w:val="both"/>
-        <w:rPr>
-          <w:rFonts w:ascii="Arial" w:hAnsi="Arial" w:cs="Arial"/>
-        </w:rPr>
-      </w:pPr>
-      <w:r>
-        <w:rPr>
-          <w:rFonts w:ascii="Arial" w:hAnsi="Arial" w:cs="Arial"/>
-        </w:rPr>
-        <w:t>Acesso em 13 de Março de 2013.</w:t>
-      </w:r>
-    </w:p>
-    <w:p>
-      <w:pPr>
-        <w:spacing w:line="360" w:lineRule="auto"/>
-        <w:jc w:val="both"/>
-        <w:rPr>
-          <w:rFonts w:ascii="Arial" w:hAnsi="Arial" w:cs="Arial"/>
-        </w:rPr>
-      </w:pPr>
-      <w:r>
-        <w:rPr>
-          <w:rFonts w:ascii="Arial" w:hAnsi="Arial" w:cs="Arial"/>
-        </w:rPr>
-        <w:t>[5</w:t>
-      </w:r>
-      <w:r>
-        <w:rPr>
-          <w:rFonts w:ascii="Arial" w:hAnsi="Arial" w:cs="Arial"/>
-        </w:rPr>
-        <w:t>] MYSQL</w:t>
-      </w:r>
-      <w:r>
-        <w:rPr>
-          <w:rFonts w:ascii="Arial" w:hAnsi="Arial" w:cs="Arial"/>
-        </w:rPr>
-        <w:t xml:space="preserve">. </w:t>
-      </w:r>
-      <w:r>
-        <w:rPr>
-          <w:rFonts w:ascii="Arial" w:hAnsi="Arial" w:cs="Arial"/>
-        </w:rPr>
-        <w:t>Disponível em &lt;</w:t>
-      </w:r>
-      <w:r>
-        <w:rPr>
-          <w:rFonts w:ascii="Arial" w:hAnsi="Arial" w:cs="Arial"/>
-        </w:rPr>
-        <w:t xml:space="preserve"> </w:t>
-      </w:r>
-      <w:r>
-        <w:rPr>
-          <w:rFonts w:ascii="Arial" w:hAnsi="Arial" w:cs="Arial"/>
-        </w:rPr>
-        <w:t>www.mysql.com</w:t>
-      </w:r>
-      <w:r>
-        <w:rPr>
-          <w:rFonts w:ascii="Arial" w:hAnsi="Arial" w:cs="Arial"/>
-        </w:rPr>
-        <w:t xml:space="preserve">&gt; </w:t>
-      </w:r>
-    </w:p>
-    <w:p>
-      <w:pPr>
-        <w:spacing w:line="360" w:lineRule="auto"/>
-        <w:jc w:val="both"/>
-        <w:rPr>
-          <w:rFonts w:ascii="Arial" w:hAnsi="Arial" w:cs="Arial"/>
-        </w:rPr>
-      </w:pPr>
-      <w:r>
-        <w:rPr>
-          <w:rFonts w:ascii="Arial" w:hAnsi="Arial" w:cs="Arial"/>
-        </w:rPr>
-        <w:t>Acesso em 14 de Março de 2013</w:t>
-      </w:r>
-      <w:r>
-        <w:rPr>
-          <w:rFonts w:ascii="Arial" w:hAnsi="Arial" w:cs="Arial"/>
-        </w:rPr>
-        <w:t>.</w:t>
-      </w:r>
-    </w:p>
-    <w:p>
-      <w:pPr>
-        <w:spacing w:line="360" w:lineRule="auto"/>
-        <w:jc w:val="both"/>
-        <w:rPr>
-          <w:rFonts w:ascii="Arial" w:hAnsi="Arial" w:cs="Arial"/>
-        </w:rPr>
-      </w:pPr>
-      <w:r>
-        <w:rPr>
-          <w:rFonts w:ascii="Arial" w:hAnsi="Arial" w:cs="Arial"/>
-        </w:rPr>
-        <w:t>[6] SOUTH. Disponível em &lt;</w:t>
-      </w:r>
-      <w:r>
-        <w:rPr>
-          <w:rFonts w:ascii="Arial" w:hAnsi="Arial" w:cs="Arial"/>
-        </w:rPr>
-        <w:t>south.readthedocs.org/</w:t>
-      </w:r>
-      <w:proofErr w:type="spellStart"/>
-      <w:r>
-        <w:rPr>
-          <w:rFonts w:ascii="Arial" w:hAnsi="Arial" w:cs="Arial"/>
-        </w:rPr>
-        <w:t>en</w:t>
-      </w:r>
-      <w:proofErr w:type="spellEnd"/>
-      <w:r>
-        <w:rPr>
-          <w:rFonts w:ascii="Arial" w:hAnsi="Arial" w:cs="Arial"/>
-        </w:rPr>
-        <w:t>/0.7.6</w:t>
-      </w:r>
-      <w:r>
-        <w:rPr>
-          <w:rFonts w:ascii="Arial" w:hAnsi="Arial" w:cs="Arial"/>
-        </w:rPr>
-        <w:t xml:space="preserve">&gt; </w:t>
-      </w:r>
-    </w:p>
-    <w:p>
-      <w:pPr>
-        <w:spacing w:line="360" w:lineRule="auto"/>
-        <w:jc w:val="both"/>
-        <w:rPr>
-          <w:rFonts w:ascii="Arial" w:hAnsi="Arial" w:cs="Arial"/>
-        </w:rPr>
-      </w:pPr>
-      <w:r>
-        <w:rPr>
-          <w:rFonts w:ascii="Arial" w:hAnsi="Arial" w:cs="Arial"/>
-        </w:rPr>
-        <w:t>Acesso em 14 de Março de 2013.</w:t>
-      </w:r>
-    </w:p>
-    <w:p>
-      <w:pPr>
-        <w:spacing w:line="360" w:lineRule="auto"/>
-        <w:jc w:val="both"/>
-        <w:rPr>
-          <w:rFonts w:ascii="Arial" w:hAnsi="Arial" w:cs="Arial"/>
-        </w:rPr>
-      </w:pPr>
-      <w:r>
-        <w:rPr>
-          <w:rFonts w:ascii="Arial" w:hAnsi="Arial" w:cs="Arial"/>
-        </w:rPr>
-        <w:t>[7] GIT. Disponível em &lt;</w:t>
-      </w:r>
-      <w:r>
-        <w:rPr>
-          <w:rFonts w:ascii="Arial" w:hAnsi="Arial" w:cs="Arial"/>
-        </w:rPr>
-        <w:t>git-scm.com/</w:t>
-      </w:r>
-      <w:proofErr w:type="spellStart"/>
-      <w:r>
-        <w:rPr>
-          <w:rFonts w:ascii="Arial" w:hAnsi="Arial" w:cs="Arial"/>
-        </w:rPr>
-        <w:t>documentation</w:t>
-      </w:r>
-      <w:proofErr w:type="spellEnd"/>
-      <w:r>
-        <w:rPr>
-          <w:rFonts w:ascii="Arial" w:hAnsi="Arial" w:cs="Arial"/>
-        </w:rPr>
-        <w:t>&gt;</w:t>
-      </w:r>
-    </w:p>
-    <w:p>
-      <w:pPr>
-        <w:spacing w:line="360" w:lineRule="auto"/>
-        <w:jc w:val="both"/>
-        <w:rPr>
-          <w:rFonts w:ascii="Arial" w:hAnsi="Arial" w:cs="Arial"/>
-        </w:rPr>
-      </w:pPr>
-      <w:r>
-        <w:rPr>
-          <w:rFonts w:ascii="Arial" w:hAnsi="Arial" w:cs="Arial"/>
-        </w:rPr>
-        <w:t>Acesso em 2 de Junho de 2013.</w:t>
-      </w:r>
-    </w:p>
-    <w:p>
-      <w:pPr>
-        <w:spacing w:line="360" w:lineRule="auto"/>
-        <w:jc w:val="both"/>
-        <w:rPr>
-          <w:rFonts w:ascii="Arial" w:hAnsi="Arial" w:cs="Arial"/>
-        </w:rPr>
-      </w:pPr>
-      <w:r>
-        <w:rPr>
-          <w:rFonts w:ascii="Arial" w:hAnsi="Arial" w:cs="Arial"/>
-        </w:rPr>
-        <w:t>[8] GITHUB. Disponível em &lt;</w:t>
-      </w:r>
-      <w:r>
-        <w:rPr>
-          <w:rFonts w:ascii="Arial" w:hAnsi="Arial" w:cs="Arial"/>
-        </w:rPr>
-        <w:t>git</w:t>
-      </w:r>
-      <w:r>
-        <w:rPr>
-          <w:rFonts w:ascii="Arial" w:hAnsi="Arial" w:cs="Arial"/>
-        </w:rPr>
-        <w:t>hub.com&gt;</w:t>
-      </w:r>
-    </w:p>
-    <w:p>
-      <w:pPr>
-        <w:spacing w:line="360" w:lineRule="auto"/>
-        <w:jc w:val="both"/>
-        <w:rPr>
-          <w:rFonts w:ascii="Arial" w:hAnsi="Arial" w:cs="Arial"/>
-        </w:rPr>
-      </w:pPr>
-      <w:r>
-        <w:rPr>
-          <w:rFonts w:ascii="Arial" w:hAnsi="Arial" w:cs="Arial"/>
-        </w:rPr>
-        <w:t>Acesso em 2 de Junho de 2013.</w:t>
+        <w:t>/06/</w:t>
+      </w:r>
+      <w:r>
+        <w:rPr>
+          <w:rFonts w:ascii="Arial" w:hAnsi="Arial" w:cs="Arial"/>
+        </w:rPr>
+        <w:t>2013.</w:t>
       </w:r>
     </w:p>
     <w:p>
@@ -18833,7 +19409,47 @@
           <w:kern w:val="0"/>
           <w:lang w:eastAsia="en-US"/>
         </w:rPr>
-        <w:t>[9]</w:t>
+        <w:t>ELMASRI</w:t>
+      </w:r>
+      <w:r>
+        <w:rPr>
+          <w:rFonts w:ascii="Arial" w:eastAsia="Times New Roman" w:hAnsi="Arial" w:cs="Arial"/>
+          <w:iCs/>
+          <w:color w:val="000000"/>
+          <w:kern w:val="0"/>
+          <w:lang w:eastAsia="en-US"/>
+        </w:rPr>
+        <w:t>, R.;</w:t>
+      </w:r>
+      <w:r>
+        <w:rPr>
+          <w:rFonts w:ascii="Arial" w:eastAsia="Times New Roman" w:hAnsi="Arial" w:cs="Arial"/>
+          <w:iCs/>
+          <w:color w:val="000000"/>
+          <w:kern w:val="0"/>
+          <w:lang w:eastAsia="en-US"/>
+        </w:rPr>
+        <w:t xml:space="preserve"> </w:t>
+      </w:r>
+      <w:r>
+        <w:rPr>
+          <w:rFonts w:ascii="Arial" w:eastAsia="Times New Roman" w:hAnsi="Arial" w:cs="Arial"/>
+          <w:iCs/>
+          <w:color w:val="000000"/>
+          <w:kern w:val="0"/>
+          <w:lang w:eastAsia="en-US"/>
+        </w:rPr>
+        <w:t>NAVATHE</w:t>
+      </w:r>
+      <w:r>
+        <w:rPr>
+          <w:rFonts w:ascii="Arial" w:eastAsia="Times New Roman" w:hAnsi="Arial" w:cs="Arial"/>
+          <w:iCs/>
+          <w:color w:val="000000"/>
+          <w:kern w:val="0"/>
+          <w:lang w:eastAsia="en-US"/>
+        </w:rPr>
+        <w:t>, S.B</w:t>
       </w:r>
       <w:r>
         <w:rPr>
@@ -18844,75 +19460,7 @@
           <w:kern w:val="0"/>
           <w:lang w:eastAsia="en-US"/>
         </w:rPr>
-        <w:t xml:space="preserve"> </w:t>
-      </w:r>
-      <w:r>
-        <w:rPr>
-          <w:rFonts w:ascii="Arial" w:eastAsia="Times New Roman" w:hAnsi="Arial" w:cs="Arial"/>
-          <w:i/>
-          <w:iCs/>
-          <w:color w:val="000000"/>
-          <w:kern w:val="0"/>
-          <w:lang w:eastAsia="en-US"/>
-        </w:rPr>
-        <w:t>ELMASRI</w:t>
-      </w:r>
-      <w:r>
-        <w:rPr>
-          <w:rFonts w:ascii="Arial" w:eastAsia="Times New Roman" w:hAnsi="Arial" w:cs="Arial"/>
-          <w:i/>
-          <w:iCs/>
-          <w:color w:val="000000"/>
-          <w:kern w:val="0"/>
-          <w:lang w:eastAsia="en-US"/>
-        </w:rPr>
-        <w:t xml:space="preserve">, R. </w:t>
-      </w:r>
-      <w:proofErr w:type="spellStart"/>
-      <w:r>
-        <w:rPr>
-          <w:rFonts w:ascii="Arial" w:eastAsia="Times New Roman" w:hAnsi="Arial" w:cs="Arial"/>
-          <w:i/>
-          <w:iCs/>
-          <w:color w:val="000000"/>
-          <w:kern w:val="0"/>
-          <w:lang w:eastAsia="en-US"/>
-        </w:rPr>
-        <w:t>and</w:t>
-      </w:r>
-      <w:proofErr w:type="spellEnd"/>
-      <w:r>
-        <w:rPr>
-          <w:rFonts w:ascii="Arial" w:eastAsia="Times New Roman" w:hAnsi="Arial" w:cs="Arial"/>
-          <w:i/>
-          <w:iCs/>
-          <w:color w:val="000000"/>
-          <w:kern w:val="0"/>
-          <w:lang w:eastAsia="en-US"/>
-        </w:rPr>
-        <w:t xml:space="preserve"> </w:t>
-      </w:r>
-      <w:r>
-        <w:rPr>
-          <w:rFonts w:ascii="Arial" w:eastAsia="Times New Roman" w:hAnsi="Arial" w:cs="Arial"/>
-          <w:i/>
-          <w:iCs/>
-          <w:color w:val="000000"/>
-          <w:kern w:val="0"/>
-          <w:lang w:eastAsia="en-US"/>
-        </w:rPr>
-        <w:t>NAVATHE</w:t>
-      </w:r>
-      <w:r>
-        <w:rPr>
-          <w:rFonts w:ascii="Arial" w:eastAsia="Times New Roman" w:hAnsi="Arial" w:cs="Arial"/>
-          <w:i/>
-          <w:iCs/>
-          <w:color w:val="000000"/>
-          <w:kern w:val="0"/>
-          <w:lang w:eastAsia="en-US"/>
-        </w:rPr>
-        <w:t xml:space="preserve">, S.B. </w:t>
+        <w:t xml:space="preserve">. </w:t>
       </w:r>
       <w:r>
         <w:rPr>
@@ -19004,16 +19552,6 @@
           <w:shd w:val="clear" w:color="auto" w:fill="FAFAFA"/>
           <w:lang w:val="en-US" w:eastAsia="en-US"/>
         </w:rPr>
-        <w:t xml:space="preserve">[10] </w:t>
-      </w:r>
-      <w:r>
-        <w:rPr>
-          <w:rFonts w:ascii="Arial" w:eastAsia="Times New Roman" w:hAnsi="Arial" w:cs="Arial"/>
-          <w:color w:val="000000"/>
-          <w:kern w:val="0"/>
-          <w:shd w:val="clear" w:color="auto" w:fill="FAFAFA"/>
-          <w:lang w:val="en-US" w:eastAsia="en-US"/>
-        </w:rPr>
         <w:t>SOMMERVILLE</w:t>
       </w:r>
       <w:r>
@@ -19094,19 +19632,7 @@
           <w:shd w:val="clear" w:color="auto" w:fill="FAFAFA"/>
           <w:lang w:val="en-US" w:eastAsia="en-US"/>
         </w:rPr>
-        <w:t xml:space="preserve"> ed. P</w:t>
-      </w:r>
-      <w:bookmarkStart w:id="41" w:name="_GoBack"/>
-      <w:bookmarkEnd w:id="41"/>
-      <w:r>
-        <w:rPr>
-          <w:rFonts w:ascii="Arial" w:eastAsia="Times New Roman" w:hAnsi="Arial" w:cs="Arial"/>
-          <w:color w:val="000000"/>
-          <w:kern w:val="0"/>
-          <w:shd w:val="clear" w:color="auto" w:fill="FAFAFA"/>
-          <w:lang w:val="en-US" w:eastAsia="en-US"/>
-        </w:rPr>
-        <w:t>earson Education, 2011.</w:t>
+        <w:t xml:space="preserve"> ed. Pearson Education, 2011.</w:t>
       </w:r>
     </w:p>
     <w:p>
@@ -26204,6 +26730,7 @@
   <w:style w:type="character" w:default="1" w:styleId="DefaultParagraphFont">
     <w:name w:val="Default Paragraph Font"/>
     <w:uiPriority w:val="1"/>
+    <w:semiHidden/>
     <w:unhideWhenUsed/>
   </w:style>
   <w:style w:type="table" w:default="1" w:styleId="TableNormal">
@@ -28758,7 +29285,7 @@
 </file>
 
 <file path=customXml/itemProps1.xml><?xml version="1.0" encoding="utf-8"?>
-<ds:datastoreItem xmlns:ds="http://schemas.openxmlformats.org/officeDocument/2006/customXml" ds:itemID="{B98649DE-BB1A-0F4F-90E2-FA0D688DA306}">
+<ds:datastoreItem xmlns:ds="http://schemas.openxmlformats.org/officeDocument/2006/customXml" ds:itemID="{C07FAAE6-5970-564D-9496-03671C5E50DF}">
   <ds:schemaRefs>
     <ds:schemaRef ds:uri="http://schemas.openxmlformats.org/officeDocument/2006/bibliography"/>
   </ds:schemaRefs>

</xml_diff>